<commit_message>
Documentation Word Docs Cleanup
Polished up the event config documentation document, and separated out
the current SW team positions from the SW team roles descriptions.
</commit_message>
<xml_diff>
--- a/doc/Team4324/Event Config Documentation.docx
+++ b/doc/Team4324/Event Config Documentation.docx
@@ -8,49 +8,6 @@
         <w:jc w:val="center"/>
         <w:rPr>
           <w:rFonts w:ascii="Times New Roman" w:hAnsi="Times New Roman" w:cs="Times New Roman"/>
-          <w:sz w:val="40"/>
-          <w:szCs w:val="44"/>
-        </w:rPr>
-      </w:pPr>
-      <w:r>
-        <w:rPr>
-          <w:rFonts w:ascii="Times New Roman" w:hAnsi="Times New Roman" w:cs="Times New Roman"/>
-          <w:sz w:val="40"/>
-          <w:szCs w:val="44"/>
-        </w:rPr>
-        <w:t>Auto</w:t>
-      </w:r>
-      <w:r>
-        <w:rPr>
-          <w:rFonts w:ascii="Times New Roman" w:hAnsi="Times New Roman" w:cs="Times New Roman"/>
-          <w:sz w:val="40"/>
-          <w:szCs w:val="44"/>
-        </w:rPr>
-        <w:t>nomous</w:t>
-      </w:r>
-      <w:r>
-        <w:rPr>
-          <w:rFonts w:ascii="Times New Roman" w:hAnsi="Times New Roman" w:cs="Times New Roman"/>
-          <w:sz w:val="40"/>
-          <w:szCs w:val="44"/>
-        </w:rPr>
-        <w:t xml:space="preserve"> </w:t>
-      </w:r>
-      <w:r>
-        <w:rPr>
-          <w:rFonts w:ascii="Times New Roman" w:hAnsi="Times New Roman" w:cs="Times New Roman"/>
-          <w:sz w:val="40"/>
-          <w:szCs w:val="44"/>
-        </w:rPr>
-        <w:t>Event Config Documentation</w:t>
-      </w:r>
-    </w:p>
-    <w:p>
-      <w:pPr>
-        <w:spacing w:line="240" w:lineRule="auto"/>
-        <w:jc w:val="center"/>
-        <w:rPr>
-          <w:rFonts w:ascii="Times New Roman" w:hAnsi="Times New Roman" w:cs="Times New Roman"/>
           <w:sz w:val="24"/>
           <w:szCs w:val="24"/>
         </w:rPr>
@@ -74,247 +31,1574 @@
           <w:szCs w:val="40"/>
         </w:rPr>
       </w:pPr>
-    </w:p>
-    <w:p>
-      <w:pPr>
-        <w:spacing w:line="240" w:lineRule="auto"/>
-        <w:jc w:val="center"/>
+      <w:r>
         <w:rPr>
           <w:rFonts w:ascii="Times New Roman" w:hAnsi="Times New Roman" w:cs="Times New Roman"/>
           <w:sz w:val="36"/>
           <w:szCs w:val="40"/>
         </w:rPr>
-      </w:pPr>
-      <w:r>
+        <w:t>Summary</w:t>
+      </w:r>
+    </w:p>
+    <w:p>
+      <w:pPr>
+        <w:spacing w:line="240" w:lineRule="auto"/>
+        <w:ind w:firstLine="720"/>
+        <w:rPr>
+          <w:rFonts w:ascii="Times New Roman" w:hAnsi="Times New Roman" w:cs="Times New Roman"/>
+          <w:szCs w:val="24"/>
+        </w:rPr>
+      </w:pPr>
+      <w:r>
+        <w:rPr>
+          <w:rFonts w:ascii="Times New Roman" w:hAnsi="Times New Roman" w:cs="Times New Roman"/>
+          <w:szCs w:val="24"/>
+        </w:rPr>
+        <w:t xml:space="preserve">This </w:t>
+      </w:r>
+      <w:r>
+        <w:rPr>
+          <w:rFonts w:ascii="Times New Roman" w:hAnsi="Times New Roman" w:cs="Times New Roman"/>
+          <w:szCs w:val="24"/>
+        </w:rPr>
+        <w:t>‘</w:t>
+      </w:r>
+      <w:r>
+        <w:rPr>
+          <w:rFonts w:ascii="Times New Roman" w:hAnsi="Times New Roman" w:cs="Times New Roman"/>
+          <w:szCs w:val="24"/>
+        </w:rPr>
+        <w:t>mini-programming’ language</w:t>
+      </w:r>
+      <w:r>
+        <w:rPr>
+          <w:rFonts w:ascii="Times New Roman" w:hAnsi="Times New Roman" w:cs="Times New Roman"/>
+          <w:szCs w:val="24"/>
+        </w:rPr>
+        <w:t xml:space="preserve"> is used to </w:t>
+      </w:r>
+      <w:r>
+        <w:rPr>
+          <w:rFonts w:ascii="Times New Roman" w:hAnsi="Times New Roman" w:cs="Times New Roman"/>
+          <w:szCs w:val="24"/>
+        </w:rPr>
+        <w:t xml:space="preserve">create </w:t>
+      </w:r>
+      <w:r>
+        <w:rPr>
+          <w:rFonts w:ascii="Times New Roman" w:hAnsi="Times New Roman" w:cs="Times New Roman"/>
+          <w:szCs w:val="24"/>
+        </w:rPr>
+        <w:t>and modify</w:t>
+      </w:r>
+      <w:r>
+        <w:rPr>
+          <w:rFonts w:ascii="Times New Roman" w:hAnsi="Times New Roman" w:cs="Times New Roman"/>
+          <w:szCs w:val="24"/>
+        </w:rPr>
+        <w:t xml:space="preserve"> multiple different autonomous </w:t>
+      </w:r>
+      <w:r>
+        <w:rPr>
+          <w:rFonts w:ascii="Times New Roman" w:hAnsi="Times New Roman" w:cs="Times New Roman"/>
+          <w:szCs w:val="24"/>
+        </w:rPr>
+        <w:t>programs, with as little code modification as possible</w:t>
+      </w:r>
+      <w:r>
+        <w:rPr>
+          <w:rFonts w:ascii="Times New Roman" w:hAnsi="Times New Roman" w:cs="Times New Roman"/>
+          <w:szCs w:val="24"/>
+        </w:rPr>
+        <w:t>.</w:t>
+      </w:r>
+      <w:r>
+        <w:rPr>
+          <w:rFonts w:ascii="Times New Roman" w:hAnsi="Times New Roman" w:cs="Times New Roman"/>
+          <w:szCs w:val="24"/>
+        </w:rPr>
+        <w:t xml:space="preserve">  It is designed to work with the event-driven setup of our autonomous code, </w:t>
+      </w:r>
+      <w:r>
+        <w:rPr>
+          <w:rFonts w:ascii="Times New Roman" w:hAnsi="Times New Roman" w:cs="Times New Roman"/>
+          <w:szCs w:val="24"/>
+        </w:rPr>
+        <w:t>which is described in a different document.</w:t>
+      </w:r>
+    </w:p>
+    <w:p>
+      <w:pPr>
+        <w:spacing w:line="240" w:lineRule="auto"/>
+        <w:ind w:firstLine="720"/>
+        <w:rPr>
+          <w:rFonts w:ascii="Times New Roman" w:hAnsi="Times New Roman" w:cs="Times New Roman"/>
+          <w:szCs w:val="24"/>
+        </w:rPr>
+      </w:pPr>
+      <w:r>
+        <w:rPr>
+          <w:rFonts w:ascii="Times New Roman" w:hAnsi="Times New Roman" w:cs="Times New Roman"/>
+          <w:szCs w:val="24"/>
+        </w:rPr>
+        <w:t>A short</w:t>
+      </w:r>
+      <w:r>
+        <w:rPr>
+          <w:rFonts w:ascii="Times New Roman" w:hAnsi="Times New Roman" w:cs="Times New Roman"/>
+          <w:szCs w:val="24"/>
+        </w:rPr>
+        <w:t xml:space="preserve"> example:</w:t>
+      </w:r>
+    </w:p>
+    <w:p>
+      <w:pPr>
+        <w:spacing w:line="240" w:lineRule="auto"/>
+        <w:ind w:left="1080"/>
+        <w:rPr>
+          <w:rFonts w:cs="Times New Roman"/>
+          <w:szCs w:val="24"/>
+        </w:rPr>
+      </w:pPr>
+      <w:r>
+        <w:rPr>
+          <w:rFonts w:cs="Times New Roman"/>
+          <w:szCs w:val="24"/>
+        </w:rPr>
+        <w:t>#! Move backward</w:t>
+      </w:r>
+      <w:r>
+        <w:rPr>
+          <w:rFonts w:cs="Times New Roman"/>
+          <w:szCs w:val="24"/>
+        </w:rPr>
+        <w:t xml:space="preserve"> for 1 second</w:t>
+      </w:r>
+      <w:r>
+        <w:rPr>
+          <w:rFonts w:cs="Times New Roman"/>
+          <w:szCs w:val="24"/>
+        </w:rPr>
+        <w:t>;</w:t>
+      </w:r>
+    </w:p>
+    <w:p>
+      <w:pPr>
+        <w:spacing w:line="240" w:lineRule="auto"/>
+        <w:ind w:left="1080"/>
+        <w:rPr>
+          <w:rFonts w:cs="Times New Roman"/>
+          <w:szCs w:val="24"/>
+        </w:rPr>
+      </w:pPr>
+      <w:r>
+        <w:rPr>
+          <w:rFonts w:cs="Times New Roman"/>
+          <w:szCs w:val="24"/>
+        </w:rPr>
+        <w:t>STARTBLOCK;</w:t>
+      </w:r>
+    </w:p>
+    <w:p>
+      <w:pPr>
+        <w:spacing w:line="240" w:lineRule="auto"/>
+        <w:ind w:left="1080"/>
+        <w:rPr>
+          <w:rFonts w:cs="Times New Roman"/>
+          <w:szCs w:val="24"/>
+        </w:rPr>
+      </w:pPr>
+      <w:r>
+        <w:rPr>
+          <w:rFonts w:cs="Times New Roman"/>
+          <w:szCs w:val="24"/>
+        </w:rPr>
+        <w:tab/>
+        <w:t>NAVIGATION,</w:t>
+      </w:r>
+      <w:r>
+        <w:rPr>
+          <w:rFonts w:cs="Times New Roman"/>
+          <w:szCs w:val="24"/>
+        </w:rPr>
+        <w:t xml:space="preserve"> </w:t>
+      </w:r>
+      <w:r>
+        <w:rPr>
+          <w:rFonts w:cs="Times New Roman"/>
+          <w:szCs w:val="24"/>
+        </w:rPr>
+        <w:t>EVENT=</w:t>
+      </w:r>
+      <w:proofErr w:type="spellStart"/>
+      <w:r>
+        <w:rPr>
+          <w:rFonts w:cs="Times New Roman"/>
+          <w:szCs w:val="24"/>
+        </w:rPr>
+        <w:t>MoveEvent</w:t>
+      </w:r>
+      <w:proofErr w:type="spellEnd"/>
+      <w:r>
+        <w:rPr>
+          <w:rFonts w:cs="Times New Roman"/>
+          <w:szCs w:val="24"/>
+        </w:rPr>
+        <w:t>,</w:t>
+      </w:r>
+      <w:r>
+        <w:rPr>
+          <w:rFonts w:cs="Times New Roman"/>
+          <w:szCs w:val="24"/>
+        </w:rPr>
+        <w:t xml:space="preserve"> </w:t>
+      </w:r>
+      <w:r>
+        <w:rPr>
+          <w:rFonts w:cs="Times New Roman"/>
+          <w:szCs w:val="24"/>
+        </w:rPr>
+        <w:t>TIME=-1000;</w:t>
+      </w:r>
+    </w:p>
+    <w:p>
+      <w:pPr>
+        <w:spacing w:line="240" w:lineRule="auto"/>
+        <w:ind w:left="1080"/>
+        <w:rPr>
+          <w:rFonts w:cs="Times New Roman"/>
+          <w:szCs w:val="24"/>
+        </w:rPr>
+      </w:pPr>
+      <w:r>
+        <w:rPr>
+          <w:rFonts w:cs="Times New Roman"/>
+          <w:szCs w:val="24"/>
+        </w:rPr>
+        <w:t>ENDBLOCK;</w:t>
+      </w:r>
+    </w:p>
+    <w:p>
+      <w:pPr>
+        <w:spacing w:line="240" w:lineRule="auto"/>
+        <w:ind w:left="1080"/>
+        <w:rPr>
+          <w:rFonts w:cs="Times New Roman"/>
+          <w:szCs w:val="24"/>
+        </w:rPr>
+      </w:pPr>
+    </w:p>
+    <w:p>
+      <w:pPr>
+        <w:spacing w:line="240" w:lineRule="auto"/>
+        <w:jc w:val="center"/>
         <w:rPr>
           <w:rFonts w:ascii="Times New Roman" w:hAnsi="Times New Roman" w:cs="Times New Roman"/>
           <w:sz w:val="36"/>
           <w:szCs w:val="40"/>
         </w:rPr>
-        <w:t>Summary</w:t>
-      </w:r>
-    </w:p>
-    <w:p>
-      <w:pPr>
-        <w:spacing w:line="240" w:lineRule="auto"/>
-        <w:ind w:firstLine="720"/>
-        <w:rPr>
-          <w:rFonts w:ascii="Times New Roman" w:hAnsi="Times New Roman" w:cs="Times New Roman"/>
-          <w:szCs w:val="24"/>
-        </w:rPr>
-      </w:pPr>
-      <w:r>
-        <w:rPr>
-          <w:rFonts w:ascii="Times New Roman" w:hAnsi="Times New Roman" w:cs="Times New Roman"/>
-          <w:szCs w:val="24"/>
-        </w:rPr>
-        <w:t xml:space="preserve">This </w:t>
-      </w:r>
-      <w:r>
-        <w:rPr>
-          <w:rFonts w:ascii="Times New Roman" w:hAnsi="Times New Roman" w:cs="Times New Roman"/>
-          <w:szCs w:val="24"/>
-        </w:rPr>
-        <w:t>‘</w:t>
-      </w:r>
-      <w:r>
-        <w:rPr>
-          <w:rFonts w:ascii="Times New Roman" w:hAnsi="Times New Roman" w:cs="Times New Roman"/>
-          <w:szCs w:val="24"/>
-        </w:rPr>
-        <w:t>mini-programming’ language</w:t>
-      </w:r>
-      <w:r>
-        <w:rPr>
-          <w:rFonts w:ascii="Times New Roman" w:hAnsi="Times New Roman" w:cs="Times New Roman"/>
-          <w:szCs w:val="24"/>
-        </w:rPr>
-        <w:t xml:space="preserve"> is used to </w:t>
-      </w:r>
-      <w:r>
-        <w:rPr>
-          <w:rFonts w:ascii="Times New Roman" w:hAnsi="Times New Roman" w:cs="Times New Roman"/>
-          <w:szCs w:val="24"/>
-        </w:rPr>
-        <w:t xml:space="preserve">create </w:t>
-      </w:r>
-      <w:r>
-        <w:rPr>
-          <w:rFonts w:ascii="Times New Roman" w:hAnsi="Times New Roman" w:cs="Times New Roman"/>
-          <w:szCs w:val="24"/>
-        </w:rPr>
-        <w:t>and modify</w:t>
-      </w:r>
-      <w:r>
-        <w:rPr>
-          <w:rFonts w:ascii="Times New Roman" w:hAnsi="Times New Roman" w:cs="Times New Roman"/>
-          <w:szCs w:val="24"/>
-        </w:rPr>
-        <w:t xml:space="preserve"> multiple different autonomous </w:t>
-      </w:r>
-      <w:r>
-        <w:rPr>
-          <w:rFonts w:ascii="Times New Roman" w:hAnsi="Times New Roman" w:cs="Times New Roman"/>
-          <w:szCs w:val="24"/>
-        </w:rPr>
-        <w:t>programs, with as little code modification as possible</w:t>
-      </w:r>
-      <w:r>
-        <w:rPr>
-          <w:rFonts w:ascii="Times New Roman" w:hAnsi="Times New Roman" w:cs="Times New Roman"/>
-          <w:szCs w:val="24"/>
+      </w:pPr>
+      <w:r>
+        <w:rPr>
+          <w:rFonts w:ascii="Times New Roman" w:hAnsi="Times New Roman" w:cs="Times New Roman"/>
+          <w:sz w:val="36"/>
+          <w:szCs w:val="40"/>
+        </w:rPr>
+        <w:t xml:space="preserve">Setting Up </w:t>
+      </w:r>
+      <w:proofErr w:type="gramStart"/>
+      <w:r>
+        <w:rPr>
+          <w:rFonts w:ascii="Times New Roman" w:hAnsi="Times New Roman" w:cs="Times New Roman"/>
+          <w:sz w:val="36"/>
+          <w:szCs w:val="40"/>
+        </w:rPr>
+        <w:t>A</w:t>
+      </w:r>
+      <w:proofErr w:type="gramEnd"/>
+      <w:r>
+        <w:rPr>
+          <w:rFonts w:ascii="Times New Roman" w:hAnsi="Times New Roman" w:cs="Times New Roman"/>
+          <w:sz w:val="36"/>
+          <w:szCs w:val="40"/>
+        </w:rPr>
+        <w:t xml:space="preserve"> New </w:t>
+      </w:r>
+      <w:proofErr w:type="spellStart"/>
+      <w:r>
+        <w:rPr>
+          <w:rFonts w:ascii="Times New Roman" w:hAnsi="Times New Roman" w:cs="Times New Roman"/>
+          <w:sz w:val="36"/>
+          <w:szCs w:val="40"/>
+        </w:rPr>
+        <w:t>OpMode</w:t>
+      </w:r>
+      <w:proofErr w:type="spellEnd"/>
+    </w:p>
+    <w:p>
+      <w:pPr>
+        <w:spacing w:line="240" w:lineRule="auto"/>
+        <w:rPr>
+          <w:rFonts w:ascii="Times New Roman" w:hAnsi="Times New Roman" w:cs="Times New Roman"/>
+          <w:sz w:val="24"/>
+          <w:szCs w:val="24"/>
+        </w:rPr>
+      </w:pPr>
+      <w:r>
+        <w:rPr>
+          <w:rFonts w:ascii="Times New Roman" w:hAnsi="Times New Roman" w:cs="Times New Roman"/>
+          <w:sz w:val="24"/>
+          <w:szCs w:val="24"/>
+        </w:rPr>
+        <w:t xml:space="preserve">There are 2 steps to create a new autonomous </w:t>
+      </w:r>
+      <w:proofErr w:type="spellStart"/>
+      <w:r>
+        <w:rPr>
+          <w:rFonts w:ascii="Times New Roman" w:hAnsi="Times New Roman" w:cs="Times New Roman"/>
+          <w:sz w:val="24"/>
+          <w:szCs w:val="24"/>
+        </w:rPr>
+        <w:t>OpMode</w:t>
+      </w:r>
+      <w:proofErr w:type="spellEnd"/>
+      <w:r>
+        <w:rPr>
+          <w:rFonts w:ascii="Times New Roman" w:hAnsi="Times New Roman" w:cs="Times New Roman"/>
+          <w:sz w:val="24"/>
+          <w:szCs w:val="24"/>
+        </w:rPr>
+        <w:t>:</w:t>
+      </w:r>
+    </w:p>
+    <w:p>
+      <w:pPr>
+        <w:pStyle w:val="ListParagraph"/>
+        <w:numPr>
+          <w:ilvl w:val="0"/>
+          <w:numId w:val="3"/>
+        </w:numPr>
+        <w:spacing w:line="240" w:lineRule="auto"/>
+        <w:rPr>
+          <w:rFonts w:ascii="Times New Roman" w:hAnsi="Times New Roman" w:cs="Times New Roman"/>
+          <w:sz w:val="24"/>
+          <w:szCs w:val="24"/>
+        </w:rPr>
+      </w:pPr>
+      <w:r>
+        <w:rPr>
+          <w:rFonts w:ascii="Times New Roman" w:hAnsi="Times New Roman" w:cs="Times New Roman"/>
+          <w:sz w:val="24"/>
+          <w:szCs w:val="24"/>
+        </w:rPr>
+        <w:t xml:space="preserve">Create the event </w:t>
+      </w:r>
+      <w:proofErr w:type="spellStart"/>
+      <w:r>
+        <w:rPr>
+          <w:rFonts w:ascii="Times New Roman" w:hAnsi="Times New Roman" w:cs="Times New Roman"/>
+          <w:sz w:val="24"/>
+          <w:szCs w:val="24"/>
+        </w:rPr>
+        <w:t>config</w:t>
+      </w:r>
+      <w:proofErr w:type="spellEnd"/>
+      <w:r>
+        <w:rPr>
+          <w:rFonts w:ascii="Times New Roman" w:hAnsi="Times New Roman" w:cs="Times New Roman"/>
+          <w:sz w:val="24"/>
+          <w:szCs w:val="24"/>
+        </w:rPr>
+        <w:t xml:space="preserve"> data/text</w:t>
+      </w:r>
+      <w:r>
+        <w:rPr>
+          <w:rFonts w:ascii="Times New Roman" w:hAnsi="Times New Roman" w:cs="Times New Roman"/>
+          <w:sz w:val="24"/>
+          <w:szCs w:val="24"/>
+        </w:rPr>
+        <w:t>,</w:t>
+      </w:r>
+      <w:r>
+        <w:rPr>
+          <w:rFonts w:ascii="Times New Roman" w:hAnsi="Times New Roman" w:cs="Times New Roman"/>
+          <w:sz w:val="24"/>
+          <w:szCs w:val="24"/>
+        </w:rPr>
+        <w:t xml:space="preserve"> using this documentation as a reference</w:t>
+      </w:r>
+    </w:p>
+    <w:p>
+      <w:pPr>
+        <w:pStyle w:val="ListParagraph"/>
+        <w:numPr>
+          <w:ilvl w:val="0"/>
+          <w:numId w:val="3"/>
+        </w:numPr>
+        <w:spacing w:line="240" w:lineRule="auto"/>
+        <w:rPr>
+          <w:rFonts w:ascii="Times New Roman" w:hAnsi="Times New Roman" w:cs="Times New Roman"/>
+          <w:sz w:val="24"/>
+          <w:szCs w:val="24"/>
+        </w:rPr>
+      </w:pPr>
+      <w:r>
+        <w:rPr>
+          <w:rFonts w:ascii="Times New Roman" w:hAnsi="Times New Roman" w:cs="Times New Roman"/>
+          <w:sz w:val="24"/>
+          <w:szCs w:val="24"/>
+        </w:rPr>
+        <w:t xml:space="preserve">Create the </w:t>
+      </w:r>
+      <w:proofErr w:type="spellStart"/>
+      <w:r>
+        <w:rPr>
+          <w:rFonts w:ascii="Times New Roman" w:hAnsi="Times New Roman" w:cs="Times New Roman"/>
+          <w:sz w:val="24"/>
+          <w:szCs w:val="24"/>
+        </w:rPr>
+        <w:t>OpMode’s</w:t>
+      </w:r>
+      <w:proofErr w:type="spellEnd"/>
+      <w:r>
+        <w:rPr>
+          <w:rFonts w:ascii="Times New Roman" w:hAnsi="Times New Roman" w:cs="Times New Roman"/>
+          <w:sz w:val="24"/>
+          <w:szCs w:val="24"/>
+        </w:rPr>
+        <w:t xml:space="preserve"> class in the </w:t>
+      </w:r>
+      <w:r>
+        <w:rPr>
+          <w:rFonts w:ascii="Times New Roman" w:hAnsi="Times New Roman" w:cs="Times New Roman"/>
+          <w:sz w:val="24"/>
+          <w:szCs w:val="24"/>
+        </w:rPr>
+        <w:t>“</w:t>
+      </w:r>
+      <w:proofErr w:type="spellStart"/>
+      <w:r>
+        <w:rPr>
+          <w:rFonts w:ascii="Times New Roman" w:hAnsi="Times New Roman" w:cs="Times New Roman"/>
+          <w:sz w:val="24"/>
+          <w:szCs w:val="24"/>
+        </w:rPr>
+        <w:t>com.lmrobotics.litcode.autonomous.opmodes</w:t>
+      </w:r>
+      <w:proofErr w:type="spellEnd"/>
+      <w:r>
+        <w:rPr>
+          <w:rFonts w:ascii="Times New Roman" w:hAnsi="Times New Roman" w:cs="Times New Roman"/>
+          <w:sz w:val="24"/>
+          <w:szCs w:val="24"/>
+        </w:rPr>
+        <w:t>”</w:t>
+      </w:r>
+      <w:r>
+        <w:rPr>
+          <w:rFonts w:ascii="Times New Roman" w:hAnsi="Times New Roman" w:cs="Times New Roman"/>
+          <w:sz w:val="24"/>
+          <w:szCs w:val="24"/>
+        </w:rPr>
+        <w:t xml:space="preserve"> package</w:t>
+      </w:r>
+    </w:p>
+    <w:p>
+      <w:pPr>
+        <w:pStyle w:val="ListParagraph"/>
+        <w:numPr>
+          <w:ilvl w:val="1"/>
+          <w:numId w:val="3"/>
+        </w:numPr>
+        <w:spacing w:line="240" w:lineRule="auto"/>
+        <w:rPr>
+          <w:rFonts w:ascii="Times New Roman" w:hAnsi="Times New Roman" w:cs="Times New Roman"/>
+          <w:sz w:val="24"/>
+          <w:szCs w:val="24"/>
+        </w:rPr>
+      </w:pPr>
+      <w:r>
+        <w:rPr>
+          <w:rFonts w:ascii="Times New Roman" w:hAnsi="Times New Roman" w:cs="Times New Roman"/>
+          <w:sz w:val="24"/>
+          <w:szCs w:val="24"/>
+        </w:rPr>
+        <w:t xml:space="preserve">Make it extend the </w:t>
+      </w:r>
+      <w:proofErr w:type="spellStart"/>
+      <w:r>
+        <w:rPr>
+          <w:rFonts w:ascii="Times New Roman" w:hAnsi="Times New Roman" w:cs="Times New Roman"/>
+          <w:sz w:val="24"/>
+          <w:szCs w:val="24"/>
+        </w:rPr>
+        <w:t>AutoOpModeBase</w:t>
+      </w:r>
+      <w:proofErr w:type="spellEnd"/>
+      <w:r>
+        <w:rPr>
+          <w:rFonts w:ascii="Times New Roman" w:hAnsi="Times New Roman" w:cs="Times New Roman"/>
+          <w:sz w:val="24"/>
+          <w:szCs w:val="24"/>
+        </w:rPr>
+        <w:t xml:space="preserve"> class</w:t>
+      </w:r>
+    </w:p>
+    <w:p>
+      <w:pPr>
+        <w:pStyle w:val="ListParagraph"/>
+        <w:numPr>
+          <w:ilvl w:val="1"/>
+          <w:numId w:val="3"/>
+        </w:numPr>
+        <w:spacing w:line="240" w:lineRule="auto"/>
+        <w:rPr>
+          <w:rFonts w:ascii="Times New Roman" w:hAnsi="Times New Roman" w:cs="Times New Roman"/>
+          <w:sz w:val="24"/>
+          <w:szCs w:val="24"/>
+        </w:rPr>
+      </w:pPr>
+      <w:r>
+        <w:rPr>
+          <w:rFonts w:ascii="Times New Roman" w:hAnsi="Times New Roman" w:cs="Times New Roman"/>
+          <w:sz w:val="24"/>
+          <w:szCs w:val="24"/>
+        </w:rPr>
+        <w:t xml:space="preserve">Override the </w:t>
+      </w:r>
+      <w:proofErr w:type="spellStart"/>
+      <w:r>
+        <w:rPr>
+          <w:rFonts w:ascii="Times New Roman" w:hAnsi="Times New Roman" w:cs="Times New Roman"/>
+          <w:sz w:val="24"/>
+          <w:szCs w:val="24"/>
+        </w:rPr>
+        <w:t>setEventConfig</w:t>
+      </w:r>
+      <w:proofErr w:type="spellEnd"/>
+      <w:r>
+        <w:rPr>
+          <w:rFonts w:ascii="Times New Roman" w:hAnsi="Times New Roman" w:cs="Times New Roman"/>
+          <w:sz w:val="24"/>
+          <w:szCs w:val="24"/>
+        </w:rPr>
+        <w:t>() method</w:t>
+      </w:r>
+    </w:p>
+    <w:p>
+      <w:pPr>
+        <w:pStyle w:val="ListParagraph"/>
+        <w:numPr>
+          <w:ilvl w:val="1"/>
+          <w:numId w:val="3"/>
+        </w:numPr>
+        <w:spacing w:line="240" w:lineRule="auto"/>
+        <w:rPr>
+          <w:rFonts w:ascii="Times New Roman" w:hAnsi="Times New Roman" w:cs="Times New Roman"/>
+          <w:sz w:val="24"/>
+          <w:szCs w:val="24"/>
+        </w:rPr>
+      </w:pPr>
+      <w:r>
+        <w:rPr>
+          <w:rFonts w:ascii="Times New Roman" w:hAnsi="Times New Roman" w:cs="Times New Roman"/>
+          <w:sz w:val="24"/>
+          <w:szCs w:val="24"/>
+        </w:rPr>
+        <w:t xml:space="preserve">In the </w:t>
+      </w:r>
+      <w:proofErr w:type="spellStart"/>
+      <w:r>
+        <w:rPr>
+          <w:rFonts w:ascii="Times New Roman" w:hAnsi="Times New Roman" w:cs="Times New Roman"/>
+          <w:sz w:val="24"/>
+          <w:szCs w:val="24"/>
+        </w:rPr>
+        <w:t>setEventConfig</w:t>
+      </w:r>
+      <w:proofErr w:type="spellEnd"/>
+      <w:r>
+        <w:rPr>
+          <w:rFonts w:ascii="Times New Roman" w:hAnsi="Times New Roman" w:cs="Times New Roman"/>
+          <w:sz w:val="24"/>
+          <w:szCs w:val="24"/>
+        </w:rPr>
+        <w:t xml:space="preserve">() method, set the event </w:t>
+      </w:r>
+      <w:proofErr w:type="spellStart"/>
+      <w:r>
+        <w:rPr>
+          <w:rFonts w:ascii="Times New Roman" w:hAnsi="Times New Roman" w:cs="Times New Roman"/>
+          <w:sz w:val="24"/>
+          <w:szCs w:val="24"/>
+        </w:rPr>
+        <w:t>config</w:t>
+      </w:r>
+      <w:proofErr w:type="spellEnd"/>
+      <w:r>
+        <w:rPr>
+          <w:rFonts w:ascii="Times New Roman" w:hAnsi="Times New Roman" w:cs="Times New Roman"/>
+          <w:sz w:val="24"/>
+          <w:szCs w:val="24"/>
+        </w:rPr>
+        <w:t xml:space="preserve"> data or file</w:t>
+      </w:r>
+    </w:p>
+    <w:p>
+      <w:pPr>
+        <w:pStyle w:val="ListParagraph"/>
+        <w:numPr>
+          <w:ilvl w:val="2"/>
+          <w:numId w:val="3"/>
+        </w:numPr>
+        <w:spacing w:line="240" w:lineRule="auto"/>
+        <w:rPr>
+          <w:rFonts w:ascii="Times New Roman" w:hAnsi="Times New Roman" w:cs="Times New Roman"/>
+          <w:sz w:val="24"/>
+          <w:szCs w:val="24"/>
+        </w:rPr>
+      </w:pPr>
+      <w:r>
+        <w:rPr>
+          <w:rFonts w:ascii="Times New Roman" w:hAnsi="Times New Roman" w:cs="Times New Roman"/>
+          <w:sz w:val="24"/>
+          <w:szCs w:val="24"/>
+        </w:rPr>
+        <w:t xml:space="preserve">To put the event </w:t>
+      </w:r>
+      <w:proofErr w:type="spellStart"/>
+      <w:r>
+        <w:rPr>
+          <w:rFonts w:ascii="Times New Roman" w:hAnsi="Times New Roman" w:cs="Times New Roman"/>
+          <w:sz w:val="24"/>
+          <w:szCs w:val="24"/>
+        </w:rPr>
+        <w:t>config</w:t>
+      </w:r>
+      <w:proofErr w:type="spellEnd"/>
+      <w:r>
+        <w:rPr>
+          <w:rFonts w:ascii="Times New Roman" w:hAnsi="Times New Roman" w:cs="Times New Roman"/>
+          <w:sz w:val="24"/>
+          <w:szCs w:val="24"/>
+        </w:rPr>
+        <w:t xml:space="preserve"> text directly into the class…</w:t>
+      </w:r>
+    </w:p>
+    <w:p>
+      <w:pPr>
+        <w:pStyle w:val="ListParagraph"/>
+        <w:numPr>
+          <w:ilvl w:val="3"/>
+          <w:numId w:val="3"/>
+        </w:numPr>
+        <w:spacing w:line="240" w:lineRule="auto"/>
+        <w:rPr>
+          <w:rFonts w:ascii="Times New Roman" w:hAnsi="Times New Roman" w:cs="Times New Roman"/>
+          <w:sz w:val="24"/>
+          <w:szCs w:val="24"/>
+        </w:rPr>
+      </w:pPr>
+      <w:proofErr w:type="spellStart"/>
+      <w:r>
+        <w:rPr>
+          <w:rFonts w:ascii="Times New Roman" w:hAnsi="Times New Roman" w:cs="Times New Roman"/>
+          <w:sz w:val="24"/>
+          <w:szCs w:val="24"/>
+        </w:rPr>
+        <w:t>this.configData</w:t>
+      </w:r>
+      <w:proofErr w:type="spellEnd"/>
+      <w:r>
+        <w:rPr>
+          <w:rFonts w:ascii="Times New Roman" w:hAnsi="Times New Roman" w:cs="Times New Roman"/>
+          <w:sz w:val="24"/>
+          <w:szCs w:val="24"/>
+        </w:rPr>
+        <w:t xml:space="preserve"> = “</w:t>
+      </w:r>
+      <w:proofErr w:type="spellStart"/>
+      <w:r>
+        <w:rPr>
+          <w:rFonts w:ascii="Times New Roman" w:hAnsi="Times New Roman" w:cs="Times New Roman"/>
+          <w:sz w:val="24"/>
+          <w:szCs w:val="24"/>
+        </w:rPr>
+        <w:t>Config</w:t>
+      </w:r>
+      <w:proofErr w:type="spellEnd"/>
+      <w:r>
+        <w:rPr>
+          <w:rFonts w:ascii="Times New Roman" w:hAnsi="Times New Roman" w:cs="Times New Roman"/>
+          <w:sz w:val="24"/>
+          <w:szCs w:val="24"/>
+        </w:rPr>
+        <w:t xml:space="preserve"> text goes here…”</w:t>
+      </w:r>
+    </w:p>
+    <w:p>
+      <w:pPr>
+        <w:pStyle w:val="ListParagraph"/>
+        <w:numPr>
+          <w:ilvl w:val="2"/>
+          <w:numId w:val="3"/>
+        </w:numPr>
+        <w:spacing w:line="240" w:lineRule="auto"/>
+        <w:rPr>
+          <w:rFonts w:ascii="Times New Roman" w:hAnsi="Times New Roman" w:cs="Times New Roman"/>
+          <w:sz w:val="24"/>
+          <w:szCs w:val="24"/>
+        </w:rPr>
+      </w:pPr>
+      <w:r>
+        <w:rPr>
+          <w:rFonts w:ascii="Times New Roman" w:hAnsi="Times New Roman" w:cs="Times New Roman"/>
+          <w:sz w:val="24"/>
+          <w:szCs w:val="24"/>
+        </w:rPr>
+        <w:t xml:space="preserve">To specify a file to load event </w:t>
+      </w:r>
+      <w:proofErr w:type="spellStart"/>
+      <w:r>
+        <w:rPr>
+          <w:rFonts w:ascii="Times New Roman" w:hAnsi="Times New Roman" w:cs="Times New Roman"/>
+          <w:sz w:val="24"/>
+          <w:szCs w:val="24"/>
+        </w:rPr>
+        <w:t>config</w:t>
+      </w:r>
+      <w:proofErr w:type="spellEnd"/>
+      <w:r>
+        <w:rPr>
+          <w:rFonts w:ascii="Times New Roman" w:hAnsi="Times New Roman" w:cs="Times New Roman"/>
+          <w:sz w:val="24"/>
+          <w:szCs w:val="24"/>
+        </w:rPr>
+        <w:t xml:space="preserve"> data from a file… (</w:t>
+      </w:r>
+      <w:r>
+        <w:rPr>
+          <w:rFonts w:ascii="Times New Roman" w:hAnsi="Times New Roman" w:cs="Times New Roman"/>
+          <w:b/>
+          <w:sz w:val="24"/>
+          <w:szCs w:val="24"/>
+        </w:rPr>
+        <w:t>Warning</w:t>
+      </w:r>
+      <w:r>
+        <w:rPr>
+          <w:rFonts w:ascii="Times New Roman" w:hAnsi="Times New Roman" w:cs="Times New Roman"/>
+          <w:sz w:val="24"/>
+          <w:szCs w:val="24"/>
+        </w:rPr>
+        <w:t>: this option is not setup yet)</w:t>
+      </w:r>
+    </w:p>
+    <w:p>
+      <w:pPr>
+        <w:pStyle w:val="ListParagraph"/>
+        <w:numPr>
+          <w:ilvl w:val="3"/>
+          <w:numId w:val="3"/>
+        </w:numPr>
+        <w:spacing w:line="240" w:lineRule="auto"/>
+        <w:rPr>
+          <w:rFonts w:ascii="Times New Roman" w:hAnsi="Times New Roman" w:cs="Times New Roman"/>
+          <w:sz w:val="24"/>
+          <w:szCs w:val="24"/>
+        </w:rPr>
+      </w:pPr>
+      <w:proofErr w:type="spellStart"/>
+      <w:r>
+        <w:rPr>
+          <w:rFonts w:ascii="Times New Roman" w:hAnsi="Times New Roman" w:cs="Times New Roman"/>
+          <w:sz w:val="24"/>
+          <w:szCs w:val="24"/>
+        </w:rPr>
+        <w:t>this.configFileName</w:t>
+      </w:r>
+      <w:proofErr w:type="spellEnd"/>
+      <w:r>
+        <w:rPr>
+          <w:rFonts w:ascii="Times New Roman" w:hAnsi="Times New Roman" w:cs="Times New Roman"/>
+          <w:sz w:val="24"/>
+          <w:szCs w:val="24"/>
+        </w:rPr>
+        <w:t xml:space="preserve"> = “</w:t>
+      </w:r>
+      <w:proofErr w:type="spellStart"/>
+      <w:r>
+        <w:rPr>
+          <w:rFonts w:ascii="Times New Roman" w:hAnsi="Times New Roman" w:cs="Times New Roman"/>
+          <w:sz w:val="24"/>
+          <w:szCs w:val="24"/>
+        </w:rPr>
+        <w:t>file_name_with.extension</w:t>
+      </w:r>
+      <w:proofErr w:type="spellEnd"/>
+      <w:r>
+        <w:rPr>
+          <w:rFonts w:ascii="Times New Roman" w:hAnsi="Times New Roman" w:cs="Times New Roman"/>
+          <w:sz w:val="24"/>
+          <w:szCs w:val="24"/>
+        </w:rPr>
+        <w:t>”</w:t>
+      </w:r>
+    </w:p>
+    <w:p>
+      <w:pPr>
+        <w:shd w:val="clear" w:color="auto" w:fill="2B2B2B"/>
+        <w:tabs>
+          <w:tab w:val="left" w:pos="916"/>
+          <w:tab w:val="left" w:pos="1832"/>
+          <w:tab w:val="left" w:pos="2748"/>
+          <w:tab w:val="left" w:pos="3664"/>
+          <w:tab w:val="left" w:pos="4580"/>
+          <w:tab w:val="left" w:pos="5496"/>
+          <w:tab w:val="left" w:pos="6412"/>
+          <w:tab w:val="left" w:pos="7328"/>
+          <w:tab w:val="left" w:pos="8244"/>
+          <w:tab w:val="left" w:pos="9160"/>
+          <w:tab w:val="left" w:pos="10076"/>
+          <w:tab w:val="left" w:pos="10992"/>
+          <w:tab w:val="left" w:pos="11908"/>
+          <w:tab w:val="left" w:pos="12824"/>
+          <w:tab w:val="left" w:pos="13740"/>
+          <w:tab w:val="left" w:pos="14656"/>
+        </w:tabs>
+        <w:spacing w:after="0" w:line="240" w:lineRule="auto"/>
+        <w:rPr>
+          <w:rFonts w:ascii="Courier New" w:eastAsia="Times New Roman" w:hAnsi="Courier New" w:cs="Courier New"/>
+          <w:color w:val="A9B7C6"/>
+          <w:sz w:val="18"/>
+          <w:szCs w:val="18"/>
+        </w:rPr>
+      </w:pPr>
+      <w:bookmarkStart w:id="0" w:name="_GoBack"/>
+      <w:proofErr w:type="gramStart"/>
+      <w:r>
+        <w:rPr>
+          <w:rFonts w:ascii="Courier New" w:eastAsia="Times New Roman" w:hAnsi="Courier New" w:cs="Courier New"/>
+          <w:color w:val="CC7832"/>
+          <w:sz w:val="18"/>
+          <w:szCs w:val="18"/>
+        </w:rPr>
+        <w:t>public</w:t>
+      </w:r>
+      <w:proofErr w:type="gramEnd"/>
+      <w:r>
+        <w:rPr>
+          <w:rFonts w:ascii="Courier New" w:eastAsia="Times New Roman" w:hAnsi="Courier New" w:cs="Courier New"/>
+          <w:color w:val="CC7832"/>
+          <w:sz w:val="18"/>
+          <w:szCs w:val="18"/>
+        </w:rPr>
+        <w:t xml:space="preserve"> class </w:t>
+      </w:r>
+      <w:proofErr w:type="spellStart"/>
+      <w:r>
+        <w:rPr>
+          <w:rFonts w:ascii="Courier New" w:eastAsia="Times New Roman" w:hAnsi="Courier New" w:cs="Courier New"/>
+          <w:color w:val="A9B7C6"/>
+          <w:sz w:val="18"/>
+          <w:szCs w:val="18"/>
+        </w:rPr>
+        <w:t>SomeO</w:t>
+      </w:r>
+      <w:r>
+        <w:rPr>
+          <w:rFonts w:ascii="Courier New" w:eastAsia="Times New Roman" w:hAnsi="Courier New" w:cs="Courier New"/>
+          <w:color w:val="A9B7C6"/>
+          <w:sz w:val="18"/>
+          <w:szCs w:val="18"/>
+        </w:rPr>
+        <w:t>pMode</w:t>
+      </w:r>
+      <w:r>
+        <w:rPr>
+          <w:rFonts w:ascii="Courier New" w:eastAsia="Times New Roman" w:hAnsi="Courier New" w:cs="Courier New"/>
+          <w:color w:val="A9B7C6"/>
+          <w:sz w:val="18"/>
+          <w:szCs w:val="18"/>
+        </w:rPr>
+        <w:t>Class</w:t>
+      </w:r>
+      <w:proofErr w:type="spellEnd"/>
+      <w:r>
+        <w:rPr>
+          <w:rFonts w:ascii="Courier New" w:eastAsia="Times New Roman" w:hAnsi="Courier New" w:cs="Courier New"/>
+          <w:color w:val="A9B7C6"/>
+          <w:sz w:val="18"/>
+          <w:szCs w:val="18"/>
+        </w:rPr>
+        <w:t xml:space="preserve"> </w:t>
+      </w:r>
+      <w:r>
+        <w:rPr>
+          <w:rFonts w:ascii="Courier New" w:eastAsia="Times New Roman" w:hAnsi="Courier New" w:cs="Courier New"/>
+          <w:color w:val="CC7832"/>
+          <w:sz w:val="18"/>
+          <w:szCs w:val="18"/>
+        </w:rPr>
+        <w:t xml:space="preserve">extends </w:t>
+      </w:r>
+      <w:proofErr w:type="spellStart"/>
+      <w:r>
+        <w:rPr>
+          <w:rFonts w:ascii="Courier New" w:eastAsia="Times New Roman" w:hAnsi="Courier New" w:cs="Courier New"/>
+          <w:color w:val="A9B7C6"/>
+          <w:sz w:val="18"/>
+          <w:szCs w:val="18"/>
+        </w:rPr>
+        <w:t>AutoOpModeBase</w:t>
+      </w:r>
+      <w:proofErr w:type="spellEnd"/>
+      <w:r>
+        <w:rPr>
+          <w:rFonts w:ascii="Courier New" w:eastAsia="Times New Roman" w:hAnsi="Courier New" w:cs="Courier New"/>
+          <w:color w:val="A9B7C6"/>
+          <w:sz w:val="18"/>
+          <w:szCs w:val="18"/>
+        </w:rPr>
+        <w:br/>
+        <w:t>{</w:t>
+      </w:r>
+      <w:r>
+        <w:rPr>
+          <w:rFonts w:ascii="Courier New" w:eastAsia="Times New Roman" w:hAnsi="Courier New" w:cs="Courier New"/>
+          <w:color w:val="A9B7C6"/>
+          <w:sz w:val="18"/>
+          <w:szCs w:val="18"/>
+        </w:rPr>
+        <w:br/>
+        <w:t xml:space="preserve">    </w:t>
+      </w:r>
+      <w:r>
+        <w:rPr>
+          <w:rFonts w:ascii="Courier New" w:eastAsia="Times New Roman" w:hAnsi="Courier New" w:cs="Courier New"/>
+          <w:color w:val="BBB529"/>
+          <w:sz w:val="18"/>
+          <w:szCs w:val="18"/>
+        </w:rPr>
+        <w:t>@Override</w:t>
+      </w:r>
+      <w:r>
+        <w:rPr>
+          <w:rFonts w:ascii="Courier New" w:eastAsia="Times New Roman" w:hAnsi="Courier New" w:cs="Courier New"/>
+          <w:color w:val="BBB529"/>
+          <w:sz w:val="18"/>
+          <w:szCs w:val="18"/>
+        </w:rPr>
+        <w:br/>
+        <w:t xml:space="preserve">    </w:t>
+      </w:r>
+      <w:r>
+        <w:rPr>
+          <w:rFonts w:ascii="Courier New" w:eastAsia="Times New Roman" w:hAnsi="Courier New" w:cs="Courier New"/>
+          <w:color w:val="CC7832"/>
+          <w:sz w:val="18"/>
+          <w:szCs w:val="18"/>
+        </w:rPr>
+        <w:t xml:space="preserve">protected void </w:t>
+      </w:r>
+      <w:proofErr w:type="spellStart"/>
+      <w:r>
+        <w:rPr>
+          <w:rFonts w:ascii="Courier New" w:eastAsia="Times New Roman" w:hAnsi="Courier New" w:cs="Courier New"/>
+          <w:color w:val="FFC66D"/>
+          <w:sz w:val="18"/>
+          <w:szCs w:val="18"/>
+        </w:rPr>
+        <w:t>setEventConfig</w:t>
+      </w:r>
+      <w:proofErr w:type="spellEnd"/>
+      <w:r>
+        <w:rPr>
+          <w:rFonts w:ascii="Courier New" w:eastAsia="Times New Roman" w:hAnsi="Courier New" w:cs="Courier New"/>
+          <w:color w:val="A9B7C6"/>
+          <w:sz w:val="18"/>
+          <w:szCs w:val="18"/>
+        </w:rPr>
+        <w:t>()</w:t>
+      </w:r>
+      <w:r>
+        <w:rPr>
+          <w:rFonts w:ascii="Courier New" w:eastAsia="Times New Roman" w:hAnsi="Courier New" w:cs="Courier New"/>
+          <w:color w:val="A9B7C6"/>
+          <w:sz w:val="18"/>
+          <w:szCs w:val="18"/>
+        </w:rPr>
+        <w:br/>
+        <w:t xml:space="preserve">    {</w:t>
+      </w:r>
+    </w:p>
+    <w:p>
+      <w:pPr>
+        <w:shd w:val="clear" w:color="auto" w:fill="2B2B2B"/>
+        <w:tabs>
+          <w:tab w:val="left" w:pos="916"/>
+          <w:tab w:val="left" w:pos="1832"/>
+          <w:tab w:val="left" w:pos="2748"/>
+          <w:tab w:val="left" w:pos="3664"/>
+          <w:tab w:val="left" w:pos="4580"/>
+          <w:tab w:val="left" w:pos="5496"/>
+          <w:tab w:val="left" w:pos="6412"/>
+          <w:tab w:val="left" w:pos="7328"/>
+          <w:tab w:val="left" w:pos="8244"/>
+          <w:tab w:val="left" w:pos="9160"/>
+          <w:tab w:val="left" w:pos="10076"/>
+          <w:tab w:val="left" w:pos="10992"/>
+          <w:tab w:val="left" w:pos="11908"/>
+          <w:tab w:val="left" w:pos="12824"/>
+          <w:tab w:val="left" w:pos="13740"/>
+          <w:tab w:val="left" w:pos="14656"/>
+        </w:tabs>
+        <w:spacing w:after="0" w:line="240" w:lineRule="auto"/>
+        <w:rPr>
+          <w:rFonts w:ascii="Courier New" w:eastAsia="Times New Roman" w:hAnsi="Courier New" w:cs="Courier New"/>
+          <w:color w:val="A9B7C6"/>
+          <w:sz w:val="18"/>
+          <w:szCs w:val="18"/>
+        </w:rPr>
+      </w:pPr>
+      <w:r>
+        <w:rPr>
+          <w:rFonts w:ascii="Courier New" w:eastAsia="Times New Roman" w:hAnsi="Courier New" w:cs="Courier New"/>
+          <w:color w:val="808080"/>
+          <w:sz w:val="18"/>
+          <w:szCs w:val="18"/>
+        </w:rPr>
+        <w:tab/>
+      </w:r>
+      <w:r>
+        <w:rPr>
+          <w:rFonts w:ascii="Courier New" w:eastAsia="Times New Roman" w:hAnsi="Courier New" w:cs="Courier New"/>
+          <w:color w:val="808080"/>
+          <w:sz w:val="18"/>
+          <w:szCs w:val="18"/>
+        </w:rPr>
+        <w:t xml:space="preserve">// </w:t>
+      </w:r>
+      <w:r>
+        <w:rPr>
+          <w:rFonts w:ascii="Courier New" w:eastAsia="Times New Roman" w:hAnsi="Courier New" w:cs="Courier New"/>
+          <w:color w:val="808080"/>
+          <w:sz w:val="18"/>
+          <w:szCs w:val="18"/>
+        </w:rPr>
+        <w:t xml:space="preserve">To specify the raw event </w:t>
+      </w:r>
+      <w:proofErr w:type="spellStart"/>
+      <w:r>
+        <w:rPr>
+          <w:rFonts w:ascii="Courier New" w:eastAsia="Times New Roman" w:hAnsi="Courier New" w:cs="Courier New"/>
+          <w:color w:val="808080"/>
+          <w:sz w:val="18"/>
+          <w:szCs w:val="18"/>
+        </w:rPr>
+        <w:t>config</w:t>
+      </w:r>
+      <w:proofErr w:type="spellEnd"/>
+      <w:r>
+        <w:rPr>
+          <w:rFonts w:ascii="Courier New" w:eastAsia="Times New Roman" w:hAnsi="Courier New" w:cs="Courier New"/>
+          <w:color w:val="808080"/>
+          <w:sz w:val="18"/>
+          <w:szCs w:val="18"/>
+        </w:rPr>
+        <w:t xml:space="preserve"> text…</w:t>
+      </w:r>
+      <w:r>
+        <w:rPr>
+          <w:rFonts w:ascii="Courier New" w:eastAsia="Times New Roman" w:hAnsi="Courier New" w:cs="Courier New"/>
+          <w:color w:val="A9B7C6"/>
+          <w:sz w:val="18"/>
+          <w:szCs w:val="18"/>
+        </w:rPr>
+        <w:br/>
+        <w:t xml:space="preserve">        </w:t>
+      </w:r>
+      <w:proofErr w:type="spellStart"/>
+      <w:r>
+        <w:rPr>
+          <w:rFonts w:ascii="Courier New" w:eastAsia="Times New Roman" w:hAnsi="Courier New" w:cs="Courier New"/>
+          <w:color w:val="CC7832"/>
+          <w:sz w:val="18"/>
+          <w:szCs w:val="18"/>
+        </w:rPr>
+        <w:t>this</w:t>
+      </w:r>
+      <w:r>
+        <w:rPr>
+          <w:rFonts w:ascii="Courier New" w:eastAsia="Times New Roman" w:hAnsi="Courier New" w:cs="Courier New"/>
+          <w:color w:val="A9B7C6"/>
+          <w:sz w:val="18"/>
+          <w:szCs w:val="18"/>
         </w:rPr>
         <w:t>.</w:t>
       </w:r>
       <w:r>
         <w:rPr>
-          <w:rFonts w:ascii="Times New Roman" w:hAnsi="Times New Roman" w:cs="Times New Roman"/>
-          <w:szCs w:val="24"/>
-        </w:rPr>
-        <w:t xml:space="preserve">  It is designed to work with the event-driven setup of our autonomous code, </w:t>
-      </w:r>
-      <w:r>
-        <w:rPr>
-          <w:rFonts w:ascii="Times New Roman" w:hAnsi="Times New Roman" w:cs="Times New Roman"/>
-          <w:szCs w:val="24"/>
-        </w:rPr>
-        <w:t>which is described in a different document.</w:t>
-      </w:r>
-    </w:p>
-    <w:p>
-      <w:pPr>
-        <w:spacing w:line="240" w:lineRule="auto"/>
-        <w:ind w:firstLine="720"/>
-        <w:rPr>
-          <w:rFonts w:ascii="Times New Roman" w:hAnsi="Times New Roman" w:cs="Times New Roman"/>
-          <w:szCs w:val="24"/>
-        </w:rPr>
-      </w:pPr>
-      <w:r>
-        <w:rPr>
-          <w:rFonts w:ascii="Times New Roman" w:hAnsi="Times New Roman" w:cs="Times New Roman"/>
-          <w:szCs w:val="24"/>
-        </w:rPr>
-        <w:t>A short</w:t>
-      </w:r>
-      <w:r>
-        <w:rPr>
-          <w:rFonts w:ascii="Times New Roman" w:hAnsi="Times New Roman" w:cs="Times New Roman"/>
-          <w:szCs w:val="24"/>
-        </w:rPr>
-        <w:t xml:space="preserve"> example:</w:t>
-      </w:r>
-    </w:p>
-    <w:p>
-      <w:pPr>
-        <w:spacing w:line="240" w:lineRule="auto"/>
-        <w:ind w:left="1080"/>
-        <w:rPr>
-          <w:rFonts w:cs="Times New Roman"/>
-          <w:szCs w:val="24"/>
-        </w:rPr>
-      </w:pPr>
-      <w:r>
-        <w:rPr>
-          <w:rFonts w:cs="Times New Roman"/>
-          <w:szCs w:val="24"/>
-        </w:rPr>
-        <w:t>#! Move backward</w:t>
-      </w:r>
-      <w:r>
-        <w:rPr>
-          <w:rFonts w:cs="Times New Roman"/>
-          <w:szCs w:val="24"/>
-        </w:rPr>
-        <w:t xml:space="preserve"> for 1 second</w:t>
-      </w:r>
-      <w:r>
-        <w:rPr>
-          <w:rFonts w:cs="Times New Roman"/>
-          <w:szCs w:val="24"/>
+          <w:rFonts w:ascii="Courier New" w:eastAsia="Times New Roman" w:hAnsi="Courier New" w:cs="Courier New"/>
+          <w:color w:val="9876AA"/>
+          <w:sz w:val="18"/>
+          <w:szCs w:val="18"/>
+        </w:rPr>
+        <w:t>configData</w:t>
+      </w:r>
+      <w:proofErr w:type="spellEnd"/>
+      <w:r>
+        <w:rPr>
+          <w:rFonts w:ascii="Courier New" w:eastAsia="Times New Roman" w:hAnsi="Courier New" w:cs="Courier New"/>
+          <w:color w:val="9876AA"/>
+          <w:sz w:val="18"/>
+          <w:szCs w:val="18"/>
+        </w:rPr>
+        <w:t xml:space="preserve"> </w:t>
+      </w:r>
+      <w:r>
+        <w:rPr>
+          <w:rFonts w:ascii="Courier New" w:eastAsia="Times New Roman" w:hAnsi="Courier New" w:cs="Courier New"/>
+          <w:color w:val="A9B7C6"/>
+          <w:sz w:val="18"/>
+          <w:szCs w:val="18"/>
+        </w:rPr>
+        <w:t xml:space="preserve">= </w:t>
+      </w:r>
+      <w:r>
+        <w:rPr>
+          <w:rFonts w:ascii="Courier New" w:eastAsia="Times New Roman" w:hAnsi="Courier New" w:cs="Courier New"/>
+          <w:color w:val="6A8759"/>
+          <w:sz w:val="18"/>
+          <w:szCs w:val="18"/>
+        </w:rPr>
+        <w:t>"INIT</w:t>
+      </w:r>
+      <w:proofErr w:type="gramStart"/>
+      <w:r>
+        <w:rPr>
+          <w:rFonts w:ascii="Courier New" w:eastAsia="Times New Roman" w:hAnsi="Courier New" w:cs="Courier New"/>
+          <w:color w:val="6A8759"/>
+          <w:sz w:val="18"/>
+          <w:szCs w:val="18"/>
+        </w:rPr>
+        <w:t>,X</w:t>
+      </w:r>
+      <w:proofErr w:type="gramEnd"/>
+      <w:r>
+        <w:rPr>
+          <w:rFonts w:ascii="Courier New" w:eastAsia="Times New Roman" w:hAnsi="Courier New" w:cs="Courier New"/>
+          <w:color w:val="6A8759"/>
+          <w:sz w:val="18"/>
+          <w:szCs w:val="18"/>
+        </w:rPr>
+        <w:t>=1.0,</w:t>
+      </w:r>
+      <w:r>
+        <w:rPr>
+          <w:rFonts w:ascii="Courier New" w:eastAsia="Times New Roman" w:hAnsi="Courier New" w:cs="Courier New"/>
+          <w:color w:val="6A8759"/>
+          <w:sz w:val="18"/>
+          <w:szCs w:val="18"/>
+        </w:rPr>
+        <w:t>Y=1.0,HEADING=20,ALLIANCE=RED;"</w:t>
+      </w:r>
+      <w:r>
+        <w:rPr>
+          <w:rFonts w:ascii="Courier New" w:eastAsia="Times New Roman" w:hAnsi="Courier New" w:cs="Courier New"/>
+          <w:color w:val="6A8759"/>
+          <w:sz w:val="18"/>
+          <w:szCs w:val="18"/>
+        </w:rPr>
+        <w:br/>
+        <w:t xml:space="preserve">                </w:t>
+      </w:r>
+      <w:r>
+        <w:rPr>
+          <w:rFonts w:ascii="Courier New" w:eastAsia="Times New Roman" w:hAnsi="Courier New" w:cs="Courier New"/>
+          <w:color w:val="A9B7C6"/>
+          <w:sz w:val="18"/>
+          <w:szCs w:val="18"/>
+        </w:rPr>
+        <w:t xml:space="preserve">+ </w:t>
+      </w:r>
+      <w:r>
+        <w:rPr>
+          <w:rFonts w:ascii="Courier New" w:eastAsia="Times New Roman" w:hAnsi="Courier New" w:cs="Courier New"/>
+          <w:color w:val="6A8759"/>
+          <w:sz w:val="18"/>
+          <w:szCs w:val="18"/>
+        </w:rPr>
+        <w:t>"STARTBLOCK;"</w:t>
+      </w:r>
+      <w:r>
+        <w:rPr>
+          <w:rFonts w:ascii="Courier New" w:eastAsia="Times New Roman" w:hAnsi="Courier New" w:cs="Courier New"/>
+          <w:color w:val="6A8759"/>
+          <w:sz w:val="18"/>
+          <w:szCs w:val="18"/>
+        </w:rPr>
+        <w:br/>
+        <w:t xml:space="preserve">                </w:t>
+      </w:r>
+      <w:r>
+        <w:rPr>
+          <w:rFonts w:ascii="Courier New" w:eastAsia="Times New Roman" w:hAnsi="Courier New" w:cs="Courier New"/>
+          <w:color w:val="A9B7C6"/>
+          <w:sz w:val="18"/>
+          <w:szCs w:val="18"/>
+        </w:rPr>
+        <w:t xml:space="preserve">+ </w:t>
+      </w:r>
+      <w:r>
+        <w:rPr>
+          <w:rFonts w:ascii="Courier New" w:eastAsia="Times New Roman" w:hAnsi="Courier New" w:cs="Courier New"/>
+          <w:color w:val="6A8759"/>
+          <w:sz w:val="18"/>
+          <w:szCs w:val="18"/>
+        </w:rPr>
+        <w:t>"NAVIGAT</w:t>
+      </w:r>
+      <w:r>
+        <w:rPr>
+          <w:rFonts w:ascii="Courier New" w:eastAsia="Times New Roman" w:hAnsi="Courier New" w:cs="Courier New"/>
+          <w:color w:val="6A8759"/>
+          <w:sz w:val="18"/>
+          <w:szCs w:val="18"/>
+        </w:rPr>
+        <w:t>ION,EVENT=</w:t>
+      </w:r>
+      <w:proofErr w:type="spellStart"/>
+      <w:r>
+        <w:rPr>
+          <w:rFonts w:ascii="Courier New" w:eastAsia="Times New Roman" w:hAnsi="Courier New" w:cs="Courier New"/>
+          <w:color w:val="6A8759"/>
+          <w:sz w:val="18"/>
+          <w:szCs w:val="18"/>
+        </w:rPr>
+        <w:t>MoveEvent,TIME</w:t>
+      </w:r>
+      <w:proofErr w:type="spellEnd"/>
+      <w:r>
+        <w:rPr>
+          <w:rFonts w:ascii="Courier New" w:eastAsia="Times New Roman" w:hAnsi="Courier New" w:cs="Courier New"/>
+          <w:color w:val="6A8759"/>
+          <w:sz w:val="18"/>
+          <w:szCs w:val="18"/>
+        </w:rPr>
+        <w:t>=4000;"</w:t>
+      </w:r>
+      <w:r>
+        <w:rPr>
+          <w:rFonts w:ascii="Courier New" w:eastAsia="Times New Roman" w:hAnsi="Courier New" w:cs="Courier New"/>
+          <w:color w:val="6A8759"/>
+          <w:sz w:val="18"/>
+          <w:szCs w:val="18"/>
+        </w:rPr>
+        <w:br/>
+        <w:t xml:space="preserve">                </w:t>
+      </w:r>
+      <w:r>
+        <w:rPr>
+          <w:rFonts w:ascii="Courier New" w:eastAsia="Times New Roman" w:hAnsi="Courier New" w:cs="Courier New"/>
+          <w:color w:val="A9B7C6"/>
+          <w:sz w:val="18"/>
+          <w:szCs w:val="18"/>
+        </w:rPr>
+        <w:t xml:space="preserve">+ </w:t>
+      </w:r>
+      <w:r>
+        <w:rPr>
+          <w:rFonts w:ascii="Courier New" w:eastAsia="Times New Roman" w:hAnsi="Courier New" w:cs="Courier New"/>
+          <w:color w:val="6A8759"/>
+          <w:sz w:val="18"/>
+          <w:szCs w:val="18"/>
+        </w:rPr>
+        <w:t>"ENDBLOCK;"</w:t>
+      </w:r>
+      <w:r>
+        <w:rPr>
+          <w:rFonts w:ascii="Courier New" w:eastAsia="Times New Roman" w:hAnsi="Courier New" w:cs="Courier New"/>
+          <w:color w:val="6A8759"/>
+          <w:sz w:val="18"/>
+          <w:szCs w:val="18"/>
+        </w:rPr>
+        <w:br/>
+        <w:t xml:space="preserve">        </w:t>
+      </w:r>
+      <w:r>
+        <w:rPr>
+          <w:rFonts w:ascii="Courier New" w:eastAsia="Times New Roman" w:hAnsi="Courier New" w:cs="Courier New"/>
+          <w:color w:val="CC7832"/>
+          <w:sz w:val="18"/>
+          <w:szCs w:val="18"/>
         </w:rPr>
         <w:t>;</w:t>
       </w:r>
-    </w:p>
-    <w:p>
-      <w:pPr>
-        <w:spacing w:line="240" w:lineRule="auto"/>
-        <w:ind w:left="1080"/>
-        <w:rPr>
-          <w:rFonts w:cs="Times New Roman"/>
-          <w:szCs w:val="24"/>
-        </w:rPr>
-      </w:pPr>
-      <w:r>
-        <w:rPr>
-          <w:rFonts w:cs="Times New Roman"/>
-          <w:szCs w:val="24"/>
-        </w:rPr>
-        <w:t>STARTBLOCK;</w:t>
-      </w:r>
-    </w:p>
-    <w:p>
-      <w:pPr>
-        <w:spacing w:line="240" w:lineRule="auto"/>
-        <w:ind w:left="1080"/>
-        <w:rPr>
-          <w:rFonts w:cs="Times New Roman"/>
-          <w:szCs w:val="24"/>
-        </w:rPr>
-      </w:pPr>
-      <w:r>
-        <w:rPr>
-          <w:rFonts w:cs="Times New Roman"/>
-          <w:szCs w:val="24"/>
-        </w:rPr>
-        <w:tab/>
-        <w:t>NAVIGATION,</w:t>
-      </w:r>
-      <w:r>
-        <w:rPr>
-          <w:rFonts w:cs="Times New Roman"/>
-          <w:szCs w:val="24"/>
+      <w:r>
+        <w:rPr>
+          <w:rFonts w:ascii="Courier New" w:eastAsia="Times New Roman" w:hAnsi="Courier New" w:cs="Courier New"/>
+          <w:color w:val="CC7832"/>
+          <w:sz w:val="18"/>
+          <w:szCs w:val="18"/>
+        </w:rPr>
+        <w:br/>
+        <w:t xml:space="preserve">        </w:t>
+      </w:r>
+      <w:r>
+        <w:rPr>
+          <w:rFonts w:ascii="Courier New" w:eastAsia="Times New Roman" w:hAnsi="Courier New" w:cs="Courier New"/>
+          <w:color w:val="808080"/>
+          <w:sz w:val="18"/>
+          <w:szCs w:val="18"/>
+        </w:rPr>
+        <w:t xml:space="preserve">// </w:t>
+      </w:r>
+      <w:r>
+        <w:rPr>
+          <w:rFonts w:ascii="Courier New" w:eastAsia="Times New Roman" w:hAnsi="Courier New" w:cs="Courier New"/>
+          <w:color w:val="808080"/>
+          <w:sz w:val="18"/>
+          <w:szCs w:val="18"/>
+        </w:rPr>
+        <w:t>Or to specify an</w:t>
+      </w:r>
+      <w:r>
+        <w:rPr>
+          <w:rFonts w:ascii="Courier New" w:eastAsia="Times New Roman" w:hAnsi="Courier New" w:cs="Courier New"/>
+          <w:color w:val="808080"/>
+          <w:sz w:val="18"/>
+          <w:szCs w:val="18"/>
+        </w:rPr>
+        <w:t xml:space="preserve"> event </w:t>
+      </w:r>
+      <w:proofErr w:type="spellStart"/>
+      <w:r>
+        <w:rPr>
+          <w:rFonts w:ascii="Courier New" w:eastAsia="Times New Roman" w:hAnsi="Courier New" w:cs="Courier New"/>
+          <w:color w:val="808080"/>
+          <w:sz w:val="18"/>
+          <w:szCs w:val="18"/>
+        </w:rPr>
+        <w:t>config</w:t>
+      </w:r>
+      <w:proofErr w:type="spellEnd"/>
+      <w:r>
+        <w:rPr>
+          <w:rFonts w:ascii="Courier New" w:eastAsia="Times New Roman" w:hAnsi="Courier New" w:cs="Courier New"/>
+          <w:color w:val="808080"/>
+          <w:sz w:val="18"/>
+          <w:szCs w:val="18"/>
+        </w:rPr>
+        <w:t xml:space="preserve"> file in the </w:t>
+      </w:r>
+      <w:proofErr w:type="spellStart"/>
+      <w:r>
+        <w:rPr>
+          <w:rFonts w:ascii="Courier New" w:eastAsia="Times New Roman" w:hAnsi="Courier New" w:cs="Courier New"/>
+          <w:color w:val="808080"/>
+          <w:sz w:val="18"/>
+          <w:szCs w:val="18"/>
+        </w:rPr>
+        <w:t>event</w:t>
+      </w:r>
+      <w:r>
+        <w:rPr>
+          <w:rFonts w:ascii="Courier New" w:eastAsia="Times New Roman" w:hAnsi="Courier New" w:cs="Courier New"/>
+          <w:color w:val="808080"/>
+          <w:sz w:val="18"/>
+          <w:szCs w:val="18"/>
+        </w:rPr>
+        <w:t>config</w:t>
+      </w:r>
+      <w:r>
+        <w:rPr>
+          <w:rFonts w:ascii="Courier New" w:eastAsia="Times New Roman" w:hAnsi="Courier New" w:cs="Courier New"/>
+          <w:color w:val="808080"/>
+          <w:sz w:val="18"/>
+          <w:szCs w:val="18"/>
+        </w:rPr>
+        <w:t>s</w:t>
+      </w:r>
+      <w:proofErr w:type="spellEnd"/>
+      <w:r>
+        <w:rPr>
+          <w:rFonts w:ascii="Courier New" w:eastAsia="Times New Roman" w:hAnsi="Courier New" w:cs="Courier New"/>
+          <w:color w:val="808080"/>
+          <w:sz w:val="18"/>
+          <w:szCs w:val="18"/>
+        </w:rPr>
+        <w:t xml:space="preserve"> package…</w:t>
+      </w:r>
+      <w:r>
+        <w:rPr>
+          <w:rFonts w:ascii="Courier New" w:eastAsia="Times New Roman" w:hAnsi="Courier New" w:cs="Courier New"/>
+          <w:color w:val="808080"/>
+          <w:sz w:val="18"/>
+          <w:szCs w:val="18"/>
+        </w:rPr>
+        <w:br/>
+        <w:t xml:space="preserve">        </w:t>
+      </w:r>
+      <w:proofErr w:type="spellStart"/>
+      <w:r>
+        <w:rPr>
+          <w:rFonts w:ascii="Courier New" w:eastAsia="Times New Roman" w:hAnsi="Courier New" w:cs="Courier New"/>
+          <w:color w:val="CC7832"/>
+          <w:sz w:val="18"/>
+          <w:szCs w:val="18"/>
+        </w:rPr>
+        <w:t>this</w:t>
+      </w:r>
+      <w:r>
+        <w:rPr>
+          <w:rFonts w:ascii="Courier New" w:eastAsia="Times New Roman" w:hAnsi="Courier New" w:cs="Courier New"/>
+          <w:color w:val="A9B7C6"/>
+          <w:sz w:val="18"/>
+          <w:szCs w:val="18"/>
+        </w:rPr>
+        <w:t>.</w:t>
+      </w:r>
+      <w:r>
+        <w:rPr>
+          <w:rFonts w:ascii="Courier New" w:eastAsia="Times New Roman" w:hAnsi="Courier New" w:cs="Courier New"/>
+          <w:color w:val="9876AA"/>
+          <w:sz w:val="18"/>
+          <w:szCs w:val="18"/>
+        </w:rPr>
+        <w:t>configFileName</w:t>
+      </w:r>
+      <w:proofErr w:type="spellEnd"/>
+      <w:r>
+        <w:rPr>
+          <w:rFonts w:ascii="Courier New" w:eastAsia="Times New Roman" w:hAnsi="Courier New" w:cs="Courier New"/>
+          <w:color w:val="9876AA"/>
+          <w:sz w:val="18"/>
+          <w:szCs w:val="18"/>
         </w:rPr>
         <w:t xml:space="preserve"> </w:t>
       </w:r>
       <w:r>
         <w:rPr>
-          <w:rFonts w:cs="Times New Roman"/>
-          <w:szCs w:val="24"/>
-        </w:rPr>
-        <w:t>EVENT=MoveEvent,</w:t>
-      </w:r>
-      <w:r>
-        <w:rPr>
-          <w:rFonts w:cs="Times New Roman"/>
-          <w:szCs w:val="24"/>
-        </w:rPr>
-        <w:t xml:space="preserve"> </w:t>
-      </w:r>
-      <w:r>
-        <w:rPr>
-          <w:rFonts w:cs="Times New Roman"/>
-          <w:szCs w:val="24"/>
-        </w:rPr>
-        <w:t>TIME=-1000;</w:t>
-      </w:r>
-    </w:p>
-    <w:p>
-      <w:pPr>
-        <w:spacing w:line="240" w:lineRule="auto"/>
-        <w:ind w:left="1080"/>
-        <w:rPr>
-          <w:rFonts w:cs="Times New Roman"/>
-          <w:szCs w:val="24"/>
-        </w:rPr>
-      </w:pPr>
-      <w:r>
-        <w:rPr>
-          <w:rFonts w:cs="Times New Roman"/>
-          <w:szCs w:val="24"/>
-        </w:rPr>
-        <w:t>ENDBLOCK;</w:t>
-      </w:r>
+          <w:rFonts w:ascii="Courier New" w:eastAsia="Times New Roman" w:hAnsi="Courier New" w:cs="Courier New"/>
+          <w:color w:val="A9B7C6"/>
+          <w:sz w:val="18"/>
+          <w:szCs w:val="18"/>
+        </w:rPr>
+        <w:t xml:space="preserve">= </w:t>
+      </w:r>
+      <w:r>
+        <w:rPr>
+          <w:rFonts w:ascii="Courier New" w:eastAsia="Times New Roman" w:hAnsi="Courier New" w:cs="Courier New"/>
+          <w:color w:val="6A8759"/>
+          <w:sz w:val="18"/>
+          <w:szCs w:val="18"/>
+        </w:rPr>
+        <w:t>"</w:t>
+      </w:r>
+      <w:proofErr w:type="spellStart"/>
+      <w:r>
+        <w:rPr>
+          <w:rFonts w:ascii="Courier New" w:eastAsia="Times New Roman" w:hAnsi="Courier New" w:cs="Courier New"/>
+          <w:color w:val="6A8759"/>
+          <w:sz w:val="18"/>
+          <w:szCs w:val="18"/>
+        </w:rPr>
+        <w:t>sample_config.cfg</w:t>
+      </w:r>
+      <w:proofErr w:type="spellEnd"/>
+      <w:r>
+        <w:rPr>
+          <w:rFonts w:ascii="Courier New" w:eastAsia="Times New Roman" w:hAnsi="Courier New" w:cs="Courier New"/>
+          <w:color w:val="6A8759"/>
+          <w:sz w:val="18"/>
+          <w:szCs w:val="18"/>
+        </w:rPr>
+        <w:t>"</w:t>
+      </w:r>
+      <w:r>
+        <w:rPr>
+          <w:rFonts w:ascii="Courier New" w:eastAsia="Times New Roman" w:hAnsi="Courier New" w:cs="Courier New"/>
+          <w:color w:val="CC7832"/>
+          <w:sz w:val="18"/>
+          <w:szCs w:val="18"/>
+        </w:rPr>
+        <w:t>;</w:t>
+      </w:r>
+      <w:r>
+        <w:rPr>
+          <w:rFonts w:ascii="Courier New" w:eastAsia="Times New Roman" w:hAnsi="Courier New" w:cs="Courier New"/>
+          <w:color w:val="CC7832"/>
+          <w:sz w:val="18"/>
+          <w:szCs w:val="18"/>
+        </w:rPr>
+        <w:br/>
+        <w:t xml:space="preserve">    </w:t>
+      </w:r>
+      <w:r>
+        <w:rPr>
+          <w:rFonts w:ascii="Courier New" w:eastAsia="Times New Roman" w:hAnsi="Courier New" w:cs="Courier New"/>
+          <w:color w:val="A9B7C6"/>
+          <w:sz w:val="18"/>
+          <w:szCs w:val="18"/>
+        </w:rPr>
+        <w:t>}</w:t>
+      </w:r>
+      <w:r>
+        <w:rPr>
+          <w:rFonts w:ascii="Courier New" w:eastAsia="Times New Roman" w:hAnsi="Courier New" w:cs="Courier New"/>
+          <w:color w:val="A9B7C6"/>
+          <w:sz w:val="18"/>
+          <w:szCs w:val="18"/>
+        </w:rPr>
+        <w:br/>
+        <w:t>}</w:t>
+      </w:r>
+    </w:p>
+    <w:bookmarkEnd w:id="0"/>
+    <w:p>
+      <w:pPr>
+        <w:spacing w:line="240" w:lineRule="auto"/>
+        <w:jc w:val="center"/>
+        <w:rPr>
+          <w:rFonts w:ascii="Times New Roman" w:hAnsi="Times New Roman" w:cs="Times New Roman"/>
+          <w:sz w:val="36"/>
+          <w:szCs w:val="40"/>
+        </w:rPr>
+      </w:pPr>
+    </w:p>
+    <w:p>
+      <w:pPr>
+        <w:spacing w:line="240" w:lineRule="auto"/>
+        <w:jc w:val="center"/>
+        <w:rPr>
+          <w:rFonts w:ascii="Times New Roman" w:hAnsi="Times New Roman" w:cs="Times New Roman"/>
+          <w:sz w:val="36"/>
+          <w:szCs w:val="40"/>
+        </w:rPr>
+      </w:pPr>
+    </w:p>
+    <w:p>
+      <w:pPr>
+        <w:spacing w:line="240" w:lineRule="auto"/>
+        <w:jc w:val="center"/>
+        <w:rPr>
+          <w:rFonts w:ascii="Times New Roman" w:hAnsi="Times New Roman" w:cs="Times New Roman"/>
+          <w:sz w:val="36"/>
+          <w:szCs w:val="40"/>
+        </w:rPr>
+      </w:pPr>
+    </w:p>
+    <w:p>
+      <w:pPr>
+        <w:spacing w:line="240" w:lineRule="auto"/>
+        <w:jc w:val="center"/>
+        <w:rPr>
+          <w:rFonts w:ascii="Times New Roman" w:hAnsi="Times New Roman" w:cs="Times New Roman"/>
+          <w:sz w:val="36"/>
+          <w:szCs w:val="40"/>
+        </w:rPr>
+      </w:pPr>
     </w:p>
     <w:p>
       <w:pPr>
@@ -372,20 +1656,37 @@
           <w:ilvl w:val="0"/>
           <w:numId w:val="1"/>
         </w:numPr>
-        <w:spacing w:line="240" w:lineRule="auto"/>
-        <w:rPr>
-          <w:rFonts w:ascii="Times New Roman" w:hAnsi="Times New Roman" w:cs="Times New Roman"/>
-          <w:sz w:val="24"/>
-          <w:szCs w:val="28"/>
-        </w:rPr>
-      </w:pPr>
-      <w:r>
-        <w:rPr>
-          <w:rFonts w:ascii="Times New Roman" w:hAnsi="Times New Roman" w:cs="Times New Roman"/>
-          <w:sz w:val="24"/>
-          <w:szCs w:val="28"/>
-        </w:rPr>
-        <w:t>Event config tags are grouped into:</w:t>
+        <w:rPr>
+          <w:rFonts w:ascii="Times New Roman" w:hAnsi="Times New Roman" w:cs="Times New Roman"/>
+          <w:sz w:val="24"/>
+          <w:szCs w:val="28"/>
+        </w:rPr>
+      </w:pPr>
+      <w:r>
+        <w:rPr>
+          <w:rFonts w:ascii="Times New Roman" w:hAnsi="Times New Roman" w:cs="Times New Roman"/>
+          <w:sz w:val="24"/>
+          <w:szCs w:val="28"/>
+        </w:rPr>
+        <w:t xml:space="preserve">Event </w:t>
+      </w:r>
+      <w:proofErr w:type="spellStart"/>
+      <w:r>
+        <w:rPr>
+          <w:rFonts w:ascii="Times New Roman" w:hAnsi="Times New Roman" w:cs="Times New Roman"/>
+          <w:sz w:val="24"/>
+          <w:szCs w:val="28"/>
+        </w:rPr>
+        <w:t>config</w:t>
+      </w:r>
+      <w:proofErr w:type="spellEnd"/>
+      <w:r>
+        <w:rPr>
+          <w:rFonts w:ascii="Times New Roman" w:hAnsi="Times New Roman" w:cs="Times New Roman"/>
+          <w:sz w:val="24"/>
+          <w:szCs w:val="28"/>
+        </w:rPr>
+        <w:t xml:space="preserve"> tags are grouped into:</w:t>
       </w:r>
     </w:p>
     <w:p>
@@ -395,7 +1696,6 @@
           <w:ilvl w:val="1"/>
           <w:numId w:val="1"/>
         </w:numPr>
-        <w:spacing w:line="240" w:lineRule="auto"/>
         <w:rPr>
           <w:rFonts w:ascii="Times New Roman" w:hAnsi="Times New Roman" w:cs="Times New Roman"/>
           <w:sz w:val="24"/>
@@ -434,7 +1734,6 @@
           <w:ilvl w:val="2"/>
           <w:numId w:val="1"/>
         </w:numPr>
-        <w:spacing w:line="240" w:lineRule="auto"/>
         <w:rPr>
           <w:rFonts w:ascii="Times New Roman" w:hAnsi="Times New Roman" w:cs="Times New Roman"/>
           <w:sz w:val="24"/>
@@ -473,7 +1772,6 @@
           <w:ilvl w:val="1"/>
           <w:numId w:val="1"/>
         </w:numPr>
-        <w:spacing w:line="240" w:lineRule="auto"/>
         <w:rPr>
           <w:rFonts w:ascii="Times New Roman" w:hAnsi="Times New Roman" w:cs="Times New Roman"/>
           <w:sz w:val="24"/>
@@ -512,7 +1810,6 @@
           <w:ilvl w:val="2"/>
           <w:numId w:val="1"/>
         </w:numPr>
-        <w:spacing w:line="240" w:lineRule="auto"/>
         <w:rPr>
           <w:rFonts w:ascii="Times New Roman" w:hAnsi="Times New Roman" w:cs="Times New Roman"/>
           <w:sz w:val="24"/>
@@ -575,7 +1872,6 @@
           <w:ilvl w:val="1"/>
           <w:numId w:val="1"/>
         </w:numPr>
-        <w:spacing w:line="240" w:lineRule="auto"/>
         <w:rPr>
           <w:rFonts w:ascii="Times New Roman" w:hAnsi="Times New Roman" w:cs="Times New Roman"/>
           <w:sz w:val="24"/>
@@ -598,7 +1894,6 @@
           <w:ilvl w:val="2"/>
           <w:numId w:val="1"/>
         </w:numPr>
-        <w:spacing w:line="240" w:lineRule="auto"/>
         <w:rPr>
           <w:rFonts w:ascii="Times New Roman" w:hAnsi="Times New Roman" w:cs="Times New Roman"/>
           <w:sz w:val="24"/>
@@ -621,7 +1916,6 @@
           <w:ilvl w:val="0"/>
           <w:numId w:val="1"/>
         </w:numPr>
-        <w:spacing w:line="240" w:lineRule="auto"/>
         <w:rPr>
           <w:rFonts w:ascii="Times New Roman" w:hAnsi="Times New Roman" w:cs="Times New Roman"/>
           <w:sz w:val="24"/>
@@ -660,7 +1954,6 @@
           <w:ilvl w:val="0"/>
           <w:numId w:val="1"/>
         </w:numPr>
-        <w:spacing w:line="240" w:lineRule="auto"/>
         <w:rPr>
           <w:rFonts w:ascii="Times New Roman" w:hAnsi="Times New Roman" w:cs="Times New Roman"/>
           <w:sz w:val="24"/>
@@ -689,8 +1982,18 @@
           <w:sz w:val="24"/>
           <w:szCs w:val="28"/>
         </w:rPr>
-        <w:t>used by the event config</w:t>
-      </w:r>
+        <w:t xml:space="preserve">used by the event </w:t>
+      </w:r>
+      <w:proofErr w:type="spellStart"/>
+      <w:r>
+        <w:rPr>
+          <w:rFonts w:ascii="Times New Roman" w:hAnsi="Times New Roman" w:cs="Times New Roman"/>
+          <w:sz w:val="24"/>
+          <w:szCs w:val="28"/>
+        </w:rPr>
+        <w:t>config</w:t>
+      </w:r>
+      <w:proofErr w:type="spellEnd"/>
       <w:r>
         <w:rPr>
           <w:rFonts w:ascii="Times New Roman" w:hAnsi="Times New Roman" w:cs="Times New Roman"/>
@@ -715,7 +2018,6 @@
           <w:ilvl w:val="0"/>
           <w:numId w:val="1"/>
         </w:numPr>
-        <w:spacing w:line="240" w:lineRule="auto"/>
         <w:rPr>
           <w:rFonts w:ascii="Times New Roman" w:hAnsi="Times New Roman" w:cs="Times New Roman"/>
           <w:sz w:val="24"/>
@@ -762,7 +2064,6 @@
           <w:ilvl w:val="0"/>
           <w:numId w:val="1"/>
         </w:numPr>
-        <w:spacing w:line="240" w:lineRule="auto"/>
         <w:rPr>
           <w:rFonts w:ascii="Times New Roman" w:hAnsi="Times New Roman" w:cs="Times New Roman"/>
           <w:sz w:val="24"/>
@@ -857,7 +2158,6 @@
           <w:ilvl w:val="1"/>
           <w:numId w:val="1"/>
         </w:numPr>
-        <w:spacing w:line="240" w:lineRule="auto"/>
         <w:rPr>
           <w:rFonts w:ascii="Times New Roman" w:hAnsi="Times New Roman" w:cs="Times New Roman"/>
           <w:sz w:val="24"/>
@@ -889,7 +2189,6 @@
           <w:ilvl w:val="0"/>
           <w:numId w:val="1"/>
         </w:numPr>
-        <w:spacing w:line="240" w:lineRule="auto"/>
         <w:rPr>
           <w:rFonts w:ascii="Times New Roman" w:hAnsi="Times New Roman" w:cs="Times New Roman"/>
           <w:sz w:val="24"/>
@@ -910,7 +2209,25 @@
           <w:sz w:val="24"/>
           <w:szCs w:val="28"/>
         </w:rPr>
-        <w:t>paces, tabs, and newlines are ignored by the event config parser, so the instruction-parameter sets can be format</w:t>
+        <w:t xml:space="preserve">paces, tabs, and newlines are ignored by the event </w:t>
+      </w:r>
+      <w:proofErr w:type="spellStart"/>
+      <w:r>
+        <w:rPr>
+          <w:rFonts w:ascii="Times New Roman" w:hAnsi="Times New Roman" w:cs="Times New Roman"/>
+          <w:sz w:val="24"/>
+          <w:szCs w:val="28"/>
+        </w:rPr>
+        <w:t>config</w:t>
+      </w:r>
+      <w:proofErr w:type="spellEnd"/>
+      <w:r>
+        <w:rPr>
+          <w:rFonts w:ascii="Times New Roman" w:hAnsi="Times New Roman" w:cs="Times New Roman"/>
+          <w:sz w:val="24"/>
+          <w:szCs w:val="28"/>
+        </w:rPr>
+        <w:t xml:space="preserve"> parser, so the instruction-parameter sets can be format</w:t>
       </w:r>
       <w:r>
         <w:rPr>
@@ -928,21 +2245,108 @@
           <w:ilvl w:val="0"/>
           <w:numId w:val="1"/>
         </w:numPr>
-        <w:spacing w:line="240" w:lineRule="auto"/>
-        <w:rPr>
-          <w:rFonts w:ascii="Times New Roman" w:hAnsi="Times New Roman" w:cs="Times New Roman"/>
-          <w:sz w:val="24"/>
-          <w:szCs w:val="28"/>
-        </w:rPr>
-      </w:pPr>
-      <w:r>
-        <w:rPr>
-          <w:rFonts w:ascii="Times New Roman" w:hAnsi="Times New Roman" w:cs="Times New Roman"/>
-          <w:sz w:val="24"/>
-          <w:szCs w:val="28"/>
-        </w:rPr>
-        <w:t>A comment statement is ignored by the event config parser</w:t>
-      </w:r>
+        <w:rPr>
+          <w:rFonts w:ascii="Times New Roman" w:hAnsi="Times New Roman" w:cs="Times New Roman"/>
+          <w:sz w:val="24"/>
+          <w:szCs w:val="28"/>
+        </w:rPr>
+      </w:pPr>
+      <w:r>
+        <w:rPr>
+          <w:rFonts w:ascii="Times New Roman" w:hAnsi="Times New Roman" w:cs="Times New Roman"/>
+          <w:sz w:val="24"/>
+          <w:szCs w:val="28"/>
+        </w:rPr>
+        <w:t xml:space="preserve">A comment statement is ignored by the event </w:t>
+      </w:r>
+      <w:proofErr w:type="spellStart"/>
+      <w:r>
+        <w:rPr>
+          <w:rFonts w:ascii="Times New Roman" w:hAnsi="Times New Roman" w:cs="Times New Roman"/>
+          <w:sz w:val="24"/>
+          <w:szCs w:val="28"/>
+        </w:rPr>
+        <w:t>config</w:t>
+      </w:r>
+      <w:proofErr w:type="spellEnd"/>
+      <w:r>
+        <w:rPr>
+          <w:rFonts w:ascii="Times New Roman" w:hAnsi="Times New Roman" w:cs="Times New Roman"/>
+          <w:sz w:val="24"/>
+          <w:szCs w:val="28"/>
+        </w:rPr>
+        <w:t xml:space="preserve"> parser</w:t>
+      </w:r>
+    </w:p>
+    <w:p>
+      <w:pPr>
+        <w:spacing w:line="240" w:lineRule="auto"/>
+        <w:rPr>
+          <w:rFonts w:ascii="Times New Roman" w:hAnsi="Times New Roman" w:cs="Times New Roman"/>
+          <w:sz w:val="24"/>
+          <w:szCs w:val="28"/>
+        </w:rPr>
+      </w:pPr>
+    </w:p>
+    <w:p>
+      <w:pPr>
+        <w:spacing w:line="240" w:lineRule="auto"/>
+        <w:rPr>
+          <w:rFonts w:ascii="Times New Roman" w:hAnsi="Times New Roman" w:cs="Times New Roman"/>
+          <w:sz w:val="24"/>
+          <w:szCs w:val="28"/>
+        </w:rPr>
+      </w:pPr>
+    </w:p>
+    <w:p>
+      <w:pPr>
+        <w:spacing w:line="240" w:lineRule="auto"/>
+        <w:rPr>
+          <w:rFonts w:ascii="Times New Roman" w:hAnsi="Times New Roman" w:cs="Times New Roman"/>
+          <w:sz w:val="24"/>
+          <w:szCs w:val="28"/>
+        </w:rPr>
+      </w:pPr>
+    </w:p>
+    <w:p>
+      <w:pPr>
+        <w:spacing w:line="240" w:lineRule="auto"/>
+        <w:rPr>
+          <w:rFonts w:ascii="Times New Roman" w:hAnsi="Times New Roman" w:cs="Times New Roman"/>
+          <w:sz w:val="24"/>
+          <w:szCs w:val="28"/>
+        </w:rPr>
+      </w:pPr>
+    </w:p>
+    <w:p>
+      <w:pPr>
+        <w:spacing w:line="240" w:lineRule="auto"/>
+        <w:rPr>
+          <w:rFonts w:ascii="Times New Roman" w:hAnsi="Times New Roman" w:cs="Times New Roman"/>
+          <w:sz w:val="24"/>
+          <w:szCs w:val="28"/>
+        </w:rPr>
+      </w:pPr>
+    </w:p>
+    <w:p>
+      <w:pPr>
+        <w:spacing w:line="240" w:lineRule="auto"/>
+        <w:rPr>
+          <w:rFonts w:ascii="Times New Roman" w:hAnsi="Times New Roman" w:cs="Times New Roman"/>
+          <w:sz w:val="24"/>
+          <w:szCs w:val="28"/>
+        </w:rPr>
+      </w:pPr>
+    </w:p>
+    <w:p>
+      <w:pPr>
+        <w:spacing w:line="240" w:lineRule="auto"/>
+        <w:rPr>
+          <w:rFonts w:ascii="Times New Roman" w:hAnsi="Times New Roman" w:cs="Times New Roman"/>
+          <w:sz w:val="24"/>
+          <w:szCs w:val="28"/>
+        </w:rPr>
+      </w:pPr>
     </w:p>
     <w:p>
       <w:pPr>
@@ -1292,8 +2696,18 @@
           <w:szCs w:val="28"/>
         </w:rPr>
         <w:tab/>
-        <w:t>…With EVENT=MoveEvent</w:t>
-      </w:r>
+        <w:t>…With EVENT=</w:t>
+      </w:r>
+      <w:proofErr w:type="spellStart"/>
+      <w:r>
+        <w:rPr>
+          <w:rFonts w:cs="Times New Roman"/>
+          <w:sz w:val="24"/>
+          <w:szCs w:val="28"/>
+        </w:rPr>
+        <w:t>MoveEvent</w:t>
+      </w:r>
+      <w:proofErr w:type="spellEnd"/>
     </w:p>
     <w:p>
       <w:pPr>
@@ -1459,8 +2873,18 @@
           <w:szCs w:val="28"/>
         </w:rPr>
         <w:tab/>
-        <w:t>…With EVENT=TurnEvent</w:t>
-      </w:r>
+        <w:t>…With EVENT=</w:t>
+      </w:r>
+      <w:proofErr w:type="spellStart"/>
+      <w:r>
+        <w:rPr>
+          <w:rFonts w:cs="Times New Roman"/>
+          <w:sz w:val="24"/>
+          <w:szCs w:val="28"/>
+        </w:rPr>
+        <w:t>TurnEvent</w:t>
+      </w:r>
+      <w:proofErr w:type="spellEnd"/>
     </w:p>
     <w:p>
       <w:pPr>
@@ -1610,8 +3034,18 @@
           <w:szCs w:val="28"/>
         </w:rPr>
         <w:tab/>
-        <w:t>...With EVENT=PauseEvent</w:t>
-      </w:r>
+        <w:t>...With EVENT=</w:t>
+      </w:r>
+      <w:proofErr w:type="spellStart"/>
+      <w:r>
+        <w:rPr>
+          <w:rFonts w:cs="Times New Roman"/>
+          <w:sz w:val="24"/>
+          <w:szCs w:val="28"/>
+        </w:rPr>
+        <w:t>PauseEvent</w:t>
+      </w:r>
+      <w:proofErr w:type="spellEnd"/>
     </w:p>
     <w:p>
       <w:pPr>
@@ -1701,20 +3135,38 @@
           <w:ilvl w:val="0"/>
           <w:numId w:val="2"/>
         </w:numPr>
-        <w:spacing w:after="0" w:line="240" w:lineRule="auto"/>
-        <w:rPr>
-          <w:rFonts w:ascii="Times New Roman" w:hAnsi="Times New Roman" w:cs="Times New Roman"/>
-          <w:sz w:val="24"/>
-          <w:szCs w:val="24"/>
-        </w:rPr>
-      </w:pPr>
-      <w:r>
-        <w:rPr>
-          <w:rFonts w:ascii="Times New Roman" w:hAnsi="Times New Roman" w:cs="Times New Roman"/>
-          <w:sz w:val="24"/>
-          <w:szCs w:val="24"/>
-        </w:rPr>
-        <w:t>In the following documentation, “#” indicates an integer, “#.#” indicates a double (a number with a decimal portion)</w:t>
+        <w:spacing w:after="0"/>
+        <w:rPr>
+          <w:rFonts w:ascii="Times New Roman" w:hAnsi="Times New Roman" w:cs="Times New Roman"/>
+          <w:sz w:val="24"/>
+          <w:szCs w:val="24"/>
+        </w:rPr>
+      </w:pPr>
+      <w:r>
+        <w:rPr>
+          <w:rFonts w:ascii="Times New Roman" w:hAnsi="Times New Roman" w:cs="Times New Roman"/>
+          <w:sz w:val="24"/>
+          <w:szCs w:val="24"/>
+        </w:rPr>
+        <w:t>In the following documentation, “#” indicates an integer, “#</w:t>
+      </w:r>
+      <w:proofErr w:type="gramStart"/>
+      <w:r>
+        <w:rPr>
+          <w:rFonts w:ascii="Times New Roman" w:hAnsi="Times New Roman" w:cs="Times New Roman"/>
+          <w:sz w:val="24"/>
+          <w:szCs w:val="24"/>
+        </w:rPr>
+        <w:t>.#</w:t>
+      </w:r>
+      <w:proofErr w:type="gramEnd"/>
+      <w:r>
+        <w:rPr>
+          <w:rFonts w:ascii="Times New Roman" w:hAnsi="Times New Roman" w:cs="Times New Roman"/>
+          <w:sz w:val="24"/>
+          <w:szCs w:val="24"/>
+        </w:rPr>
+        <w:t>” indicates a double (a number with a decimal portion)</w:t>
       </w:r>
       <w:r>
         <w:rPr>
@@ -1748,7 +3200,7 @@
           <w:ilvl w:val="0"/>
           <w:numId w:val="2"/>
         </w:numPr>
-        <w:spacing w:after="0" w:line="240" w:lineRule="auto"/>
+        <w:spacing w:after="0"/>
         <w:rPr>
           <w:rFonts w:ascii="Times New Roman" w:hAnsi="Times New Roman" w:cs="Times New Roman"/>
           <w:sz w:val="24"/>
@@ -1843,7 +3295,6 @@
           <w:sz w:val="32"/>
           <w:szCs w:val="36"/>
         </w:rPr>
-        <w:lastRenderedPageBreak/>
         <w:t xml:space="preserve">#! </w:t>
       </w:r>
       <w:r>
@@ -1887,23 +3338,7 @@
           <w:sz w:val="24"/>
           <w:szCs w:val="28"/>
         </w:rPr>
-        <w:t>#! Move forward for 1 second</w:t>
-      </w:r>
-      <w:r>
-        <w:rPr>
-          <w:rFonts w:cs="Times New Roman"/>
-          <w:sz w:val="24"/>
-          <w:szCs w:val="28"/>
-        </w:rPr>
-        <w:t>, then turn left for 0.5 seconds</w:t>
-      </w:r>
-      <w:r>
-        <w:rPr>
-          <w:rFonts w:cs="Times New Roman"/>
-          <w:sz w:val="24"/>
-          <w:szCs w:val="28"/>
-        </w:rPr>
-        <w:t>;</w:t>
+        <w:t>#! Move forward for 1 second, then turn left for 0.5 seconds;</w:t>
       </w:r>
     </w:p>
     <w:p>
@@ -1938,7 +3373,25 @@
           <w:sz w:val="24"/>
           <w:szCs w:val="28"/>
         </w:rPr>
-        <w:t>d by the event config parser.</w:t>
+        <w:t xml:space="preserve">d by the event </w:t>
+      </w:r>
+      <w:proofErr w:type="spellStart"/>
+      <w:r>
+        <w:rPr>
+          <w:rFonts w:ascii="Times New Roman" w:hAnsi="Times New Roman" w:cs="Times New Roman"/>
+          <w:sz w:val="24"/>
+          <w:szCs w:val="28"/>
+        </w:rPr>
+        <w:t>config</w:t>
+      </w:r>
+      <w:proofErr w:type="spellEnd"/>
+      <w:r>
+        <w:rPr>
+          <w:rFonts w:ascii="Times New Roman" w:hAnsi="Times New Roman" w:cs="Times New Roman"/>
+          <w:sz w:val="24"/>
+          <w:szCs w:val="28"/>
+        </w:rPr>
+        <w:t xml:space="preserve"> parser.</w:t>
       </w:r>
       <w:r>
         <w:rPr>
@@ -1970,7 +3423,25 @@
           <w:sz w:val="24"/>
           <w:szCs w:val="28"/>
         </w:rPr>
-        <w:t>descriptions and notes into the event config, just like comments in a normal programming language.  Important note: Comment statements must end with a semicolon just like any other instruction-parameter set.</w:t>
+        <w:t xml:space="preserve">descriptions and notes into the event </w:t>
+      </w:r>
+      <w:proofErr w:type="spellStart"/>
+      <w:r>
+        <w:rPr>
+          <w:rFonts w:ascii="Times New Roman" w:hAnsi="Times New Roman" w:cs="Times New Roman"/>
+          <w:sz w:val="24"/>
+          <w:szCs w:val="28"/>
+        </w:rPr>
+        <w:t>config</w:t>
+      </w:r>
+      <w:proofErr w:type="spellEnd"/>
+      <w:r>
+        <w:rPr>
+          <w:rFonts w:ascii="Times New Roman" w:hAnsi="Times New Roman" w:cs="Times New Roman"/>
+          <w:sz w:val="24"/>
+          <w:szCs w:val="28"/>
+        </w:rPr>
+        <w:t>, just like comments in a normal programming language.  Important note: Comment statements must end with a semicolon just like any other instruction-parameter set.</w:t>
       </w:r>
     </w:p>
     <w:p>
@@ -2154,7 +3625,25 @@
           <w:sz w:val="28"/>
           <w:szCs w:val="28"/>
         </w:rPr>
-        <w:t>X=#.# and Y=#.#</w:t>
+        <w:t>X=#</w:t>
+      </w:r>
+      <w:proofErr w:type="gramStart"/>
+      <w:r>
+        <w:rPr>
+          <w:rFonts w:ascii="Times New Roman" w:hAnsi="Times New Roman" w:cs="Times New Roman"/>
+          <w:sz w:val="28"/>
+          <w:szCs w:val="28"/>
+        </w:rPr>
+        <w:t>.#</w:t>
+      </w:r>
+      <w:proofErr w:type="gramEnd"/>
+      <w:r>
+        <w:rPr>
+          <w:rFonts w:ascii="Times New Roman" w:hAnsi="Times New Roman" w:cs="Times New Roman"/>
+          <w:sz w:val="28"/>
+          <w:szCs w:val="28"/>
+        </w:rPr>
+        <w:t xml:space="preserve"> and Y=#.#</w:t>
       </w:r>
     </w:p>
     <w:p>
@@ -2356,15 +3845,7 @@
           <w:sz w:val="24"/>
           <w:szCs w:val="24"/>
         </w:rPr>
-        <w:t>The STARTBLOCK instruction indicates that a new blo</w:t>
-      </w:r>
-      <w:r>
-        <w:rPr>
-          <w:rFonts w:ascii="Times New Roman" w:hAnsi="Times New Roman" w:cs="Times New Roman"/>
-          <w:sz w:val="24"/>
-          <w:szCs w:val="24"/>
-        </w:rPr>
-        <w:t>ck of events is bei</w:t>
+        <w:t>The STARTBLOCK instruction indicates that a new block of events is bei</w:t>
       </w:r>
       <w:r>
         <w:rPr>
@@ -2489,16 +3970,7 @@
           <w:sz w:val="24"/>
           <w:szCs w:val="24"/>
         </w:rPr>
-        <w:lastRenderedPageBreak/>
-        <w:t>ENDBLOCK</w:t>
-      </w:r>
-      <w:r>
-        <w:rPr>
-          <w:rFonts w:cs="Times New Roman"/>
-          <w:sz w:val="24"/>
-          <w:szCs w:val="24"/>
-        </w:rPr>
-        <w:t>;</w:t>
+        <w:t>ENDBLOCK;</w:t>
       </w:r>
     </w:p>
     <w:p>
@@ -2517,15 +3989,7 @@
           <w:sz w:val="24"/>
           <w:szCs w:val="24"/>
         </w:rPr>
-        <w:t xml:space="preserve">The </w:t>
-      </w:r>
-      <w:r>
-        <w:rPr>
-          <w:rFonts w:ascii="Times New Roman" w:hAnsi="Times New Roman" w:cs="Times New Roman"/>
-          <w:sz w:val="24"/>
-          <w:szCs w:val="24"/>
-        </w:rPr>
-        <w:t xml:space="preserve">ENDBLOCK instruction closes the </w:t>
+        <w:t xml:space="preserve">The ENDBLOCK instruction closes the </w:t>
       </w:r>
       <w:r>
         <w:rPr>
@@ -2658,7 +4122,25 @@
           <w:sz w:val="24"/>
           <w:szCs w:val="24"/>
         </w:rPr>
-        <w:t xml:space="preserve">  Events will be queued in the order they are placed in the event config.  This only applies to events of the same type (NAVIGATION or ACTION), since the navigation and acti</w:t>
+        <w:t xml:space="preserve">  Events will be queued in the order they are placed in the event </w:t>
+      </w:r>
+      <w:proofErr w:type="spellStart"/>
+      <w:r>
+        <w:rPr>
+          <w:rFonts w:ascii="Times New Roman" w:hAnsi="Times New Roman" w:cs="Times New Roman"/>
+          <w:sz w:val="24"/>
+          <w:szCs w:val="24"/>
+        </w:rPr>
+        <w:t>config</w:t>
+      </w:r>
+      <w:proofErr w:type="spellEnd"/>
+      <w:r>
+        <w:rPr>
+          <w:rFonts w:ascii="Times New Roman" w:hAnsi="Times New Roman" w:cs="Times New Roman"/>
+          <w:sz w:val="24"/>
+          <w:szCs w:val="24"/>
+        </w:rPr>
+        <w:t>.  This only applies to events of the same type (NAVIGATION or ACTION), since the navigation and acti</w:t>
       </w:r>
       <w:r>
         <w:rPr>
@@ -2668,8 +4150,6 @@
         </w:rPr>
         <w:t>on systems run at the same time during an event block.</w:t>
       </w:r>
-      <w:bookmarkStart w:id="0" w:name="_GoBack"/>
-      <w:bookmarkEnd w:id="0"/>
     </w:p>
     <w:p>
       <w:pPr>
@@ -2740,15 +4220,69 @@
           <w:sz w:val="24"/>
           <w:szCs w:val="24"/>
         </w:rPr>
-        <w:t>What type of action or navigation event to add</w:t>
-      </w:r>
-      <w:r>
-        <w:rPr>
-          <w:rFonts w:ascii="Times New Roman" w:hAnsi="Times New Roman" w:cs="Times New Roman"/>
-          <w:sz w:val="24"/>
-          <w:szCs w:val="24"/>
-        </w:rPr>
-        <w:t>.  This is the exact name of the event’s corresponding class (for example MoveEvent or PauseEvent).</w:t>
+        <w:t xml:space="preserve">What type of action or navigation event to </w:t>
+      </w:r>
+      <w:proofErr w:type="gramStart"/>
+      <w:r>
+        <w:rPr>
+          <w:rFonts w:ascii="Times New Roman" w:hAnsi="Times New Roman" w:cs="Times New Roman"/>
+          <w:sz w:val="24"/>
+          <w:szCs w:val="24"/>
+        </w:rPr>
+        <w:t>add</w:t>
+      </w:r>
+      <w:r>
+        <w:rPr>
+          <w:rFonts w:ascii="Times New Roman" w:hAnsi="Times New Roman" w:cs="Times New Roman"/>
+          <w:sz w:val="24"/>
+          <w:szCs w:val="24"/>
+        </w:rPr>
+        <w:t>.</w:t>
+      </w:r>
+      <w:proofErr w:type="gramEnd"/>
+      <w:r>
+        <w:rPr>
+          <w:rFonts w:ascii="Times New Roman" w:hAnsi="Times New Roman" w:cs="Times New Roman"/>
+          <w:sz w:val="24"/>
+          <w:szCs w:val="24"/>
+        </w:rPr>
+        <w:t xml:space="preserve">  This is the exact name of the event’s corresponding class (for example </w:t>
+      </w:r>
+      <w:proofErr w:type="spellStart"/>
+      <w:r>
+        <w:rPr>
+          <w:rFonts w:ascii="Times New Roman" w:hAnsi="Times New Roman" w:cs="Times New Roman"/>
+          <w:sz w:val="24"/>
+          <w:szCs w:val="24"/>
+        </w:rPr>
+        <w:t>MoveEvent</w:t>
+      </w:r>
+      <w:proofErr w:type="spellEnd"/>
+      <w:r>
+        <w:rPr>
+          <w:rFonts w:ascii="Times New Roman" w:hAnsi="Times New Roman" w:cs="Times New Roman"/>
+          <w:sz w:val="24"/>
+          <w:szCs w:val="24"/>
+        </w:rPr>
+        <w:t xml:space="preserve"> or </w:t>
+      </w:r>
+      <w:proofErr w:type="spellStart"/>
+      <w:r>
+        <w:rPr>
+          <w:rFonts w:ascii="Times New Roman" w:hAnsi="Times New Roman" w:cs="Times New Roman"/>
+          <w:sz w:val="24"/>
+          <w:szCs w:val="24"/>
+        </w:rPr>
+        <w:t>PauseEvent</w:t>
+      </w:r>
+      <w:proofErr w:type="spellEnd"/>
+      <w:r>
+        <w:rPr>
+          <w:rFonts w:ascii="Times New Roman" w:hAnsi="Times New Roman" w:cs="Times New Roman"/>
+          <w:sz w:val="24"/>
+          <w:szCs w:val="24"/>
+        </w:rPr>
+        <w:t>).</w:t>
       </w:r>
     </w:p>
     <w:p>
@@ -2817,15 +4351,33 @@
           <w:sz w:val="24"/>
           <w:szCs w:val="24"/>
         </w:rPr>
-        <w:t>EVENT=Mo</w:t>
-      </w:r>
-      <w:r>
-        <w:rPr>
-          <w:rFonts w:cs="Times New Roman"/>
-          <w:sz w:val="24"/>
-          <w:szCs w:val="24"/>
-        </w:rPr>
-        <w:t>veEvent,</w:t>
+        <w:t>EVENT=</w:t>
+      </w:r>
+      <w:proofErr w:type="spellStart"/>
+      <w:r>
+        <w:rPr>
+          <w:rFonts w:cs="Times New Roman"/>
+          <w:sz w:val="24"/>
+          <w:szCs w:val="24"/>
+        </w:rPr>
+        <w:t>Mo</w:t>
+      </w:r>
+      <w:r>
+        <w:rPr>
+          <w:rFonts w:cs="Times New Roman"/>
+          <w:sz w:val="24"/>
+          <w:szCs w:val="24"/>
+        </w:rPr>
+        <w:t>veEvent</w:t>
+      </w:r>
+      <w:proofErr w:type="spellEnd"/>
+      <w:r>
+        <w:rPr>
+          <w:rFonts w:cs="Times New Roman"/>
+          <w:sz w:val="24"/>
+          <w:szCs w:val="24"/>
+        </w:rPr>
+        <w:t>,</w:t>
       </w:r>
       <w:r>
         <w:rPr>
@@ -2895,6 +4447,7 @@
         </w:rPr>
         <w:t>EVENT=</w:t>
       </w:r>
+      <w:proofErr w:type="spellStart"/>
       <w:r>
         <w:rPr>
           <w:rFonts w:cs="Times New Roman"/>
@@ -2903,6 +4456,7 @@
         </w:rPr>
         <w:t>TurnEvent</w:t>
       </w:r>
+      <w:proofErr w:type="spellEnd"/>
       <w:r>
         <w:rPr>
           <w:rFonts w:cs="Times New Roman"/>
@@ -3018,8 +4572,18 @@
           <w:sz w:val="28"/>
           <w:szCs w:val="28"/>
         </w:rPr>
-        <w:t xml:space="preserve"> EVENT=MoveEvent</w:t>
-      </w:r>
+        <w:t xml:space="preserve"> EVENT=</w:t>
+      </w:r>
+      <w:proofErr w:type="spellStart"/>
+      <w:r>
+        <w:rPr>
+          <w:rFonts w:ascii="Times New Roman" w:hAnsi="Times New Roman" w:cs="Times New Roman"/>
+          <w:sz w:val="28"/>
+          <w:szCs w:val="28"/>
+        </w:rPr>
+        <w:t>MoveEvent</w:t>
+      </w:r>
+      <w:proofErr w:type="spellEnd"/>
       <w:r>
         <w:rPr>
           <w:rFonts w:ascii="Times New Roman" w:hAnsi="Times New Roman" w:cs="Times New Roman"/>
@@ -3045,7 +4609,25 @@
           <w:sz w:val="28"/>
           <w:szCs w:val="28"/>
         </w:rPr>
-        <w:t>X=#.# and Y=#.#</w:t>
+        <w:t>X=#</w:t>
+      </w:r>
+      <w:proofErr w:type="gramStart"/>
+      <w:r>
+        <w:rPr>
+          <w:rFonts w:ascii="Times New Roman" w:hAnsi="Times New Roman" w:cs="Times New Roman"/>
+          <w:sz w:val="28"/>
+          <w:szCs w:val="28"/>
+        </w:rPr>
+        <w:t>.#</w:t>
+      </w:r>
+      <w:proofErr w:type="gramEnd"/>
+      <w:r>
+        <w:rPr>
+          <w:rFonts w:ascii="Times New Roman" w:hAnsi="Times New Roman" w:cs="Times New Roman"/>
+          <w:sz w:val="28"/>
+          <w:szCs w:val="28"/>
+        </w:rPr>
+        <w:t xml:space="preserve"> and Y=#.#</w:t>
       </w:r>
     </w:p>
     <w:p>
@@ -3160,12 +4742,14 @@
           <w:szCs w:val="24"/>
         </w:rPr>
       </w:pPr>
-      <w:r>
-        <w:rPr>
-          <w:rFonts w:ascii="Times New Roman" w:hAnsi="Times New Roman" w:cs="Times New Roman"/>
-          <w:sz w:val="24"/>
-          <w:szCs w:val="24"/>
-        </w:rPr>
+      <w:proofErr w:type="gramStart"/>
+      <w:r>
+        <w:rPr>
+          <w:rFonts w:ascii="Times New Roman" w:hAnsi="Times New Roman" w:cs="Times New Roman"/>
+          <w:sz w:val="24"/>
+          <w:szCs w:val="24"/>
+        </w:rPr>
+        <w:lastRenderedPageBreak/>
         <w:t>Specified for</w:t>
       </w:r>
       <w:r>
@@ -3182,7 +4766,16 @@
           <w:sz w:val="24"/>
           <w:szCs w:val="24"/>
         </w:rPr>
-        <w:t>without the use of sensors.  This</w:t>
+        <w:t>without the use of sensors.</w:t>
+      </w:r>
+      <w:proofErr w:type="gramEnd"/>
+      <w:r>
+        <w:rPr>
+          <w:rFonts w:ascii="Times New Roman" w:hAnsi="Times New Roman" w:cs="Times New Roman"/>
+          <w:sz w:val="24"/>
+          <w:szCs w:val="24"/>
+        </w:rPr>
+        <w:t xml:space="preserve">  This</w:t>
       </w:r>
       <w:r>
         <w:rPr>
@@ -3273,8 +4866,18 @@
           <w:sz w:val="28"/>
           <w:szCs w:val="28"/>
         </w:rPr>
-        <w:t>#.#</w:t>
-      </w:r>
+        <w:t>#</w:t>
+      </w:r>
+      <w:proofErr w:type="gramStart"/>
+      <w:r>
+        <w:rPr>
+          <w:rFonts w:ascii="Times New Roman" w:hAnsi="Times New Roman" w:cs="Times New Roman"/>
+          <w:sz w:val="28"/>
+          <w:szCs w:val="28"/>
+        </w:rPr>
+        <w:t>.#</w:t>
+      </w:r>
+      <w:proofErr w:type="gramEnd"/>
     </w:p>
     <w:p>
       <w:pPr>
@@ -3292,7 +4895,6 @@
           <w:sz w:val="24"/>
           <w:szCs w:val="24"/>
         </w:rPr>
-        <w:lastRenderedPageBreak/>
         <w:t>The maximum power level or speed the drive motors are allowed to be set to</w:t>
       </w:r>
       <w:r>
@@ -3361,21 +4963,23 @@
         </w:rPr>
         <w:t xml:space="preserve"> EVENT=</w:t>
       </w:r>
-      <w:r>
-        <w:rPr>
-          <w:rFonts w:ascii="Times New Roman" w:hAnsi="Times New Roman" w:cs="Times New Roman"/>
-          <w:sz w:val="28"/>
-          <w:szCs w:val="28"/>
-        </w:rPr>
-        <w:t>Turn</w:t>
-      </w:r>
-      <w:r>
-        <w:rPr>
-          <w:rFonts w:ascii="Times New Roman" w:hAnsi="Times New Roman" w:cs="Times New Roman"/>
-          <w:sz w:val="28"/>
-          <w:szCs w:val="28"/>
-        </w:rPr>
-        <w:t>Event:</w:t>
+      <w:proofErr w:type="spellStart"/>
+      <w:r>
+        <w:rPr>
+          <w:rFonts w:ascii="Times New Roman" w:hAnsi="Times New Roman" w:cs="Times New Roman"/>
+          <w:sz w:val="28"/>
+          <w:szCs w:val="28"/>
+        </w:rPr>
+        <w:t>TurnEvent</w:t>
+      </w:r>
+      <w:proofErr w:type="spellEnd"/>
+      <w:r>
+        <w:rPr>
+          <w:rFonts w:ascii="Times New Roman" w:hAnsi="Times New Roman" w:cs="Times New Roman"/>
+          <w:sz w:val="28"/>
+          <w:szCs w:val="28"/>
+        </w:rPr>
+        <w:t>:</w:t>
       </w:r>
     </w:p>
     <w:p>
@@ -3413,15 +5017,7 @@
           <w:sz w:val="24"/>
           <w:szCs w:val="24"/>
         </w:rPr>
-        <w:t xml:space="preserve">Indicates </w:t>
-      </w:r>
-      <w:r>
-        <w:rPr>
-          <w:rFonts w:ascii="Times New Roman" w:hAnsi="Times New Roman" w:cs="Times New Roman"/>
-          <w:sz w:val="24"/>
-          <w:szCs w:val="24"/>
-        </w:rPr>
-        <w:t>the</w:t>
+        <w:t>Indicates the</w:t>
       </w:r>
       <w:r>
         <w:rPr>
@@ -3555,8 +5151,18 @@
           <w:sz w:val="24"/>
           <w:szCs w:val="24"/>
         </w:rPr>
-        <w:t>ative time makes the robot turn CW,</w:t>
-      </w:r>
+        <w:t xml:space="preserve">ative time makes the robot turn </w:t>
+      </w:r>
+      <w:proofErr w:type="gramStart"/>
+      <w:r>
+        <w:rPr>
+          <w:rFonts w:ascii="Times New Roman" w:hAnsi="Times New Roman" w:cs="Times New Roman"/>
+          <w:sz w:val="24"/>
+          <w:szCs w:val="24"/>
+        </w:rPr>
+        <w:t>CW,</w:t>
+      </w:r>
+      <w:proofErr w:type="gramEnd"/>
       <w:r>
         <w:rPr>
           <w:rFonts w:ascii="Times New Roman" w:hAnsi="Times New Roman" w:cs="Times New Roman"/>
@@ -3590,24 +5196,26 @@
           <w:sz w:val="28"/>
           <w:szCs w:val="28"/>
         </w:rPr>
-        <w:t>MAX_SPEED</w:t>
-      </w:r>
-      <w:r>
-        <w:rPr>
-          <w:rFonts w:ascii="Times New Roman" w:hAnsi="Times New Roman" w:cs="Times New Roman"/>
-          <w:sz w:val="28"/>
-          <w:szCs w:val="28"/>
-        </w:rPr>
-        <w:t>=</w:t>
-      </w:r>
-      <w:r>
-        <w:rPr>
-          <w:rFonts w:ascii="Times New Roman" w:hAnsi="Times New Roman" w:cs="Times New Roman"/>
-          <w:sz w:val="28"/>
-          <w:szCs w:val="28"/>
-        </w:rPr>
-        <w:t>#.#</w:t>
-      </w:r>
+        <w:t>MAX_SPEED=</w:t>
+      </w:r>
+      <w:r>
+        <w:rPr>
+          <w:rFonts w:ascii="Times New Roman" w:hAnsi="Times New Roman" w:cs="Times New Roman"/>
+          <w:sz w:val="28"/>
+          <w:szCs w:val="28"/>
+        </w:rPr>
+        <w:t>#</w:t>
+      </w:r>
+      <w:proofErr w:type="gramStart"/>
+      <w:r>
+        <w:rPr>
+          <w:rFonts w:ascii="Times New Roman" w:hAnsi="Times New Roman" w:cs="Times New Roman"/>
+          <w:sz w:val="28"/>
+          <w:szCs w:val="28"/>
+        </w:rPr>
+        <w:t>.#</w:t>
+      </w:r>
+      <w:proofErr w:type="gramEnd"/>
     </w:p>
     <w:p>
       <w:pPr>
@@ -3641,7 +5249,25 @@
           <w:sz w:val="24"/>
           <w:szCs w:val="24"/>
         </w:rPr>
-        <w:t xml:space="preserve"> see the MAX_SPEED parameter for MoveEvent above for more info.</w:t>
+        <w:t xml:space="preserve"> see the MAX_SPEED parameter for </w:t>
+      </w:r>
+      <w:proofErr w:type="spellStart"/>
+      <w:r>
+        <w:rPr>
+          <w:rFonts w:ascii="Times New Roman" w:hAnsi="Times New Roman" w:cs="Times New Roman"/>
+          <w:sz w:val="24"/>
+          <w:szCs w:val="24"/>
+        </w:rPr>
+        <w:t>MoveEvent</w:t>
+      </w:r>
+      <w:proofErr w:type="spellEnd"/>
+      <w:r>
+        <w:rPr>
+          <w:rFonts w:ascii="Times New Roman" w:hAnsi="Times New Roman" w:cs="Times New Roman"/>
+          <w:sz w:val="24"/>
+          <w:szCs w:val="24"/>
+        </w:rPr>
+        <w:t xml:space="preserve"> above for more info.</w:t>
       </w:r>
     </w:p>
     <w:p>
@@ -3716,7 +5342,25 @@
           <w:sz w:val="24"/>
           <w:szCs w:val="24"/>
         </w:rPr>
-        <w:t>EVENT=PauseEvent,</w:t>
+        <w:t>EVENT=</w:t>
+      </w:r>
+      <w:proofErr w:type="spellStart"/>
+      <w:r>
+        <w:rPr>
+          <w:rFonts w:cs="Times New Roman"/>
+          <w:sz w:val="24"/>
+          <w:szCs w:val="24"/>
+        </w:rPr>
+        <w:t>PauseEvent</w:t>
+      </w:r>
+      <w:proofErr w:type="spellEnd"/>
+      <w:r>
+        <w:rPr>
+          <w:rFonts w:cs="Times New Roman"/>
+          <w:sz w:val="24"/>
+          <w:szCs w:val="24"/>
+        </w:rPr>
+        <w:t>,</w:t>
       </w:r>
       <w:r>
         <w:rPr>
@@ -3793,8 +5437,18 @@
           <w:sz w:val="28"/>
           <w:szCs w:val="28"/>
         </w:rPr>
-        <w:t xml:space="preserve"> with EVENT=PauseEvent</w:t>
-      </w:r>
+        <w:t xml:space="preserve"> with EVENT=</w:t>
+      </w:r>
+      <w:proofErr w:type="spellStart"/>
+      <w:r>
+        <w:rPr>
+          <w:rFonts w:ascii="Times New Roman" w:hAnsi="Times New Roman" w:cs="Times New Roman"/>
+          <w:sz w:val="28"/>
+          <w:szCs w:val="28"/>
+        </w:rPr>
+        <w:t>PauseEvent</w:t>
+      </w:r>
+      <w:proofErr w:type="spellEnd"/>
       <w:r>
         <w:rPr>
           <w:rFonts w:ascii="Times New Roman" w:hAnsi="Times New Roman" w:cs="Times New Roman"/>
@@ -3843,6 +5497,8 @@
       </w:r>
     </w:p>
     <w:sectPr>
+      <w:headerReference w:type="default" r:id="rId9"/>
+      <w:footerReference w:type="default" r:id="rId10"/>
       <w:pgSz w:w="12240" w:h="15840"/>
       <w:pgMar w:top="1440" w:right="1440" w:bottom="1440" w:left="1440" w:header="720" w:footer="720" w:gutter="0"/>
       <w:cols w:space="720"/>
@@ -3852,9 +5508,268 @@
 </w:document>
 </file>
 
+<file path=word/endnotes.xml><?xml version="1.0" encoding="utf-8"?>
+<w:endnotes xmlns:wpc="http://schemas.microsoft.com/office/word/2010/wordprocessingCanvas" xmlns:mc="http://schemas.openxmlformats.org/markup-compatibility/2006" xmlns:o="urn:schemas-microsoft-com:office:office" xmlns:r="http://schemas.openxmlformats.org/officeDocument/2006/relationships" xmlns:m="http://schemas.openxmlformats.org/officeDocument/2006/math" xmlns:v="urn:schemas-microsoft-com:vml" xmlns:wp14="http://schemas.microsoft.com/office/word/2010/wordprocessingDrawing" xmlns:wp="http://schemas.openxmlformats.org/drawingml/2006/wordprocessingDrawing" xmlns:w10="urn:schemas-microsoft-com:office:word" xmlns:w="http://schemas.openxmlformats.org/wordprocessingml/2006/main" xmlns:w14="http://schemas.microsoft.com/office/word/2010/wordml" xmlns:wpg="http://schemas.microsoft.com/office/word/2010/wordprocessingGroup" xmlns:wpi="http://schemas.microsoft.com/office/word/2010/wordprocessingInk" xmlns:wne="http://schemas.microsoft.com/office/word/2006/wordml" xmlns:wps="http://schemas.microsoft.com/office/word/2010/wordprocessingShape" mc:Ignorable="w14 wp14">
+  <w:endnote w:type="separator" w:id="-1">
+    <w:p>
+      <w:pPr>
+        <w:spacing w:after="0" w:line="240" w:lineRule="auto"/>
+      </w:pPr>
+      <w:r>
+        <w:separator/>
+      </w:r>
+    </w:p>
+  </w:endnote>
+  <w:endnote w:type="continuationSeparator" w:id="0">
+    <w:p>
+      <w:pPr>
+        <w:spacing w:after="0" w:line="240" w:lineRule="auto"/>
+      </w:pPr>
+      <w:r>
+        <w:continuationSeparator/>
+      </w:r>
+    </w:p>
+  </w:endnote>
+</w:endnotes>
+</file>
+
+<file path=word/footer1.xml><?xml version="1.0" encoding="utf-8"?>
+<w:ftr xmlns:wpc="http://schemas.microsoft.com/office/word/2010/wordprocessingCanvas" xmlns:mc="http://schemas.openxmlformats.org/markup-compatibility/2006" xmlns:o="urn:schemas-microsoft-com:office:office" xmlns:r="http://schemas.openxmlformats.org/officeDocument/2006/relationships" xmlns:m="http://schemas.openxmlformats.org/officeDocument/2006/math" xmlns:v="urn:schemas-microsoft-com:vml" xmlns:wp14="http://schemas.microsoft.com/office/word/2010/wordprocessingDrawing" xmlns:wp="http://schemas.openxmlformats.org/drawingml/2006/wordprocessingDrawing" xmlns:w10="urn:schemas-microsoft-com:office:word" xmlns:w="http://schemas.openxmlformats.org/wordprocessingml/2006/main" xmlns:w14="http://schemas.microsoft.com/office/word/2010/wordml" xmlns:wpg="http://schemas.microsoft.com/office/word/2010/wordprocessingGroup" xmlns:wpi="http://schemas.microsoft.com/office/word/2010/wordprocessingInk" xmlns:wne="http://schemas.microsoft.com/office/word/2006/wordml" xmlns:wps="http://schemas.microsoft.com/office/word/2010/wordprocessingShape" mc:Ignorable="w14 wp14">
+  <w:p>
+    <w:pPr>
+      <w:pStyle w:val="Footer"/>
+      <w:jc w:val="right"/>
+      <w:rPr>
+        <w:b/>
+        <w:bCs/>
+        <w:noProof/>
+      </w:rPr>
+    </w:pPr>
+    <w:r>
+      <w:rPr>
+        <w:color w:val="808080" w:themeColor="background1" w:themeShade="80"/>
+        <w:spacing w:val="60"/>
+      </w:rPr>
+      <w:t>Page</w:t>
+    </w:r>
+    <w:r>
+      <w:t xml:space="preserve"> | </w:t>
+    </w:r>
+    <w:r>
+      <w:fldChar w:fldCharType="begin"/>
+    </w:r>
+    <w:r>
+      <w:instrText xml:space="preserve"> PAGE   \* MERGEFORMAT </w:instrText>
+    </w:r>
+    <w:r>
+      <w:fldChar w:fldCharType="separate"/>
+    </w:r>
+    <w:r>
+      <w:rPr>
+        <w:b/>
+        <w:bCs/>
+        <w:noProof/>
+      </w:rPr>
+      <w:t>1</w:t>
+    </w:r>
+    <w:r>
+      <w:rPr>
+        <w:b/>
+        <w:bCs/>
+        <w:noProof/>
+      </w:rPr>
+      <w:fldChar w:fldCharType="end"/>
+    </w:r>
+  </w:p>
+  <w:p>
+    <w:pPr>
+      <w:pStyle w:val="Footer"/>
+      <w:jc w:val="right"/>
+    </w:pPr>
+  </w:p>
+</w:ftr>
+</file>
+
+<file path=word/footnotes.xml><?xml version="1.0" encoding="utf-8"?>
+<w:footnotes xmlns:wpc="http://schemas.microsoft.com/office/word/2010/wordprocessingCanvas" xmlns:mc="http://schemas.openxmlformats.org/markup-compatibility/2006" xmlns:o="urn:schemas-microsoft-com:office:office" xmlns:r="http://schemas.openxmlformats.org/officeDocument/2006/relationships" xmlns:m="http://schemas.openxmlformats.org/officeDocument/2006/math" xmlns:v="urn:schemas-microsoft-com:vml" xmlns:wp14="http://schemas.microsoft.com/office/word/2010/wordprocessingDrawing" xmlns:wp="http://schemas.openxmlformats.org/drawingml/2006/wordprocessingDrawing" xmlns:w10="urn:schemas-microsoft-com:office:word" xmlns:w="http://schemas.openxmlformats.org/wordprocessingml/2006/main" xmlns:w14="http://schemas.microsoft.com/office/word/2010/wordml" xmlns:wpg="http://schemas.microsoft.com/office/word/2010/wordprocessingGroup" xmlns:wpi="http://schemas.microsoft.com/office/word/2010/wordprocessingInk" xmlns:wne="http://schemas.microsoft.com/office/word/2006/wordml" xmlns:wps="http://schemas.microsoft.com/office/word/2010/wordprocessingShape" mc:Ignorable="w14 wp14">
+  <w:footnote w:type="separator" w:id="-1">
+    <w:p>
+      <w:pPr>
+        <w:spacing w:after="0" w:line="240" w:lineRule="auto"/>
+      </w:pPr>
+      <w:r>
+        <w:separator/>
+      </w:r>
+    </w:p>
+  </w:footnote>
+  <w:footnote w:type="continuationSeparator" w:id="0">
+    <w:p>
+      <w:pPr>
+        <w:spacing w:after="0" w:line="240" w:lineRule="auto"/>
+      </w:pPr>
+      <w:r>
+        <w:continuationSeparator/>
+      </w:r>
+    </w:p>
+  </w:footnote>
+</w:footnotes>
+</file>
+
+<file path=word/header1.xml><?xml version="1.0" encoding="utf-8"?>
+<w:hdr xmlns:wpc="http://schemas.microsoft.com/office/word/2010/wordprocessingCanvas" xmlns:mc="http://schemas.openxmlformats.org/markup-compatibility/2006" xmlns:o="urn:schemas-microsoft-com:office:office" xmlns:r="http://schemas.openxmlformats.org/officeDocument/2006/relationships" xmlns:m="http://schemas.openxmlformats.org/officeDocument/2006/math" xmlns:v="urn:schemas-microsoft-com:vml" xmlns:wp14="http://schemas.microsoft.com/office/word/2010/wordprocessingDrawing" xmlns:wp="http://schemas.openxmlformats.org/drawingml/2006/wordprocessingDrawing" xmlns:w10="urn:schemas-microsoft-com:office:word" xmlns:w="http://schemas.openxmlformats.org/wordprocessingml/2006/main" xmlns:w14="http://schemas.microsoft.com/office/word/2010/wordml" xmlns:wpg="http://schemas.microsoft.com/office/word/2010/wordprocessingGroup" xmlns:wpi="http://schemas.microsoft.com/office/word/2010/wordprocessingInk" xmlns:wne="http://schemas.microsoft.com/office/word/2006/wordml" xmlns:wps="http://schemas.microsoft.com/office/word/2010/wordprocessingShape" mc:Ignorable="w14 wp14">
+  <w:p>
+    <w:pPr>
+      <w:spacing w:line="240" w:lineRule="auto"/>
+      <w:jc w:val="center"/>
+      <w:rPr>
+        <w:rFonts w:ascii="Times New Roman" w:hAnsi="Times New Roman" w:cs="Times New Roman"/>
+        <w:sz w:val="40"/>
+        <w:szCs w:val="44"/>
+      </w:rPr>
+    </w:pPr>
+    <w:r>
+      <w:rPr>
+        <w:rFonts w:ascii="Times New Roman" w:hAnsi="Times New Roman" w:cs="Times New Roman"/>
+        <w:sz w:val="40"/>
+        <w:szCs w:val="44"/>
+      </w:rPr>
+      <w:t>Auto</w:t>
+    </w:r>
+    <w:r>
+      <w:rPr>
+        <w:rFonts w:ascii="Times New Roman" w:hAnsi="Times New Roman" w:cs="Times New Roman"/>
+        <w:sz w:val="40"/>
+        <w:szCs w:val="44"/>
+      </w:rPr>
+      <w:t>nomous</w:t>
+    </w:r>
+    <w:r>
+      <w:rPr>
+        <w:rFonts w:ascii="Times New Roman" w:hAnsi="Times New Roman" w:cs="Times New Roman"/>
+        <w:sz w:val="40"/>
+        <w:szCs w:val="44"/>
+      </w:rPr>
+      <w:t xml:space="preserve"> Event </w:t>
+    </w:r>
+    <w:proofErr w:type="spellStart"/>
+    <w:r>
+      <w:rPr>
+        <w:rFonts w:ascii="Times New Roman" w:hAnsi="Times New Roman" w:cs="Times New Roman"/>
+        <w:sz w:val="40"/>
+        <w:szCs w:val="44"/>
+      </w:rPr>
+      <w:t>Config</w:t>
+    </w:r>
+    <w:proofErr w:type="spellEnd"/>
+    <w:r>
+      <w:rPr>
+        <w:rFonts w:ascii="Times New Roman" w:hAnsi="Times New Roman" w:cs="Times New Roman"/>
+        <w:sz w:val="40"/>
+        <w:szCs w:val="44"/>
+      </w:rPr>
+      <w:t xml:space="preserve"> Documentation</w:t>
+    </w:r>
+  </w:p>
+  <w:p>
+    <w:pPr>
+      <w:pStyle w:val="Header"/>
+    </w:pPr>
+  </w:p>
+</w:hdr>
+</file>
+
 <file path=word/numbering.xml><?xml version="1.0" encoding="utf-8"?>
 <w:numbering xmlns:wpc="http://schemas.microsoft.com/office/word/2010/wordprocessingCanvas" xmlns:mc="http://schemas.openxmlformats.org/markup-compatibility/2006" xmlns:o="urn:schemas-microsoft-com:office:office" xmlns:r="http://schemas.openxmlformats.org/officeDocument/2006/relationships" xmlns:m="http://schemas.openxmlformats.org/officeDocument/2006/math" xmlns:v="urn:schemas-microsoft-com:vml" xmlns:wp14="http://schemas.microsoft.com/office/word/2010/wordprocessingDrawing" xmlns:wp="http://schemas.openxmlformats.org/drawingml/2006/wordprocessingDrawing" xmlns:w10="urn:schemas-microsoft-com:office:word" xmlns:w="http://schemas.openxmlformats.org/wordprocessingml/2006/main" xmlns:w14="http://schemas.microsoft.com/office/word/2010/wordml" xmlns:wpg="http://schemas.microsoft.com/office/word/2010/wordprocessingGroup" xmlns:wpi="http://schemas.microsoft.com/office/word/2010/wordprocessingInk" xmlns:wne="http://schemas.microsoft.com/office/word/2006/wordml" xmlns:wps="http://schemas.microsoft.com/office/word/2010/wordprocessingShape" mc:Ignorable="w14 wp14">
   <w:abstractNum w:abstractNumId="0">
+    <w:nsid w:val="2D62524A"/>
+    <w:multiLevelType w:val="hybridMultilevel"/>
+    <w:tmpl w:val="FA369284"/>
+    <w:lvl w:ilvl="0" w:tplc="04090011">
+      <w:start w:val="1"/>
+      <w:numFmt w:val="decimal"/>
+      <w:lvlText w:val="%1)"/>
+      <w:lvlJc w:val="left"/>
+      <w:pPr>
+        <w:ind w:left="720" w:hanging="360"/>
+      </w:pPr>
+      <w:rPr>
+        <w:rFonts w:hint="default"/>
+      </w:rPr>
+    </w:lvl>
+    <w:lvl w:ilvl="1" w:tplc="04090019">
+      <w:start w:val="1"/>
+      <w:numFmt w:val="lowerLetter"/>
+      <w:lvlText w:val="%2."/>
+      <w:lvlJc w:val="left"/>
+      <w:pPr>
+        <w:ind w:left="1440" w:hanging="360"/>
+      </w:pPr>
+    </w:lvl>
+    <w:lvl w:ilvl="2" w:tplc="0409001B">
+      <w:start w:val="1"/>
+      <w:numFmt w:val="lowerRoman"/>
+      <w:lvlText w:val="%3."/>
+      <w:lvlJc w:val="right"/>
+      <w:pPr>
+        <w:ind w:left="2160" w:hanging="180"/>
+      </w:pPr>
+    </w:lvl>
+    <w:lvl w:ilvl="3" w:tplc="0409000F">
+      <w:start w:val="1"/>
+      <w:numFmt w:val="decimal"/>
+      <w:lvlText w:val="%4."/>
+      <w:lvlJc w:val="left"/>
+      <w:pPr>
+        <w:ind w:left="2880" w:hanging="360"/>
+      </w:pPr>
+    </w:lvl>
+    <w:lvl w:ilvl="4" w:tplc="04090019" w:tentative="1">
+      <w:start w:val="1"/>
+      <w:numFmt w:val="lowerLetter"/>
+      <w:lvlText w:val="%5."/>
+      <w:lvlJc w:val="left"/>
+      <w:pPr>
+        <w:ind w:left="3600" w:hanging="360"/>
+      </w:pPr>
+    </w:lvl>
+    <w:lvl w:ilvl="5" w:tplc="0409001B" w:tentative="1">
+      <w:start w:val="1"/>
+      <w:numFmt w:val="lowerRoman"/>
+      <w:lvlText w:val="%6."/>
+      <w:lvlJc w:val="right"/>
+      <w:pPr>
+        <w:ind w:left="4320" w:hanging="180"/>
+      </w:pPr>
+    </w:lvl>
+    <w:lvl w:ilvl="6" w:tplc="0409000F" w:tentative="1">
+      <w:start w:val="1"/>
+      <w:numFmt w:val="decimal"/>
+      <w:lvlText w:val="%7."/>
+      <w:lvlJc w:val="left"/>
+      <w:pPr>
+        <w:ind w:left="5040" w:hanging="360"/>
+      </w:pPr>
+    </w:lvl>
+    <w:lvl w:ilvl="7" w:tplc="04090019" w:tentative="1">
+      <w:start w:val="1"/>
+      <w:numFmt w:val="lowerLetter"/>
+      <w:lvlText w:val="%8."/>
+      <w:lvlJc w:val="left"/>
+      <w:pPr>
+        <w:ind w:left="5760" w:hanging="360"/>
+      </w:pPr>
+    </w:lvl>
+    <w:lvl w:ilvl="8" w:tplc="0409001B" w:tentative="1">
+      <w:start w:val="1"/>
+      <w:numFmt w:val="lowerRoman"/>
+      <w:lvlText w:val="%9."/>
+      <w:lvlJc w:val="right"/>
+      <w:pPr>
+        <w:ind w:left="6480" w:hanging="180"/>
+      </w:pPr>
+    </w:lvl>
+  </w:abstractNum>
+  <w:abstractNum w:abstractNumId="1">
     <w:nsid w:val="40C90E31"/>
     <w:multiLevelType w:val="hybridMultilevel"/>
     <w:tmpl w:val="3DECFDE8"/>
@@ -3967,7 +5882,7 @@
       </w:rPr>
     </w:lvl>
   </w:abstractNum>
-  <w:abstractNum w:abstractNumId="1">
+  <w:abstractNum w:abstractNumId="2">
     <w:nsid w:val="68CC36D0"/>
     <w:multiLevelType w:val="hybridMultilevel"/>
     <w:tmpl w:val="CBC60A76"/>
@@ -4080,10 +5995,13 @@
     </w:lvl>
   </w:abstractNum>
   <w:num w:numId="1">
-    <w:abstractNumId w:val="0"/>
+    <w:abstractNumId w:val="1"/>
   </w:num>
   <w:num w:numId="2">
-    <w:abstractNumId w:val="1"/>
+    <w:abstractNumId w:val="2"/>
+  </w:num>
+  <w:num w:numId="3">
+    <w:abstractNumId w:val="0"/>
   </w:num>
 </w:numbering>
 </file>
@@ -4316,6 +6234,98 @@
       <w:szCs w:val="16"/>
     </w:rPr>
   </w:style>
+  <w:style w:type="paragraph" w:styleId="HTMLPreformatted">
+    <w:name w:val="HTML Preformatted"/>
+    <w:basedOn w:val="Normal"/>
+    <w:link w:val="HTMLPreformattedChar"/>
+    <w:uiPriority w:val="99"/>
+    <w:semiHidden/>
+    <w:unhideWhenUsed/>
+    <w:rsid w:val="001654F1"/>
+    <w:pPr>
+      <w:tabs>
+        <w:tab w:val="left" w:pos="916"/>
+        <w:tab w:val="left" w:pos="1832"/>
+        <w:tab w:val="left" w:pos="2748"/>
+        <w:tab w:val="left" w:pos="3664"/>
+        <w:tab w:val="left" w:pos="4580"/>
+        <w:tab w:val="left" w:pos="5496"/>
+        <w:tab w:val="left" w:pos="6412"/>
+        <w:tab w:val="left" w:pos="7328"/>
+        <w:tab w:val="left" w:pos="8244"/>
+        <w:tab w:val="left" w:pos="9160"/>
+        <w:tab w:val="left" w:pos="10076"/>
+        <w:tab w:val="left" w:pos="10992"/>
+        <w:tab w:val="left" w:pos="11908"/>
+        <w:tab w:val="left" w:pos="12824"/>
+        <w:tab w:val="left" w:pos="13740"/>
+        <w:tab w:val="left" w:pos="14656"/>
+      </w:tabs>
+      <w:spacing w:after="0" w:line="240" w:lineRule="auto"/>
+    </w:pPr>
+    <w:rPr>
+      <w:rFonts w:ascii="Courier New" w:eastAsia="Times New Roman" w:hAnsi="Courier New" w:cs="Courier New"/>
+      <w:sz w:val="20"/>
+      <w:szCs w:val="20"/>
+    </w:rPr>
+  </w:style>
+  <w:style w:type="character" w:customStyle="1" w:styleId="HTMLPreformattedChar">
+    <w:name w:val="HTML Preformatted Char"/>
+    <w:basedOn w:val="DefaultParagraphFont"/>
+    <w:link w:val="HTMLPreformatted"/>
+    <w:uiPriority w:val="99"/>
+    <w:semiHidden/>
+    <w:rsid w:val="001654F1"/>
+    <w:rPr>
+      <w:rFonts w:ascii="Courier New" w:eastAsia="Times New Roman" w:hAnsi="Courier New" w:cs="Courier New"/>
+      <w:sz w:val="20"/>
+      <w:szCs w:val="20"/>
+    </w:rPr>
+  </w:style>
+  <w:style w:type="paragraph" w:styleId="Header">
+    <w:name w:val="header"/>
+    <w:basedOn w:val="Normal"/>
+    <w:link w:val="HeaderChar"/>
+    <w:uiPriority w:val="99"/>
+    <w:unhideWhenUsed/>
+    <w:rsid w:val="008837B5"/>
+    <w:pPr>
+      <w:tabs>
+        <w:tab w:val="center" w:pos="4680"/>
+        <w:tab w:val="right" w:pos="9360"/>
+      </w:tabs>
+      <w:spacing w:after="0" w:line="240" w:lineRule="auto"/>
+    </w:pPr>
+  </w:style>
+  <w:style w:type="character" w:customStyle="1" w:styleId="HeaderChar">
+    <w:name w:val="Header Char"/>
+    <w:basedOn w:val="DefaultParagraphFont"/>
+    <w:link w:val="Header"/>
+    <w:uiPriority w:val="99"/>
+    <w:rsid w:val="008837B5"/>
+  </w:style>
+  <w:style w:type="paragraph" w:styleId="Footer">
+    <w:name w:val="footer"/>
+    <w:basedOn w:val="Normal"/>
+    <w:link w:val="FooterChar"/>
+    <w:uiPriority w:val="99"/>
+    <w:unhideWhenUsed/>
+    <w:rsid w:val="008837B5"/>
+    <w:pPr>
+      <w:tabs>
+        <w:tab w:val="center" w:pos="4680"/>
+        <w:tab w:val="right" w:pos="9360"/>
+      </w:tabs>
+      <w:spacing w:after="0" w:line="240" w:lineRule="auto"/>
+    </w:pPr>
+  </w:style>
+  <w:style w:type="character" w:customStyle="1" w:styleId="FooterChar">
+    <w:name w:val="Footer Char"/>
+    <w:basedOn w:val="DefaultParagraphFont"/>
+    <w:link w:val="Footer"/>
+    <w:uiPriority w:val="99"/>
+    <w:rsid w:val="008837B5"/>
+  </w:style>
 </w:styles>
 </file>
 
@@ -4546,6 +6556,98 @@
       <w:sz w:val="16"/>
       <w:szCs w:val="16"/>
     </w:rPr>
+  </w:style>
+  <w:style w:type="paragraph" w:styleId="HTMLPreformatted">
+    <w:name w:val="HTML Preformatted"/>
+    <w:basedOn w:val="Normal"/>
+    <w:link w:val="HTMLPreformattedChar"/>
+    <w:uiPriority w:val="99"/>
+    <w:semiHidden/>
+    <w:unhideWhenUsed/>
+    <w:rsid w:val="001654F1"/>
+    <w:pPr>
+      <w:tabs>
+        <w:tab w:val="left" w:pos="916"/>
+        <w:tab w:val="left" w:pos="1832"/>
+        <w:tab w:val="left" w:pos="2748"/>
+        <w:tab w:val="left" w:pos="3664"/>
+        <w:tab w:val="left" w:pos="4580"/>
+        <w:tab w:val="left" w:pos="5496"/>
+        <w:tab w:val="left" w:pos="6412"/>
+        <w:tab w:val="left" w:pos="7328"/>
+        <w:tab w:val="left" w:pos="8244"/>
+        <w:tab w:val="left" w:pos="9160"/>
+        <w:tab w:val="left" w:pos="10076"/>
+        <w:tab w:val="left" w:pos="10992"/>
+        <w:tab w:val="left" w:pos="11908"/>
+        <w:tab w:val="left" w:pos="12824"/>
+        <w:tab w:val="left" w:pos="13740"/>
+        <w:tab w:val="left" w:pos="14656"/>
+      </w:tabs>
+      <w:spacing w:after="0" w:line="240" w:lineRule="auto"/>
+    </w:pPr>
+    <w:rPr>
+      <w:rFonts w:ascii="Courier New" w:eastAsia="Times New Roman" w:hAnsi="Courier New" w:cs="Courier New"/>
+      <w:sz w:val="20"/>
+      <w:szCs w:val="20"/>
+    </w:rPr>
+  </w:style>
+  <w:style w:type="character" w:customStyle="1" w:styleId="HTMLPreformattedChar">
+    <w:name w:val="HTML Preformatted Char"/>
+    <w:basedOn w:val="DefaultParagraphFont"/>
+    <w:link w:val="HTMLPreformatted"/>
+    <w:uiPriority w:val="99"/>
+    <w:semiHidden/>
+    <w:rsid w:val="001654F1"/>
+    <w:rPr>
+      <w:rFonts w:ascii="Courier New" w:eastAsia="Times New Roman" w:hAnsi="Courier New" w:cs="Courier New"/>
+      <w:sz w:val="20"/>
+      <w:szCs w:val="20"/>
+    </w:rPr>
+  </w:style>
+  <w:style w:type="paragraph" w:styleId="Header">
+    <w:name w:val="header"/>
+    <w:basedOn w:val="Normal"/>
+    <w:link w:val="HeaderChar"/>
+    <w:uiPriority w:val="99"/>
+    <w:unhideWhenUsed/>
+    <w:rsid w:val="008837B5"/>
+    <w:pPr>
+      <w:tabs>
+        <w:tab w:val="center" w:pos="4680"/>
+        <w:tab w:val="right" w:pos="9360"/>
+      </w:tabs>
+      <w:spacing w:after="0" w:line="240" w:lineRule="auto"/>
+    </w:pPr>
+  </w:style>
+  <w:style w:type="character" w:customStyle="1" w:styleId="HeaderChar">
+    <w:name w:val="Header Char"/>
+    <w:basedOn w:val="DefaultParagraphFont"/>
+    <w:link w:val="Header"/>
+    <w:uiPriority w:val="99"/>
+    <w:rsid w:val="008837B5"/>
+  </w:style>
+  <w:style w:type="paragraph" w:styleId="Footer">
+    <w:name w:val="footer"/>
+    <w:basedOn w:val="Normal"/>
+    <w:link w:val="FooterChar"/>
+    <w:uiPriority w:val="99"/>
+    <w:unhideWhenUsed/>
+    <w:rsid w:val="008837B5"/>
+    <w:pPr>
+      <w:tabs>
+        <w:tab w:val="center" w:pos="4680"/>
+        <w:tab w:val="right" w:pos="9360"/>
+      </w:tabs>
+      <w:spacing w:after="0" w:line="240" w:lineRule="auto"/>
+    </w:pPr>
+  </w:style>
+  <w:style w:type="character" w:customStyle="1" w:styleId="FooterChar">
+    <w:name w:val="Footer Char"/>
+    <w:basedOn w:val="DefaultParagraphFont"/>
+    <w:link w:val="Footer"/>
+    <w:uiPriority w:val="99"/>
+    <w:rsid w:val="008837B5"/>
   </w:style>
 </w:styles>
 </file>
@@ -4833,4 +6935,16 @@
   <a:objectDefaults/>
   <a:extraClrSchemeLst/>
 </a:theme>
+</file>
+
+<file path=customXml/item1.xml><?xml version="1.0" encoding="utf-8"?>
+<b:Sources xmlns:b="http://schemas.openxmlformats.org/officeDocument/2006/bibliography" xmlns="http://schemas.openxmlformats.org/officeDocument/2006/bibliography" SelectedStyle="\APA.XSL" StyleName="APA"/>
+</file>
+
+<file path=customXml/itemProps1.xml><?xml version="1.0" encoding="utf-8"?>
+<ds:datastoreItem xmlns:ds="http://schemas.openxmlformats.org/officeDocument/2006/customXml" ds:itemID="{95A2A7F7-CE83-4AEF-8E5B-857C9130429D}">
+  <ds:schemaRefs>
+    <ds:schemaRef ds:uri="http://schemas.openxmlformats.org/officeDocument/2006/bibliography"/>
+  </ds:schemaRefs>
+</ds:datastoreItem>
 </file>
</xml_diff>

<commit_message>
Updated Event Config Doc.
Added the very important 3rd step to "Setting Up A New OpMode" section,
and replaced the code text with an image so it printed cleaner.
</commit_message>
<xml_diff>
--- a/doc/Team4324/Event Config Documentation.docx
+++ b/doc/Team4324/Event Config Documentation.docx
@@ -8,25 +8,6 @@
         <w:jc w:val="center"/>
         <w:rPr>
           <w:rFonts w:ascii="Times New Roman" w:hAnsi="Times New Roman" w:cs="Times New Roman"/>
-          <w:sz w:val="24"/>
-          <w:szCs w:val="24"/>
-        </w:rPr>
-      </w:pPr>
-      <w:r>
-        <w:rPr>
-          <w:rFonts w:ascii="Times New Roman" w:hAnsi="Times New Roman" w:cs="Times New Roman"/>
-          <w:sz w:val="24"/>
-          <w:szCs w:val="24"/>
-        </w:rPr>
-        <w:t>Last Updated: 01/16/2016</w:t>
-      </w:r>
-    </w:p>
-    <w:p>
-      <w:pPr>
-        <w:spacing w:line="240" w:lineRule="auto"/>
-        <w:jc w:val="center"/>
-        <w:rPr>
-          <w:rFonts w:ascii="Times New Roman" w:hAnsi="Times New Roman" w:cs="Times New Roman"/>
           <w:sz w:val="36"/>
           <w:szCs w:val="40"/>
         </w:rPr>
@@ -141,7 +122,14 @@
           <w:rFonts w:ascii="Times New Roman" w:hAnsi="Times New Roman" w:cs="Times New Roman"/>
           <w:szCs w:val="24"/>
         </w:rPr>
-        <w:t>A short</w:t>
+        <w:t>A</w:t>
+      </w:r>
+      <w:r>
+        <w:rPr>
+          <w:rFonts w:ascii="Times New Roman" w:hAnsi="Times New Roman" w:cs="Times New Roman"/>
+          <w:szCs w:val="24"/>
+        </w:rPr>
+        <w:t>n</w:t>
       </w:r>
       <w:r>
         <w:rPr>
@@ -153,7 +141,7 @@
     </w:p>
     <w:p>
       <w:pPr>
-        <w:spacing w:line="240" w:lineRule="auto"/>
+        <w:spacing w:after="0" w:line="240" w:lineRule="auto"/>
         <w:ind w:left="1080"/>
         <w:rPr>
           <w:rFonts w:cs="Times New Roman"/>
@@ -165,6 +153,61 @@
           <w:rFonts w:cs="Times New Roman"/>
           <w:szCs w:val="24"/>
         </w:rPr>
+        <w:t xml:space="preserve">#! </w:t>
+      </w:r>
+      <w:r>
+        <w:rPr>
+          <w:rFonts w:cs="Times New Roman"/>
+          <w:szCs w:val="24"/>
+        </w:rPr>
+        <w:t>Initial robot settings</w:t>
+      </w:r>
+      <w:r>
+        <w:rPr>
+          <w:rFonts w:cs="Times New Roman"/>
+          <w:szCs w:val="24"/>
+        </w:rPr>
+        <w:t>;</w:t>
+      </w:r>
+    </w:p>
+    <w:p>
+      <w:pPr>
+        <w:spacing w:after="0" w:line="240" w:lineRule="auto"/>
+        <w:ind w:left="360" w:firstLine="720"/>
+        <w:rPr>
+          <w:rFonts w:cs="Times New Roman"/>
+        </w:rPr>
+      </w:pPr>
+      <w:r>
+        <w:rPr>
+          <w:rFonts w:cs="Times New Roman"/>
+        </w:rPr>
+        <w:t>INIT, X=11.0, Y=12.5, HEADING=20, ALLIANCE=red;</w:t>
+      </w:r>
+    </w:p>
+    <w:p>
+      <w:pPr>
+        <w:spacing w:after="0" w:line="240" w:lineRule="auto"/>
+        <w:ind w:left="360" w:firstLine="720"/>
+        <w:rPr>
+          <w:rFonts w:cs="Times New Roman"/>
+        </w:rPr>
+      </w:pPr>
+    </w:p>
+    <w:p>
+      <w:pPr>
+        <w:spacing w:after="0" w:line="240" w:lineRule="auto"/>
+        <w:ind w:left="1080"/>
+        <w:rPr>
+          <w:rFonts w:cs="Times New Roman"/>
+          <w:szCs w:val="24"/>
+        </w:rPr>
+      </w:pPr>
+      <w:r>
+        <w:rPr>
+          <w:rFonts w:cs="Times New Roman"/>
+          <w:szCs w:val="24"/>
+        </w:rPr>
         <w:t>#! Move backward</w:t>
       </w:r>
       <w:r>
@@ -179,12 +222,35 @@
           <w:rFonts w:cs="Times New Roman"/>
           <w:szCs w:val="24"/>
         </w:rPr>
+        <w:t xml:space="preserve">, </w:t>
+      </w:r>
+      <w:proofErr w:type="gramStart"/>
+      <w:r>
+        <w:rPr>
+          <w:rFonts w:cs="Times New Roman"/>
+          <w:szCs w:val="24"/>
+        </w:rPr>
+        <w:t>then</w:t>
+      </w:r>
+      <w:proofErr w:type="gramEnd"/>
+      <w:r>
+        <w:rPr>
+          <w:rFonts w:cs="Times New Roman"/>
+          <w:szCs w:val="24"/>
+        </w:rPr>
+        <w:t xml:space="preserve"> turn towards mountain for 0.5 seconds</w:t>
+      </w:r>
+      <w:r>
+        <w:rPr>
+          <w:rFonts w:cs="Times New Roman"/>
+          <w:szCs w:val="24"/>
+        </w:rPr>
         <w:t>;</w:t>
       </w:r>
     </w:p>
     <w:p>
       <w:pPr>
-        <w:spacing w:line="240" w:lineRule="auto"/>
+        <w:spacing w:after="0" w:line="240" w:lineRule="auto"/>
         <w:ind w:left="1080"/>
         <w:rPr>
           <w:rFonts w:cs="Times New Roman"/>
@@ -201,7 +267,7 @@
     </w:p>
     <w:p>
       <w:pPr>
-        <w:spacing w:line="240" w:lineRule="auto"/>
+        <w:spacing w:after="0" w:line="240" w:lineRule="auto"/>
         <w:ind w:left="1080"/>
         <w:rPr>
           <w:rFonts w:cs="Times New Roman"/>
@@ -263,7 +329,82 @@
     </w:p>
     <w:p>
       <w:pPr>
-        <w:spacing w:line="240" w:lineRule="auto"/>
+        <w:spacing w:after="0" w:line="240" w:lineRule="auto"/>
+        <w:ind w:left="1080" w:firstLine="360"/>
+        <w:rPr>
+          <w:rFonts w:cs="Times New Roman"/>
+          <w:szCs w:val="24"/>
+        </w:rPr>
+      </w:pPr>
+      <w:r>
+        <w:rPr>
+          <w:rFonts w:cs="Times New Roman"/>
+          <w:szCs w:val="24"/>
+        </w:rPr>
+        <w:t>NAVIGATION,</w:t>
+      </w:r>
+      <w:r>
+        <w:rPr>
+          <w:rFonts w:cs="Times New Roman"/>
+          <w:szCs w:val="24"/>
+        </w:rPr>
+        <w:t xml:space="preserve"> </w:t>
+      </w:r>
+      <w:r>
+        <w:rPr>
+          <w:rFonts w:cs="Times New Roman"/>
+          <w:szCs w:val="24"/>
+        </w:rPr>
+        <w:t>EVENT=</w:t>
+      </w:r>
+      <w:proofErr w:type="spellStart"/>
+      <w:r>
+        <w:rPr>
+          <w:rFonts w:cs="Times New Roman"/>
+          <w:szCs w:val="24"/>
+        </w:rPr>
+        <w:t>Turn</w:t>
+      </w:r>
+      <w:r>
+        <w:rPr>
+          <w:rFonts w:cs="Times New Roman"/>
+          <w:szCs w:val="24"/>
+        </w:rPr>
+        <w:t>Event</w:t>
+      </w:r>
+      <w:proofErr w:type="spellEnd"/>
+      <w:r>
+        <w:rPr>
+          <w:rFonts w:cs="Times New Roman"/>
+          <w:szCs w:val="24"/>
+        </w:rPr>
+        <w:t>,</w:t>
+      </w:r>
+      <w:r>
+        <w:rPr>
+          <w:rFonts w:cs="Times New Roman"/>
+          <w:szCs w:val="24"/>
+        </w:rPr>
+        <w:t xml:space="preserve"> </w:t>
+      </w:r>
+      <w:r>
+        <w:rPr>
+          <w:rFonts w:cs="Times New Roman"/>
+          <w:szCs w:val="24"/>
+        </w:rPr>
+        <w:t>TIME=5</w:t>
+      </w:r>
+      <w:r>
+        <w:rPr>
+          <w:rFonts w:cs="Times New Roman"/>
+          <w:szCs w:val="24"/>
+        </w:rPr>
+        <w:t>00;</w:t>
+      </w:r>
+    </w:p>
+    <w:p>
+      <w:pPr>
+        <w:spacing w:after="0" w:line="240" w:lineRule="auto"/>
         <w:ind w:left="1080"/>
         <w:rPr>
           <w:rFonts w:cs="Times New Roman"/>
@@ -280,8 +421,331 @@
     </w:p>
     <w:p>
       <w:pPr>
-        <w:spacing w:line="240" w:lineRule="auto"/>
+        <w:spacing w:after="0" w:line="240" w:lineRule="auto"/>
         <w:ind w:left="1080"/>
+        <w:rPr>
+          <w:rFonts w:cs="Times New Roman"/>
+          <w:szCs w:val="24"/>
+        </w:rPr>
+      </w:pPr>
+    </w:p>
+    <w:p>
+      <w:pPr>
+        <w:spacing w:after="0" w:line="240" w:lineRule="auto"/>
+        <w:ind w:left="1080"/>
+        <w:rPr>
+          <w:rFonts w:cs="Times New Roman"/>
+          <w:szCs w:val="24"/>
+        </w:rPr>
+      </w:pPr>
+      <w:r>
+        <w:rPr>
+          <w:rFonts w:cs="Times New Roman"/>
+          <w:szCs w:val="24"/>
+        </w:rPr>
+        <w:t xml:space="preserve">#! </w:t>
+      </w:r>
+      <w:r>
+        <w:rPr>
+          <w:rFonts w:cs="Times New Roman"/>
+          <w:szCs w:val="24"/>
+        </w:rPr>
+        <w:t>Pause for 3 seconds</w:t>
+      </w:r>
+      <w:r>
+        <w:rPr>
+          <w:rFonts w:cs="Times New Roman"/>
+          <w:szCs w:val="24"/>
+        </w:rPr>
+        <w:t>;</w:t>
+      </w:r>
+    </w:p>
+    <w:p>
+      <w:pPr>
+        <w:spacing w:after="0" w:line="240" w:lineRule="auto"/>
+        <w:ind w:left="1080"/>
+        <w:rPr>
+          <w:rFonts w:cs="Times New Roman"/>
+          <w:szCs w:val="24"/>
+        </w:rPr>
+      </w:pPr>
+      <w:r>
+        <w:rPr>
+          <w:rFonts w:cs="Times New Roman"/>
+          <w:szCs w:val="24"/>
+        </w:rPr>
+        <w:t>STARTBLOCK;</w:t>
+      </w:r>
+    </w:p>
+    <w:p>
+      <w:pPr>
+        <w:spacing w:after="0" w:line="240" w:lineRule="auto"/>
+        <w:ind w:left="1080"/>
+        <w:rPr>
+          <w:rFonts w:cs="Times New Roman"/>
+          <w:szCs w:val="24"/>
+        </w:rPr>
+      </w:pPr>
+      <w:r>
+        <w:rPr>
+          <w:rFonts w:cs="Times New Roman"/>
+          <w:szCs w:val="24"/>
+        </w:rPr>
+        <w:tab/>
+      </w:r>
+      <w:r>
+        <w:rPr>
+          <w:rFonts w:cs="Times New Roman"/>
+          <w:szCs w:val="24"/>
+        </w:rPr>
+        <w:t>ACTION</w:t>
+      </w:r>
+      <w:r>
+        <w:rPr>
+          <w:rFonts w:cs="Times New Roman"/>
+          <w:szCs w:val="24"/>
+        </w:rPr>
+        <w:t>,</w:t>
+      </w:r>
+      <w:r>
+        <w:rPr>
+          <w:rFonts w:cs="Times New Roman"/>
+          <w:szCs w:val="24"/>
+        </w:rPr>
+        <w:t xml:space="preserve"> </w:t>
+      </w:r>
+      <w:r>
+        <w:rPr>
+          <w:rFonts w:cs="Times New Roman"/>
+          <w:szCs w:val="24"/>
+        </w:rPr>
+        <w:t>EVENT=</w:t>
+      </w:r>
+      <w:proofErr w:type="spellStart"/>
+      <w:r>
+        <w:rPr>
+          <w:rFonts w:cs="Times New Roman"/>
+          <w:szCs w:val="24"/>
+        </w:rPr>
+        <w:t>Pause</w:t>
+      </w:r>
+      <w:r>
+        <w:rPr>
+          <w:rFonts w:cs="Times New Roman"/>
+          <w:szCs w:val="24"/>
+        </w:rPr>
+        <w:t>Event</w:t>
+      </w:r>
+      <w:proofErr w:type="spellEnd"/>
+      <w:r>
+        <w:rPr>
+          <w:rFonts w:cs="Times New Roman"/>
+          <w:szCs w:val="24"/>
+        </w:rPr>
+        <w:t>,</w:t>
+      </w:r>
+      <w:r>
+        <w:rPr>
+          <w:rFonts w:cs="Times New Roman"/>
+          <w:szCs w:val="24"/>
+        </w:rPr>
+        <w:t xml:space="preserve"> </w:t>
+      </w:r>
+      <w:r>
+        <w:rPr>
+          <w:rFonts w:cs="Times New Roman"/>
+          <w:szCs w:val="24"/>
+        </w:rPr>
+        <w:t>TIME=</w:t>
+      </w:r>
+      <w:r>
+        <w:rPr>
+          <w:rFonts w:cs="Times New Roman"/>
+          <w:szCs w:val="24"/>
+        </w:rPr>
+        <w:t>3000</w:t>
+      </w:r>
+      <w:r>
+        <w:rPr>
+          <w:rFonts w:cs="Times New Roman"/>
+          <w:szCs w:val="24"/>
+        </w:rPr>
+        <w:t>;</w:t>
+      </w:r>
+    </w:p>
+    <w:p>
+      <w:pPr>
+        <w:spacing w:after="0" w:line="240" w:lineRule="auto"/>
+        <w:ind w:left="1080"/>
+        <w:rPr>
+          <w:rFonts w:cs="Times New Roman"/>
+          <w:szCs w:val="24"/>
+        </w:rPr>
+      </w:pPr>
+      <w:r>
+        <w:rPr>
+          <w:rFonts w:cs="Times New Roman"/>
+          <w:szCs w:val="24"/>
+        </w:rPr>
+        <w:t>ENDBLOCK;</w:t>
+      </w:r>
+    </w:p>
+    <w:p>
+      <w:pPr>
+        <w:spacing w:after="0" w:line="240" w:lineRule="auto"/>
+        <w:ind w:left="1080"/>
+        <w:rPr>
+          <w:rFonts w:cs="Times New Roman"/>
+          <w:szCs w:val="24"/>
+        </w:rPr>
+      </w:pPr>
+    </w:p>
+    <w:p>
+      <w:pPr>
+        <w:spacing w:after="0" w:line="240" w:lineRule="auto"/>
+        <w:ind w:left="1080"/>
+        <w:rPr>
+          <w:rFonts w:cs="Times New Roman"/>
+          <w:szCs w:val="24"/>
+        </w:rPr>
+      </w:pPr>
+      <w:r>
+        <w:rPr>
+          <w:rFonts w:cs="Times New Roman"/>
+          <w:szCs w:val="24"/>
+        </w:rPr>
+        <w:t xml:space="preserve">#! </w:t>
+      </w:r>
+      <w:r>
+        <w:rPr>
+          <w:rFonts w:cs="Times New Roman"/>
+          <w:szCs w:val="24"/>
+        </w:rPr>
+        <w:t>Move forward for 2 seconds</w:t>
+      </w:r>
+      <w:r>
+        <w:rPr>
+          <w:rFonts w:cs="Times New Roman"/>
+          <w:szCs w:val="24"/>
+        </w:rPr>
+        <w:t>;</w:t>
+      </w:r>
+    </w:p>
+    <w:p>
+      <w:pPr>
+        <w:spacing w:after="0" w:line="240" w:lineRule="auto"/>
+        <w:ind w:left="1080"/>
+        <w:rPr>
+          <w:rFonts w:cs="Times New Roman"/>
+          <w:szCs w:val="24"/>
+        </w:rPr>
+      </w:pPr>
+      <w:r>
+        <w:rPr>
+          <w:rFonts w:cs="Times New Roman"/>
+          <w:szCs w:val="24"/>
+        </w:rPr>
+        <w:t>STARTBLOCK;</w:t>
+      </w:r>
+    </w:p>
+    <w:p>
+      <w:pPr>
+        <w:spacing w:after="0" w:line="240" w:lineRule="auto"/>
+        <w:ind w:left="1080"/>
+        <w:rPr>
+          <w:rFonts w:cs="Times New Roman"/>
+          <w:szCs w:val="24"/>
+        </w:rPr>
+      </w:pPr>
+      <w:r>
+        <w:rPr>
+          <w:rFonts w:cs="Times New Roman"/>
+          <w:szCs w:val="24"/>
+        </w:rPr>
+        <w:tab/>
+        <w:t>NAVIGATION,</w:t>
+      </w:r>
+      <w:r>
+        <w:rPr>
+          <w:rFonts w:cs="Times New Roman"/>
+          <w:szCs w:val="24"/>
+        </w:rPr>
+        <w:t xml:space="preserve"> </w:t>
+      </w:r>
+      <w:r>
+        <w:rPr>
+          <w:rFonts w:cs="Times New Roman"/>
+          <w:szCs w:val="24"/>
+        </w:rPr>
+        <w:t>EVENT=</w:t>
+      </w:r>
+      <w:proofErr w:type="spellStart"/>
+      <w:r>
+        <w:rPr>
+          <w:rFonts w:cs="Times New Roman"/>
+          <w:szCs w:val="24"/>
+        </w:rPr>
+        <w:t>MoveEvent</w:t>
+      </w:r>
+      <w:proofErr w:type="spellEnd"/>
+      <w:r>
+        <w:rPr>
+          <w:rFonts w:cs="Times New Roman"/>
+          <w:szCs w:val="24"/>
+        </w:rPr>
+        <w:t>,</w:t>
+      </w:r>
+      <w:r>
+        <w:rPr>
+          <w:rFonts w:cs="Times New Roman"/>
+          <w:szCs w:val="24"/>
+        </w:rPr>
+        <w:t xml:space="preserve"> </w:t>
+      </w:r>
+      <w:r>
+        <w:rPr>
+          <w:rFonts w:cs="Times New Roman"/>
+          <w:szCs w:val="24"/>
+        </w:rPr>
+        <w:t>TIME=2</w:t>
+      </w:r>
+      <w:r>
+        <w:rPr>
+          <w:rFonts w:cs="Times New Roman"/>
+          <w:szCs w:val="24"/>
+        </w:rPr>
+        <w:t>000;</w:t>
+      </w:r>
+    </w:p>
+    <w:p>
+      <w:pPr>
+        <w:spacing w:after="0" w:line="240" w:lineRule="auto"/>
+        <w:ind w:left="1080"/>
+        <w:rPr>
+          <w:rFonts w:cs="Times New Roman"/>
+          <w:szCs w:val="24"/>
+        </w:rPr>
+      </w:pPr>
+      <w:r>
+        <w:rPr>
+          <w:rFonts w:cs="Times New Roman"/>
+          <w:szCs w:val="24"/>
+        </w:rPr>
+        <w:t>ENDBLOCK;</w:t>
+      </w:r>
+    </w:p>
+    <w:p>
+      <w:pPr>
+        <w:spacing w:line="240" w:lineRule="auto"/>
+        <w:rPr>
+          <w:rFonts w:cs="Times New Roman"/>
+          <w:szCs w:val="24"/>
+        </w:rPr>
+      </w:pPr>
+    </w:p>
+    <w:p>
+      <w:pPr>
+        <w:spacing w:line="240" w:lineRule="auto"/>
         <w:rPr>
           <w:rFonts w:cs="Times New Roman"/>
           <w:szCs w:val="24"/>
@@ -350,7 +814,39 @@
           <w:sz w:val="24"/>
           <w:szCs w:val="24"/>
         </w:rPr>
-        <w:t xml:space="preserve">There are 2 steps to create a new autonomous </w:t>
+        <w:t xml:space="preserve">There are </w:t>
+      </w:r>
+      <w:r>
+        <w:rPr>
+          <w:rFonts w:ascii="Times New Roman" w:hAnsi="Times New Roman" w:cs="Times New Roman"/>
+          <w:sz w:val="24"/>
+          <w:szCs w:val="24"/>
+        </w:rPr>
+        <w:t>3</w:t>
+      </w:r>
+      <w:r>
+        <w:rPr>
+          <w:rFonts w:ascii="Times New Roman" w:hAnsi="Times New Roman" w:cs="Times New Roman"/>
+          <w:sz w:val="24"/>
+          <w:szCs w:val="24"/>
+        </w:rPr>
+        <w:t xml:space="preserve"> steps to </w:t>
+      </w:r>
+      <w:r>
+        <w:rPr>
+          <w:rFonts w:ascii="Times New Roman" w:hAnsi="Times New Roman" w:cs="Times New Roman"/>
+          <w:sz w:val="24"/>
+          <w:szCs w:val="24"/>
+        </w:rPr>
+        <w:t>setting up</w:t>
+      </w:r>
+      <w:r>
+        <w:rPr>
+          <w:rFonts w:ascii="Times New Roman" w:hAnsi="Times New Roman" w:cs="Times New Roman"/>
+          <w:sz w:val="24"/>
+          <w:szCs w:val="24"/>
+        </w:rPr>
+        <w:t xml:space="preserve"> a new autonomous </w:t>
       </w:r>
       <w:proofErr w:type="spellStart"/>
       <w:r>
@@ -378,7 +874,7 @@
           <w:ilvl w:val="0"/>
           <w:numId w:val="3"/>
         </w:numPr>
-        <w:spacing w:line="240" w:lineRule="auto"/>
+        <w:spacing w:before="240" w:line="240" w:lineRule="auto"/>
         <w:rPr>
           <w:rFonts w:ascii="Times New Roman" w:hAnsi="Times New Roman" w:cs="Times New Roman"/>
           <w:sz w:val="24"/>
@@ -409,7 +905,15 @@
           <w:sz w:val="24"/>
           <w:szCs w:val="24"/>
         </w:rPr>
-        <w:t xml:space="preserve"> data/text</w:t>
+        <w:t xml:space="preserve"> </w:t>
+      </w:r>
+      <w:r>
+        <w:rPr>
+          <w:rFonts w:ascii="Times New Roman" w:hAnsi="Times New Roman" w:cs="Times New Roman"/>
+          <w:sz w:val="24"/>
+          <w:szCs w:val="24"/>
+        </w:rPr>
+        <w:t>data</w:t>
       </w:r>
       <w:r>
         <w:rPr>
@@ -435,7 +939,7 @@
           <w:ilvl w:val="0"/>
           <w:numId w:val="3"/>
         </w:numPr>
-        <w:spacing w:line="240" w:lineRule="auto"/>
+        <w:spacing w:before="240" w:line="240" w:lineRule="auto"/>
         <w:rPr>
           <w:rFonts w:ascii="Times New Roman" w:hAnsi="Times New Roman" w:cs="Times New Roman"/>
           <w:sz w:val="24"/>
@@ -501,6 +1005,14 @@
           <w:szCs w:val="24"/>
         </w:rPr>
         <w:t xml:space="preserve"> package</w:t>
+      </w:r>
+      <w:r>
+        <w:rPr>
+          <w:rFonts w:ascii="Times New Roman" w:hAnsi="Times New Roman" w:cs="Times New Roman"/>
+          <w:sz w:val="24"/>
+          <w:szCs w:val="24"/>
+        </w:rPr>
+        <w:t xml:space="preserve"> (See next page for an example)</w:t>
       </w:r>
     </w:p>
     <w:p>
@@ -510,7 +1022,7 @@
           <w:ilvl w:val="1"/>
           <w:numId w:val="3"/>
         </w:numPr>
-        <w:spacing w:line="240" w:lineRule="auto"/>
+        <w:spacing w:before="240" w:line="240" w:lineRule="auto"/>
         <w:rPr>
           <w:rFonts w:ascii="Times New Roman" w:hAnsi="Times New Roman" w:cs="Times New Roman"/>
           <w:sz w:val="24"/>
@@ -551,7 +1063,7 @@
           <w:ilvl w:val="1"/>
           <w:numId w:val="3"/>
         </w:numPr>
-        <w:spacing w:line="240" w:lineRule="auto"/>
+        <w:spacing w:before="240" w:line="240" w:lineRule="auto"/>
         <w:rPr>
           <w:rFonts w:ascii="Times New Roman" w:hAnsi="Times New Roman" w:cs="Times New Roman"/>
           <w:sz w:val="24"/>
@@ -592,7 +1104,7 @@
           <w:ilvl w:val="1"/>
           <w:numId w:val="3"/>
         </w:numPr>
-        <w:spacing w:line="240" w:lineRule="auto"/>
+        <w:spacing w:before="240" w:line="240" w:lineRule="auto"/>
         <w:rPr>
           <w:rFonts w:ascii="Times New Roman" w:hAnsi="Times New Roman" w:cs="Times New Roman"/>
           <w:sz w:val="24"/>
@@ -651,7 +1163,7 @@
           <w:ilvl w:val="2"/>
           <w:numId w:val="3"/>
         </w:numPr>
-        <w:spacing w:line="240" w:lineRule="auto"/>
+        <w:spacing w:before="240" w:line="240" w:lineRule="auto"/>
         <w:rPr>
           <w:rFonts w:ascii="Times New Roman" w:hAnsi="Times New Roman" w:cs="Times New Roman"/>
           <w:sz w:val="24"/>
@@ -692,7 +1204,7 @@
           <w:ilvl w:val="3"/>
           <w:numId w:val="3"/>
         </w:numPr>
-        <w:spacing w:line="240" w:lineRule="auto"/>
+        <w:spacing w:before="240" w:line="240" w:lineRule="auto"/>
         <w:rPr>
           <w:rFonts w:ascii="Times New Roman" w:hAnsi="Times New Roman" w:cs="Times New Roman"/>
           <w:sz w:val="24"/>
@@ -743,7 +1255,7 @@
           <w:ilvl w:val="2"/>
           <w:numId w:val="3"/>
         </w:numPr>
-        <w:spacing w:line="240" w:lineRule="auto"/>
+        <w:spacing w:before="240" w:line="240" w:lineRule="auto"/>
         <w:rPr>
           <w:rFonts w:ascii="Times New Roman" w:hAnsi="Times New Roman" w:cs="Times New Roman"/>
           <w:sz w:val="24"/>
@@ -801,7 +1313,7 @@
           <w:ilvl w:val="3"/>
           <w:numId w:val="3"/>
         </w:numPr>
-        <w:spacing w:line="240" w:lineRule="auto"/>
+        <w:spacing w:before="240" w:line="240" w:lineRule="auto"/>
         <w:rPr>
           <w:rFonts w:ascii="Times New Roman" w:hAnsi="Times New Roman" w:cs="Times New Roman"/>
           <w:sz w:val="24"/>
@@ -847,769 +1359,481 @@
     </w:p>
     <w:p>
       <w:pPr>
-        <w:shd w:val="clear" w:color="auto" w:fill="2B2B2B"/>
-        <w:tabs>
-          <w:tab w:val="left" w:pos="916"/>
-          <w:tab w:val="left" w:pos="1832"/>
-          <w:tab w:val="left" w:pos="2748"/>
-          <w:tab w:val="left" w:pos="3664"/>
-          <w:tab w:val="left" w:pos="4580"/>
-          <w:tab w:val="left" w:pos="5496"/>
-          <w:tab w:val="left" w:pos="6412"/>
-          <w:tab w:val="left" w:pos="7328"/>
-          <w:tab w:val="left" w:pos="8244"/>
-          <w:tab w:val="left" w:pos="9160"/>
-          <w:tab w:val="left" w:pos="10076"/>
-          <w:tab w:val="left" w:pos="10992"/>
-          <w:tab w:val="left" w:pos="11908"/>
-          <w:tab w:val="left" w:pos="12824"/>
-          <w:tab w:val="left" w:pos="13740"/>
-          <w:tab w:val="left" w:pos="14656"/>
-        </w:tabs>
-        <w:spacing w:after="0" w:line="240" w:lineRule="auto"/>
-        <w:rPr>
-          <w:rFonts w:ascii="Courier New" w:eastAsia="Times New Roman" w:hAnsi="Courier New" w:cs="Courier New"/>
-          <w:color w:val="A9B7C6"/>
-          <w:sz w:val="18"/>
-          <w:szCs w:val="18"/>
-        </w:rPr>
-      </w:pPr>
+        <w:pStyle w:val="ListParagraph"/>
+        <w:numPr>
+          <w:ilvl w:val="0"/>
+          <w:numId w:val="3"/>
+        </w:numPr>
+        <w:spacing w:before="240" w:line="240" w:lineRule="auto"/>
+        <w:rPr>
+          <w:rFonts w:ascii="Times New Roman" w:hAnsi="Times New Roman" w:cs="Times New Roman"/>
+          <w:sz w:val="24"/>
+          <w:szCs w:val="24"/>
+        </w:rPr>
+      </w:pPr>
+      <w:r>
+        <w:rPr>
+          <w:rFonts w:ascii="Times New Roman" w:hAnsi="Times New Roman" w:cs="Times New Roman"/>
+          <w:b/>
+          <w:sz w:val="24"/>
+          <w:szCs w:val="24"/>
+        </w:rPr>
+        <w:t xml:space="preserve">This step is very important. </w:t>
+      </w:r>
+      <w:r>
+        <w:rPr>
+          <w:rFonts w:ascii="Times New Roman" w:hAnsi="Times New Roman" w:cs="Times New Roman"/>
+          <w:sz w:val="24"/>
+          <w:szCs w:val="24"/>
+        </w:rPr>
+        <w:t xml:space="preserve">Last you need to add the new </w:t>
+      </w:r>
+      <w:proofErr w:type="spellStart"/>
+      <w:r>
+        <w:rPr>
+          <w:rFonts w:ascii="Times New Roman" w:hAnsi="Times New Roman" w:cs="Times New Roman"/>
+          <w:sz w:val="24"/>
+          <w:szCs w:val="24"/>
+        </w:rPr>
+        <w:t>OpMode</w:t>
+      </w:r>
+      <w:proofErr w:type="spellEnd"/>
+      <w:r>
+        <w:rPr>
+          <w:rFonts w:ascii="Times New Roman" w:hAnsi="Times New Roman" w:cs="Times New Roman"/>
+          <w:sz w:val="24"/>
+          <w:szCs w:val="24"/>
+        </w:rPr>
+        <w:t xml:space="preserve"> to the </w:t>
+      </w:r>
+      <w:proofErr w:type="spellStart"/>
+      <w:r>
+        <w:rPr>
+          <w:rFonts w:ascii="Times New Roman" w:hAnsi="Times New Roman" w:cs="Times New Roman"/>
+          <w:sz w:val="24"/>
+          <w:szCs w:val="24"/>
+        </w:rPr>
+        <w:t>OpMode</w:t>
+      </w:r>
+      <w:proofErr w:type="spellEnd"/>
+      <w:r>
+        <w:rPr>
+          <w:rFonts w:ascii="Times New Roman" w:hAnsi="Times New Roman" w:cs="Times New Roman"/>
+          <w:sz w:val="24"/>
+          <w:szCs w:val="24"/>
+        </w:rPr>
+        <w:t xml:space="preserve"> </w:t>
+      </w:r>
+      <w:r>
+        <w:rPr>
+          <w:rFonts w:ascii="Times New Roman" w:hAnsi="Times New Roman" w:cs="Times New Roman"/>
+          <w:sz w:val="24"/>
+          <w:szCs w:val="24"/>
+        </w:rPr>
+        <w:t xml:space="preserve">register, so it will show up on the driver station as an available </w:t>
+      </w:r>
+      <w:proofErr w:type="spellStart"/>
+      <w:r>
+        <w:rPr>
+          <w:rFonts w:ascii="Times New Roman" w:hAnsi="Times New Roman" w:cs="Times New Roman"/>
+          <w:sz w:val="24"/>
+          <w:szCs w:val="24"/>
+        </w:rPr>
+        <w:t>OpMode</w:t>
+      </w:r>
+      <w:proofErr w:type="spellEnd"/>
+      <w:r>
+        <w:rPr>
+          <w:rFonts w:ascii="Times New Roman" w:hAnsi="Times New Roman" w:cs="Times New Roman"/>
+          <w:sz w:val="24"/>
+          <w:szCs w:val="24"/>
+        </w:rPr>
+        <w:t>.</w:t>
+      </w:r>
+    </w:p>
+    <w:p>
+      <w:pPr>
+        <w:pStyle w:val="ListParagraph"/>
+        <w:numPr>
+          <w:ilvl w:val="1"/>
+          <w:numId w:val="3"/>
+        </w:numPr>
+        <w:spacing w:before="240" w:line="240" w:lineRule="auto"/>
+        <w:rPr>
+          <w:rFonts w:ascii="Times New Roman" w:hAnsi="Times New Roman" w:cs="Times New Roman"/>
+          <w:sz w:val="24"/>
+          <w:szCs w:val="24"/>
+        </w:rPr>
+      </w:pPr>
+      <w:r>
+        <w:rPr>
+          <w:rFonts w:ascii="Times New Roman" w:hAnsi="Times New Roman" w:cs="Times New Roman"/>
+          <w:sz w:val="24"/>
+          <w:szCs w:val="24"/>
+        </w:rPr>
+        <w:lastRenderedPageBreak/>
+        <w:t xml:space="preserve">Open </w:t>
+      </w:r>
+      <w:r>
+        <w:rPr>
+          <w:rFonts w:ascii="Times New Roman" w:hAnsi="Times New Roman" w:cs="Times New Roman"/>
+          <w:sz w:val="24"/>
+          <w:szCs w:val="24"/>
+        </w:rPr>
+        <w:t xml:space="preserve">the </w:t>
+      </w:r>
+      <w:proofErr w:type="spellStart"/>
+      <w:r>
+        <w:rPr>
+          <w:rFonts w:ascii="Times New Roman" w:hAnsi="Times New Roman" w:cs="Times New Roman"/>
+          <w:i/>
+          <w:sz w:val="24"/>
+          <w:szCs w:val="24"/>
+        </w:rPr>
+        <w:t>com.qualcomm.ftcrobotcontroller.opmodes</w:t>
+      </w:r>
+      <w:proofErr w:type="spellEnd"/>
+      <w:r>
+        <w:rPr>
+          <w:rFonts w:ascii="Times New Roman" w:hAnsi="Times New Roman" w:cs="Times New Roman"/>
+          <w:i/>
+          <w:sz w:val="24"/>
+          <w:szCs w:val="24"/>
+        </w:rPr>
+        <w:t>.</w:t>
+      </w:r>
+      <w:r>
+        <w:rPr>
+          <w:i/>
+        </w:rPr>
+        <w:t xml:space="preserve"> </w:t>
+      </w:r>
+      <w:proofErr w:type="spellStart"/>
+      <w:r>
+        <w:rPr>
+          <w:rFonts w:ascii="Times New Roman" w:hAnsi="Times New Roman" w:cs="Times New Roman"/>
+          <w:i/>
+          <w:sz w:val="24"/>
+          <w:szCs w:val="24"/>
+        </w:rPr>
+        <w:t>FtcOpModeRegister</w:t>
+      </w:r>
+      <w:proofErr w:type="spellEnd"/>
+      <w:r>
+        <w:rPr>
+          <w:rFonts w:ascii="Times New Roman" w:hAnsi="Times New Roman" w:cs="Times New Roman"/>
+          <w:sz w:val="24"/>
+          <w:szCs w:val="24"/>
+        </w:rPr>
+        <w:t xml:space="preserve"> file.</w:t>
+      </w:r>
+    </w:p>
+    <w:p>
+      <w:pPr>
+        <w:pStyle w:val="ListParagraph"/>
+        <w:numPr>
+          <w:ilvl w:val="1"/>
+          <w:numId w:val="3"/>
+        </w:numPr>
+        <w:spacing w:before="240" w:line="240" w:lineRule="auto"/>
+        <w:rPr>
+          <w:rFonts w:ascii="Times New Roman" w:hAnsi="Times New Roman" w:cs="Times New Roman"/>
+          <w:sz w:val="24"/>
+          <w:szCs w:val="24"/>
+        </w:rPr>
+      </w:pPr>
+      <w:r>
+        <w:rPr>
+          <w:rFonts w:ascii="Times New Roman" w:hAnsi="Times New Roman" w:cs="Times New Roman"/>
+          <w:sz w:val="24"/>
+          <w:szCs w:val="24"/>
+        </w:rPr>
+        <w:t xml:space="preserve">In there, you will see a bunch of </w:t>
+      </w:r>
+      <w:r>
+        <w:rPr>
+          <w:rFonts w:ascii="Times New Roman" w:hAnsi="Times New Roman" w:cs="Times New Roman"/>
+          <w:sz w:val="24"/>
+          <w:szCs w:val="24"/>
+        </w:rPr>
+        <w:t>these lines</w:t>
+      </w:r>
+      <w:r>
+        <w:rPr>
+          <w:rFonts w:ascii="Times New Roman" w:hAnsi="Times New Roman" w:cs="Times New Roman"/>
+          <w:sz w:val="24"/>
+          <w:szCs w:val="24"/>
+        </w:rPr>
+        <w:t xml:space="preserve">: </w:t>
+      </w:r>
+      <w:proofErr w:type="spellStart"/>
+      <w:r>
+        <w:rPr>
+          <w:rFonts w:ascii="Times New Roman" w:hAnsi="Times New Roman" w:cs="Times New Roman"/>
+          <w:sz w:val="24"/>
+          <w:szCs w:val="24"/>
+          <w:highlight w:val="lightGray"/>
+        </w:rPr>
+        <w:t>manager.register</w:t>
+      </w:r>
+      <w:proofErr w:type="spellEnd"/>
+      <w:r>
+        <w:rPr>
+          <w:rFonts w:ascii="Times New Roman" w:hAnsi="Times New Roman" w:cs="Times New Roman"/>
+          <w:sz w:val="24"/>
+          <w:szCs w:val="24"/>
+          <w:highlight w:val="lightGray"/>
+        </w:rPr>
+        <w:t>(“</w:t>
+      </w:r>
+      <w:proofErr w:type="spellStart"/>
+      <w:r>
+        <w:rPr>
+          <w:rFonts w:ascii="Times New Roman" w:hAnsi="Times New Roman" w:cs="Times New Roman"/>
+          <w:sz w:val="24"/>
+          <w:szCs w:val="24"/>
+          <w:highlight w:val="lightGray"/>
+        </w:rPr>
+        <w:t>OpMode</w:t>
+      </w:r>
+      <w:proofErr w:type="spellEnd"/>
+      <w:r>
+        <w:rPr>
+          <w:rFonts w:ascii="Times New Roman" w:hAnsi="Times New Roman" w:cs="Times New Roman"/>
+          <w:sz w:val="24"/>
+          <w:szCs w:val="24"/>
+          <w:highlight w:val="lightGray"/>
+        </w:rPr>
+        <w:t xml:space="preserve"> Name”,</w:t>
+      </w:r>
+      <w:r>
+        <w:rPr>
+          <w:rFonts w:ascii="Times New Roman" w:hAnsi="Times New Roman" w:cs="Times New Roman"/>
+          <w:sz w:val="24"/>
+          <w:szCs w:val="24"/>
+          <w:highlight w:val="lightGray"/>
+        </w:rPr>
+        <w:t xml:space="preserve"> </w:t>
+      </w:r>
+      <w:proofErr w:type="spellStart"/>
+      <w:r>
+        <w:rPr>
+          <w:rFonts w:ascii="Times New Roman" w:hAnsi="Times New Roman" w:cs="Times New Roman"/>
+          <w:sz w:val="24"/>
+          <w:szCs w:val="24"/>
+          <w:highlight w:val="lightGray"/>
+        </w:rPr>
+        <w:t>com.lmrobotics.litcode.autonomous.opmodes.SomeOpMode.class</w:t>
+      </w:r>
+      <w:proofErr w:type="spellEnd"/>
+      <w:r>
+        <w:rPr>
+          <w:rFonts w:ascii="Times New Roman" w:hAnsi="Times New Roman" w:cs="Times New Roman"/>
+          <w:sz w:val="24"/>
+          <w:szCs w:val="24"/>
+          <w:highlight w:val="lightGray"/>
+        </w:rPr>
+        <w:t>);</w:t>
+      </w:r>
+    </w:p>
+    <w:p>
+      <w:pPr>
+        <w:pStyle w:val="ListParagraph"/>
+        <w:numPr>
+          <w:ilvl w:val="2"/>
+          <w:numId w:val="3"/>
+        </w:numPr>
+        <w:spacing w:before="240" w:line="240" w:lineRule="auto"/>
+        <w:rPr>
+          <w:rFonts w:ascii="Times New Roman" w:hAnsi="Times New Roman" w:cs="Times New Roman"/>
+          <w:sz w:val="24"/>
+          <w:szCs w:val="24"/>
+        </w:rPr>
+      </w:pPr>
+      <w:r>
+        <w:rPr>
+          <w:rFonts w:ascii="Times New Roman" w:hAnsi="Times New Roman" w:cs="Times New Roman"/>
+          <w:sz w:val="24"/>
+          <w:szCs w:val="24"/>
+        </w:rPr>
+        <w:t xml:space="preserve">Copy one of these lines, and change </w:t>
+      </w:r>
+      <w:proofErr w:type="spellStart"/>
+      <w:r>
+        <w:rPr>
+          <w:rFonts w:ascii="Times New Roman" w:hAnsi="Times New Roman" w:cs="Times New Roman"/>
+          <w:sz w:val="24"/>
+          <w:szCs w:val="24"/>
+          <w:highlight w:val="lightGray"/>
+        </w:rPr>
+        <w:t>OpMode</w:t>
+      </w:r>
+      <w:proofErr w:type="spellEnd"/>
+      <w:r>
+        <w:rPr>
+          <w:rFonts w:ascii="Times New Roman" w:hAnsi="Times New Roman" w:cs="Times New Roman"/>
+          <w:sz w:val="24"/>
+          <w:szCs w:val="24"/>
+          <w:highlight w:val="lightGray"/>
+        </w:rPr>
+        <w:t xml:space="preserve"> Name</w:t>
+      </w:r>
+      <w:r>
+        <w:rPr>
+          <w:rFonts w:ascii="Times New Roman" w:hAnsi="Times New Roman" w:cs="Times New Roman"/>
+          <w:sz w:val="24"/>
+          <w:szCs w:val="24"/>
+        </w:rPr>
+        <w:t xml:space="preserve"> to what your </w:t>
+      </w:r>
+      <w:proofErr w:type="spellStart"/>
+      <w:r>
+        <w:rPr>
+          <w:rFonts w:ascii="Times New Roman" w:hAnsi="Times New Roman" w:cs="Times New Roman"/>
+          <w:sz w:val="24"/>
+          <w:szCs w:val="24"/>
+        </w:rPr>
+        <w:t>OpMode</w:t>
+      </w:r>
+      <w:proofErr w:type="spellEnd"/>
+      <w:r>
+        <w:rPr>
+          <w:rFonts w:ascii="Times New Roman" w:hAnsi="Times New Roman" w:cs="Times New Roman"/>
+          <w:sz w:val="24"/>
+          <w:szCs w:val="24"/>
+        </w:rPr>
+        <w:t xml:space="preserve"> will be named</w:t>
+      </w:r>
+      <w:r>
+        <w:rPr>
+          <w:rFonts w:ascii="Times New Roman" w:hAnsi="Times New Roman" w:cs="Times New Roman"/>
+          <w:sz w:val="24"/>
+          <w:szCs w:val="24"/>
+        </w:rPr>
+        <w:t xml:space="preserve">, and replace </w:t>
+      </w:r>
+      <w:proofErr w:type="spellStart"/>
+      <w:r>
+        <w:rPr>
+          <w:rFonts w:ascii="Times New Roman" w:hAnsi="Times New Roman" w:cs="Times New Roman"/>
+          <w:sz w:val="24"/>
+          <w:szCs w:val="24"/>
+          <w:highlight w:val="lightGray"/>
+        </w:rPr>
+        <w:t>SomeOpMode</w:t>
+      </w:r>
+      <w:proofErr w:type="spellEnd"/>
+      <w:r>
+        <w:rPr>
+          <w:rFonts w:ascii="Times New Roman" w:hAnsi="Times New Roman" w:cs="Times New Roman"/>
+          <w:sz w:val="24"/>
+          <w:szCs w:val="24"/>
+        </w:rPr>
+        <w:t xml:space="preserve"> </w:t>
+      </w:r>
+      <w:r>
+        <w:rPr>
+          <w:rFonts w:ascii="Times New Roman" w:hAnsi="Times New Roman" w:cs="Times New Roman"/>
+          <w:sz w:val="24"/>
+          <w:szCs w:val="24"/>
+        </w:rPr>
+        <w:t xml:space="preserve">with </w:t>
+      </w:r>
+      <w:r>
+        <w:rPr>
+          <w:rFonts w:ascii="Times New Roman" w:hAnsi="Times New Roman" w:cs="Times New Roman"/>
+          <w:sz w:val="24"/>
+          <w:szCs w:val="24"/>
+        </w:rPr>
+        <w:t xml:space="preserve">your new </w:t>
+      </w:r>
+      <w:proofErr w:type="spellStart"/>
+      <w:r>
+        <w:rPr>
+          <w:rFonts w:ascii="Times New Roman" w:hAnsi="Times New Roman" w:cs="Times New Roman"/>
+          <w:sz w:val="24"/>
+          <w:szCs w:val="24"/>
+        </w:rPr>
+        <w:t>OpMode’s</w:t>
+      </w:r>
+      <w:proofErr w:type="spellEnd"/>
+      <w:r>
+        <w:rPr>
+          <w:rFonts w:ascii="Times New Roman" w:hAnsi="Times New Roman" w:cs="Times New Roman"/>
+          <w:sz w:val="24"/>
+          <w:szCs w:val="24"/>
+        </w:rPr>
+        <w:t xml:space="preserve"> class name</w:t>
+      </w:r>
+      <w:r>
+        <w:rPr>
+          <w:rFonts w:ascii="Times New Roman" w:hAnsi="Times New Roman" w:cs="Times New Roman"/>
+          <w:sz w:val="24"/>
+          <w:szCs w:val="24"/>
+        </w:rPr>
+        <w:t>.</w:t>
+      </w:r>
       <w:bookmarkStart w:id="0" w:name="_GoBack"/>
-      <w:proofErr w:type="gramStart"/>
-      <w:r>
-        <w:rPr>
-          <w:rFonts w:ascii="Courier New" w:eastAsia="Times New Roman" w:hAnsi="Courier New" w:cs="Courier New"/>
-          <w:color w:val="CC7832"/>
-          <w:sz w:val="18"/>
-          <w:szCs w:val="18"/>
-        </w:rPr>
-        <w:t>public</w:t>
-      </w:r>
-      <w:proofErr w:type="gramEnd"/>
-      <w:r>
-        <w:rPr>
-          <w:rFonts w:ascii="Courier New" w:eastAsia="Times New Roman" w:hAnsi="Courier New" w:cs="Courier New"/>
-          <w:color w:val="CC7832"/>
-          <w:sz w:val="18"/>
-          <w:szCs w:val="18"/>
-        </w:rPr>
-        <w:t xml:space="preserve"> class </w:t>
-      </w:r>
-      <w:proofErr w:type="spellStart"/>
-      <w:r>
-        <w:rPr>
-          <w:rFonts w:ascii="Courier New" w:eastAsia="Times New Roman" w:hAnsi="Courier New" w:cs="Courier New"/>
-          <w:color w:val="A9B7C6"/>
-          <w:sz w:val="18"/>
-          <w:szCs w:val="18"/>
-        </w:rPr>
-        <w:t>SomeO</w:t>
-      </w:r>
-      <w:r>
-        <w:rPr>
-          <w:rFonts w:ascii="Courier New" w:eastAsia="Times New Roman" w:hAnsi="Courier New" w:cs="Courier New"/>
-          <w:color w:val="A9B7C6"/>
-          <w:sz w:val="18"/>
-          <w:szCs w:val="18"/>
-        </w:rPr>
-        <w:t>pMode</w:t>
-      </w:r>
-      <w:r>
-        <w:rPr>
-          <w:rFonts w:ascii="Courier New" w:eastAsia="Times New Roman" w:hAnsi="Courier New" w:cs="Courier New"/>
-          <w:color w:val="A9B7C6"/>
-          <w:sz w:val="18"/>
-          <w:szCs w:val="18"/>
-        </w:rPr>
-        <w:t>Class</w:t>
-      </w:r>
-      <w:proofErr w:type="spellEnd"/>
-      <w:r>
-        <w:rPr>
-          <w:rFonts w:ascii="Courier New" w:eastAsia="Times New Roman" w:hAnsi="Courier New" w:cs="Courier New"/>
-          <w:color w:val="A9B7C6"/>
-          <w:sz w:val="18"/>
-          <w:szCs w:val="18"/>
-        </w:rPr>
-        <w:t xml:space="preserve"> </w:t>
-      </w:r>
-      <w:r>
-        <w:rPr>
-          <w:rFonts w:ascii="Courier New" w:eastAsia="Times New Roman" w:hAnsi="Courier New" w:cs="Courier New"/>
-          <w:color w:val="CC7832"/>
-          <w:sz w:val="18"/>
-          <w:szCs w:val="18"/>
-        </w:rPr>
-        <w:t xml:space="preserve">extends </w:t>
-      </w:r>
-      <w:proofErr w:type="spellStart"/>
-      <w:r>
-        <w:rPr>
-          <w:rFonts w:ascii="Courier New" w:eastAsia="Times New Roman" w:hAnsi="Courier New" w:cs="Courier New"/>
-          <w:color w:val="A9B7C6"/>
-          <w:sz w:val="18"/>
-          <w:szCs w:val="18"/>
-        </w:rPr>
-        <w:t>AutoOpModeBase</w:t>
-      </w:r>
-      <w:proofErr w:type="spellEnd"/>
-      <w:r>
-        <w:rPr>
-          <w:rFonts w:ascii="Courier New" w:eastAsia="Times New Roman" w:hAnsi="Courier New" w:cs="Courier New"/>
-          <w:color w:val="A9B7C6"/>
-          <w:sz w:val="18"/>
-          <w:szCs w:val="18"/>
-        </w:rPr>
-        <w:br/>
-        <w:t>{</w:t>
-      </w:r>
-      <w:r>
-        <w:rPr>
-          <w:rFonts w:ascii="Courier New" w:eastAsia="Times New Roman" w:hAnsi="Courier New" w:cs="Courier New"/>
-          <w:color w:val="A9B7C6"/>
-          <w:sz w:val="18"/>
-          <w:szCs w:val="18"/>
-        </w:rPr>
-        <w:br/>
-        <w:t xml:space="preserve">    </w:t>
-      </w:r>
-      <w:r>
-        <w:rPr>
-          <w:rFonts w:ascii="Courier New" w:eastAsia="Times New Roman" w:hAnsi="Courier New" w:cs="Courier New"/>
-          <w:color w:val="BBB529"/>
-          <w:sz w:val="18"/>
-          <w:szCs w:val="18"/>
-        </w:rPr>
-        <w:t>@Override</w:t>
-      </w:r>
-      <w:r>
-        <w:rPr>
-          <w:rFonts w:ascii="Courier New" w:eastAsia="Times New Roman" w:hAnsi="Courier New" w:cs="Courier New"/>
-          <w:color w:val="BBB529"/>
-          <w:sz w:val="18"/>
-          <w:szCs w:val="18"/>
-        </w:rPr>
-        <w:br/>
-        <w:t xml:space="preserve">    </w:t>
-      </w:r>
-      <w:r>
-        <w:rPr>
-          <w:rFonts w:ascii="Courier New" w:eastAsia="Times New Roman" w:hAnsi="Courier New" w:cs="Courier New"/>
-          <w:color w:val="CC7832"/>
-          <w:sz w:val="18"/>
-          <w:szCs w:val="18"/>
-        </w:rPr>
-        <w:t xml:space="preserve">protected void </w:t>
-      </w:r>
-      <w:proofErr w:type="spellStart"/>
-      <w:r>
-        <w:rPr>
-          <w:rFonts w:ascii="Courier New" w:eastAsia="Times New Roman" w:hAnsi="Courier New" w:cs="Courier New"/>
-          <w:color w:val="FFC66D"/>
-          <w:sz w:val="18"/>
-          <w:szCs w:val="18"/>
-        </w:rPr>
-        <w:t>setEventConfig</w:t>
-      </w:r>
-      <w:proofErr w:type="spellEnd"/>
-      <w:r>
-        <w:rPr>
-          <w:rFonts w:ascii="Courier New" w:eastAsia="Times New Roman" w:hAnsi="Courier New" w:cs="Courier New"/>
-          <w:color w:val="A9B7C6"/>
-          <w:sz w:val="18"/>
-          <w:szCs w:val="18"/>
-        </w:rPr>
-        <w:t>()</w:t>
-      </w:r>
-      <w:r>
-        <w:rPr>
-          <w:rFonts w:ascii="Courier New" w:eastAsia="Times New Roman" w:hAnsi="Courier New" w:cs="Courier New"/>
-          <w:color w:val="A9B7C6"/>
-          <w:sz w:val="18"/>
-          <w:szCs w:val="18"/>
-        </w:rPr>
-        <w:br/>
-        <w:t xml:space="preserve">    {</w:t>
-      </w:r>
-    </w:p>
-    <w:p>
-      <w:pPr>
-        <w:shd w:val="clear" w:color="auto" w:fill="2B2B2B"/>
-        <w:tabs>
-          <w:tab w:val="left" w:pos="916"/>
-          <w:tab w:val="left" w:pos="1832"/>
-          <w:tab w:val="left" w:pos="2748"/>
-          <w:tab w:val="left" w:pos="3664"/>
-          <w:tab w:val="left" w:pos="4580"/>
-          <w:tab w:val="left" w:pos="5496"/>
-          <w:tab w:val="left" w:pos="6412"/>
-          <w:tab w:val="left" w:pos="7328"/>
-          <w:tab w:val="left" w:pos="8244"/>
-          <w:tab w:val="left" w:pos="9160"/>
-          <w:tab w:val="left" w:pos="10076"/>
-          <w:tab w:val="left" w:pos="10992"/>
-          <w:tab w:val="left" w:pos="11908"/>
-          <w:tab w:val="left" w:pos="12824"/>
-          <w:tab w:val="left" w:pos="13740"/>
-          <w:tab w:val="left" w:pos="14656"/>
-        </w:tabs>
-        <w:spacing w:after="0" w:line="240" w:lineRule="auto"/>
-        <w:rPr>
-          <w:rFonts w:ascii="Courier New" w:eastAsia="Times New Roman" w:hAnsi="Courier New" w:cs="Courier New"/>
-          <w:color w:val="A9B7C6"/>
-          <w:sz w:val="18"/>
-          <w:szCs w:val="18"/>
-        </w:rPr>
-      </w:pPr>
-      <w:r>
-        <w:rPr>
-          <w:rFonts w:ascii="Courier New" w:eastAsia="Times New Roman" w:hAnsi="Courier New" w:cs="Courier New"/>
-          <w:color w:val="808080"/>
-          <w:sz w:val="18"/>
-          <w:szCs w:val="18"/>
-        </w:rPr>
-        <w:tab/>
-      </w:r>
-      <w:r>
-        <w:rPr>
-          <w:rFonts w:ascii="Courier New" w:eastAsia="Times New Roman" w:hAnsi="Courier New" w:cs="Courier New"/>
-          <w:color w:val="808080"/>
-          <w:sz w:val="18"/>
-          <w:szCs w:val="18"/>
-        </w:rPr>
-        <w:t xml:space="preserve">// </w:t>
-      </w:r>
-      <w:r>
-        <w:rPr>
-          <w:rFonts w:ascii="Courier New" w:eastAsia="Times New Roman" w:hAnsi="Courier New" w:cs="Courier New"/>
-          <w:color w:val="808080"/>
-          <w:sz w:val="18"/>
-          <w:szCs w:val="18"/>
-        </w:rPr>
-        <w:t xml:space="preserve">To specify the raw event </w:t>
-      </w:r>
-      <w:proofErr w:type="spellStart"/>
-      <w:r>
-        <w:rPr>
-          <w:rFonts w:ascii="Courier New" w:eastAsia="Times New Roman" w:hAnsi="Courier New" w:cs="Courier New"/>
-          <w:color w:val="808080"/>
-          <w:sz w:val="18"/>
-          <w:szCs w:val="18"/>
-        </w:rPr>
-        <w:t>config</w:t>
-      </w:r>
-      <w:proofErr w:type="spellEnd"/>
-      <w:r>
-        <w:rPr>
-          <w:rFonts w:ascii="Courier New" w:eastAsia="Times New Roman" w:hAnsi="Courier New" w:cs="Courier New"/>
-          <w:color w:val="808080"/>
-          <w:sz w:val="18"/>
-          <w:szCs w:val="18"/>
-        </w:rPr>
-        <w:t xml:space="preserve"> text…</w:t>
-      </w:r>
-      <w:r>
-        <w:rPr>
-          <w:rFonts w:ascii="Courier New" w:eastAsia="Times New Roman" w:hAnsi="Courier New" w:cs="Courier New"/>
-          <w:color w:val="A9B7C6"/>
-          <w:sz w:val="18"/>
-          <w:szCs w:val="18"/>
-        </w:rPr>
-        <w:br/>
-        <w:t xml:space="preserve">        </w:t>
-      </w:r>
-      <w:proofErr w:type="spellStart"/>
-      <w:r>
-        <w:rPr>
-          <w:rFonts w:ascii="Courier New" w:eastAsia="Times New Roman" w:hAnsi="Courier New" w:cs="Courier New"/>
-          <w:color w:val="CC7832"/>
-          <w:sz w:val="18"/>
-          <w:szCs w:val="18"/>
-        </w:rPr>
-        <w:t>this</w:t>
-      </w:r>
-      <w:r>
-        <w:rPr>
-          <w:rFonts w:ascii="Courier New" w:eastAsia="Times New Roman" w:hAnsi="Courier New" w:cs="Courier New"/>
-          <w:color w:val="A9B7C6"/>
-          <w:sz w:val="18"/>
-          <w:szCs w:val="18"/>
-        </w:rPr>
-        <w:t>.</w:t>
-      </w:r>
-      <w:r>
-        <w:rPr>
-          <w:rFonts w:ascii="Courier New" w:eastAsia="Times New Roman" w:hAnsi="Courier New" w:cs="Courier New"/>
-          <w:color w:val="9876AA"/>
-          <w:sz w:val="18"/>
-          <w:szCs w:val="18"/>
-        </w:rPr>
-        <w:t>configData</w:t>
-      </w:r>
-      <w:proofErr w:type="spellEnd"/>
-      <w:r>
-        <w:rPr>
-          <w:rFonts w:ascii="Courier New" w:eastAsia="Times New Roman" w:hAnsi="Courier New" w:cs="Courier New"/>
-          <w:color w:val="9876AA"/>
-          <w:sz w:val="18"/>
-          <w:szCs w:val="18"/>
-        </w:rPr>
-        <w:t xml:space="preserve"> </w:t>
-      </w:r>
-      <w:r>
-        <w:rPr>
-          <w:rFonts w:ascii="Courier New" w:eastAsia="Times New Roman" w:hAnsi="Courier New" w:cs="Courier New"/>
-          <w:color w:val="A9B7C6"/>
-          <w:sz w:val="18"/>
-          <w:szCs w:val="18"/>
-        </w:rPr>
-        <w:t xml:space="preserve">= </w:t>
-      </w:r>
-      <w:r>
-        <w:rPr>
-          <w:rFonts w:ascii="Courier New" w:eastAsia="Times New Roman" w:hAnsi="Courier New" w:cs="Courier New"/>
-          <w:color w:val="6A8759"/>
-          <w:sz w:val="18"/>
-          <w:szCs w:val="18"/>
-        </w:rPr>
-        <w:t>"INIT</w:t>
-      </w:r>
-      <w:proofErr w:type="gramStart"/>
-      <w:r>
-        <w:rPr>
-          <w:rFonts w:ascii="Courier New" w:eastAsia="Times New Roman" w:hAnsi="Courier New" w:cs="Courier New"/>
-          <w:color w:val="6A8759"/>
-          <w:sz w:val="18"/>
-          <w:szCs w:val="18"/>
-        </w:rPr>
-        <w:t>,X</w:t>
-      </w:r>
-      <w:proofErr w:type="gramEnd"/>
-      <w:r>
-        <w:rPr>
-          <w:rFonts w:ascii="Courier New" w:eastAsia="Times New Roman" w:hAnsi="Courier New" w:cs="Courier New"/>
-          <w:color w:val="6A8759"/>
-          <w:sz w:val="18"/>
-          <w:szCs w:val="18"/>
-        </w:rPr>
-        <w:t>=1.0,</w:t>
-      </w:r>
-      <w:r>
-        <w:rPr>
-          <w:rFonts w:ascii="Courier New" w:eastAsia="Times New Roman" w:hAnsi="Courier New" w:cs="Courier New"/>
-          <w:color w:val="6A8759"/>
-          <w:sz w:val="18"/>
-          <w:szCs w:val="18"/>
-        </w:rPr>
-        <w:t>Y=1.0,HEADING=20,ALLIANCE=RED;"</w:t>
-      </w:r>
-      <w:r>
-        <w:rPr>
-          <w:rFonts w:ascii="Courier New" w:eastAsia="Times New Roman" w:hAnsi="Courier New" w:cs="Courier New"/>
-          <w:color w:val="6A8759"/>
-          <w:sz w:val="18"/>
-          <w:szCs w:val="18"/>
-        </w:rPr>
-        <w:br/>
-        <w:t xml:space="preserve">                </w:t>
-      </w:r>
-      <w:r>
-        <w:rPr>
-          <w:rFonts w:ascii="Courier New" w:eastAsia="Times New Roman" w:hAnsi="Courier New" w:cs="Courier New"/>
-          <w:color w:val="A9B7C6"/>
-          <w:sz w:val="18"/>
-          <w:szCs w:val="18"/>
-        </w:rPr>
-        <w:t xml:space="preserve">+ </w:t>
-      </w:r>
-      <w:r>
-        <w:rPr>
-          <w:rFonts w:ascii="Courier New" w:eastAsia="Times New Roman" w:hAnsi="Courier New" w:cs="Courier New"/>
-          <w:color w:val="6A8759"/>
-          <w:sz w:val="18"/>
-          <w:szCs w:val="18"/>
-        </w:rPr>
-        <w:t>"STARTBLOCK;"</w:t>
-      </w:r>
-      <w:r>
-        <w:rPr>
-          <w:rFonts w:ascii="Courier New" w:eastAsia="Times New Roman" w:hAnsi="Courier New" w:cs="Courier New"/>
-          <w:color w:val="6A8759"/>
-          <w:sz w:val="18"/>
-          <w:szCs w:val="18"/>
-        </w:rPr>
-        <w:br/>
-        <w:t xml:space="preserve">                </w:t>
-      </w:r>
-      <w:r>
-        <w:rPr>
-          <w:rFonts w:ascii="Courier New" w:eastAsia="Times New Roman" w:hAnsi="Courier New" w:cs="Courier New"/>
-          <w:color w:val="A9B7C6"/>
-          <w:sz w:val="18"/>
-          <w:szCs w:val="18"/>
-        </w:rPr>
-        <w:t xml:space="preserve">+ </w:t>
-      </w:r>
-      <w:r>
-        <w:rPr>
-          <w:rFonts w:ascii="Courier New" w:eastAsia="Times New Roman" w:hAnsi="Courier New" w:cs="Courier New"/>
-          <w:color w:val="6A8759"/>
-          <w:sz w:val="18"/>
-          <w:szCs w:val="18"/>
-        </w:rPr>
-        <w:t>"NAVIGAT</w:t>
-      </w:r>
-      <w:r>
-        <w:rPr>
-          <w:rFonts w:ascii="Courier New" w:eastAsia="Times New Roman" w:hAnsi="Courier New" w:cs="Courier New"/>
-          <w:color w:val="6A8759"/>
-          <w:sz w:val="18"/>
-          <w:szCs w:val="18"/>
-        </w:rPr>
-        <w:t>ION,EVENT=</w:t>
-      </w:r>
-      <w:proofErr w:type="spellStart"/>
-      <w:r>
-        <w:rPr>
-          <w:rFonts w:ascii="Courier New" w:eastAsia="Times New Roman" w:hAnsi="Courier New" w:cs="Courier New"/>
-          <w:color w:val="6A8759"/>
-          <w:sz w:val="18"/>
-          <w:szCs w:val="18"/>
-        </w:rPr>
-        <w:t>MoveEvent,TIME</w:t>
-      </w:r>
-      <w:proofErr w:type="spellEnd"/>
-      <w:r>
-        <w:rPr>
-          <w:rFonts w:ascii="Courier New" w:eastAsia="Times New Roman" w:hAnsi="Courier New" w:cs="Courier New"/>
-          <w:color w:val="6A8759"/>
-          <w:sz w:val="18"/>
-          <w:szCs w:val="18"/>
-        </w:rPr>
-        <w:t>=4000;"</w:t>
-      </w:r>
-      <w:r>
-        <w:rPr>
-          <w:rFonts w:ascii="Courier New" w:eastAsia="Times New Roman" w:hAnsi="Courier New" w:cs="Courier New"/>
-          <w:color w:val="6A8759"/>
-          <w:sz w:val="18"/>
-          <w:szCs w:val="18"/>
-        </w:rPr>
-        <w:br/>
-        <w:t xml:space="preserve">                </w:t>
-      </w:r>
-      <w:r>
-        <w:rPr>
-          <w:rFonts w:ascii="Courier New" w:eastAsia="Times New Roman" w:hAnsi="Courier New" w:cs="Courier New"/>
-          <w:color w:val="A9B7C6"/>
-          <w:sz w:val="18"/>
-          <w:szCs w:val="18"/>
-        </w:rPr>
-        <w:t xml:space="preserve">+ </w:t>
-      </w:r>
-      <w:r>
-        <w:rPr>
-          <w:rFonts w:ascii="Courier New" w:eastAsia="Times New Roman" w:hAnsi="Courier New" w:cs="Courier New"/>
-          <w:color w:val="6A8759"/>
-          <w:sz w:val="18"/>
-          <w:szCs w:val="18"/>
-        </w:rPr>
-        <w:t>"ENDBLOCK;"</w:t>
-      </w:r>
-      <w:r>
-        <w:rPr>
-          <w:rFonts w:ascii="Courier New" w:eastAsia="Times New Roman" w:hAnsi="Courier New" w:cs="Courier New"/>
-          <w:color w:val="6A8759"/>
-          <w:sz w:val="18"/>
-          <w:szCs w:val="18"/>
-        </w:rPr>
-        <w:br/>
-        <w:t xml:space="preserve">        </w:t>
-      </w:r>
-      <w:r>
-        <w:rPr>
-          <w:rFonts w:ascii="Courier New" w:eastAsia="Times New Roman" w:hAnsi="Courier New" w:cs="Courier New"/>
-          <w:color w:val="CC7832"/>
-          <w:sz w:val="18"/>
-          <w:szCs w:val="18"/>
-        </w:rPr>
-        <w:t>;</w:t>
-      </w:r>
-      <w:r>
-        <w:rPr>
-          <w:rFonts w:ascii="Courier New" w:eastAsia="Times New Roman" w:hAnsi="Courier New" w:cs="Courier New"/>
-          <w:color w:val="CC7832"/>
-          <w:sz w:val="18"/>
-          <w:szCs w:val="18"/>
-        </w:rPr>
-        <w:br/>
-        <w:t xml:space="preserve">        </w:t>
-      </w:r>
-      <w:r>
-        <w:rPr>
-          <w:rFonts w:ascii="Courier New" w:eastAsia="Times New Roman" w:hAnsi="Courier New" w:cs="Courier New"/>
-          <w:color w:val="808080"/>
-          <w:sz w:val="18"/>
-          <w:szCs w:val="18"/>
-        </w:rPr>
-        <w:t xml:space="preserve">// </w:t>
-      </w:r>
-      <w:r>
-        <w:rPr>
-          <w:rFonts w:ascii="Courier New" w:eastAsia="Times New Roman" w:hAnsi="Courier New" w:cs="Courier New"/>
-          <w:color w:val="808080"/>
-          <w:sz w:val="18"/>
-          <w:szCs w:val="18"/>
-        </w:rPr>
-        <w:t>Or to specify an</w:t>
-      </w:r>
-      <w:r>
-        <w:rPr>
-          <w:rFonts w:ascii="Courier New" w:eastAsia="Times New Roman" w:hAnsi="Courier New" w:cs="Courier New"/>
-          <w:color w:val="808080"/>
-          <w:sz w:val="18"/>
-          <w:szCs w:val="18"/>
-        </w:rPr>
-        <w:t xml:space="preserve"> event </w:t>
-      </w:r>
-      <w:proofErr w:type="spellStart"/>
-      <w:r>
-        <w:rPr>
-          <w:rFonts w:ascii="Courier New" w:eastAsia="Times New Roman" w:hAnsi="Courier New" w:cs="Courier New"/>
-          <w:color w:val="808080"/>
-          <w:sz w:val="18"/>
-          <w:szCs w:val="18"/>
-        </w:rPr>
-        <w:t>config</w:t>
-      </w:r>
-      <w:proofErr w:type="spellEnd"/>
-      <w:r>
-        <w:rPr>
-          <w:rFonts w:ascii="Courier New" w:eastAsia="Times New Roman" w:hAnsi="Courier New" w:cs="Courier New"/>
-          <w:color w:val="808080"/>
-          <w:sz w:val="18"/>
-          <w:szCs w:val="18"/>
-        </w:rPr>
-        <w:t xml:space="preserve"> file in the </w:t>
-      </w:r>
-      <w:proofErr w:type="spellStart"/>
-      <w:r>
-        <w:rPr>
-          <w:rFonts w:ascii="Courier New" w:eastAsia="Times New Roman" w:hAnsi="Courier New" w:cs="Courier New"/>
-          <w:color w:val="808080"/>
-          <w:sz w:val="18"/>
-          <w:szCs w:val="18"/>
-        </w:rPr>
-        <w:t>event</w:t>
-      </w:r>
-      <w:r>
-        <w:rPr>
-          <w:rFonts w:ascii="Courier New" w:eastAsia="Times New Roman" w:hAnsi="Courier New" w:cs="Courier New"/>
-          <w:color w:val="808080"/>
-          <w:sz w:val="18"/>
-          <w:szCs w:val="18"/>
-        </w:rPr>
-        <w:t>config</w:t>
-      </w:r>
-      <w:r>
-        <w:rPr>
-          <w:rFonts w:ascii="Courier New" w:eastAsia="Times New Roman" w:hAnsi="Courier New" w:cs="Courier New"/>
-          <w:color w:val="808080"/>
-          <w:sz w:val="18"/>
-          <w:szCs w:val="18"/>
-        </w:rPr>
-        <w:t>s</w:t>
-      </w:r>
-      <w:proofErr w:type="spellEnd"/>
-      <w:r>
-        <w:rPr>
-          <w:rFonts w:ascii="Courier New" w:eastAsia="Times New Roman" w:hAnsi="Courier New" w:cs="Courier New"/>
-          <w:color w:val="808080"/>
-          <w:sz w:val="18"/>
-          <w:szCs w:val="18"/>
-        </w:rPr>
-        <w:t xml:space="preserve"> package…</w:t>
-      </w:r>
-      <w:r>
-        <w:rPr>
-          <w:rFonts w:ascii="Courier New" w:eastAsia="Times New Roman" w:hAnsi="Courier New" w:cs="Courier New"/>
-          <w:color w:val="808080"/>
-          <w:sz w:val="18"/>
-          <w:szCs w:val="18"/>
-        </w:rPr>
-        <w:br/>
-        <w:t xml:space="preserve">        </w:t>
-      </w:r>
-      <w:proofErr w:type="spellStart"/>
-      <w:r>
-        <w:rPr>
-          <w:rFonts w:ascii="Courier New" w:eastAsia="Times New Roman" w:hAnsi="Courier New" w:cs="Courier New"/>
-          <w:color w:val="CC7832"/>
-          <w:sz w:val="18"/>
-          <w:szCs w:val="18"/>
-        </w:rPr>
-        <w:t>this</w:t>
-      </w:r>
-      <w:r>
-        <w:rPr>
-          <w:rFonts w:ascii="Courier New" w:eastAsia="Times New Roman" w:hAnsi="Courier New" w:cs="Courier New"/>
-          <w:color w:val="A9B7C6"/>
-          <w:sz w:val="18"/>
-          <w:szCs w:val="18"/>
-        </w:rPr>
-        <w:t>.</w:t>
-      </w:r>
-      <w:r>
-        <w:rPr>
-          <w:rFonts w:ascii="Courier New" w:eastAsia="Times New Roman" w:hAnsi="Courier New" w:cs="Courier New"/>
-          <w:color w:val="9876AA"/>
-          <w:sz w:val="18"/>
-          <w:szCs w:val="18"/>
-        </w:rPr>
-        <w:t>configFileName</w:t>
-      </w:r>
-      <w:proofErr w:type="spellEnd"/>
-      <w:r>
-        <w:rPr>
-          <w:rFonts w:ascii="Courier New" w:eastAsia="Times New Roman" w:hAnsi="Courier New" w:cs="Courier New"/>
-          <w:color w:val="9876AA"/>
-          <w:sz w:val="18"/>
-          <w:szCs w:val="18"/>
-        </w:rPr>
-        <w:t xml:space="preserve"> </w:t>
-      </w:r>
-      <w:r>
-        <w:rPr>
-          <w:rFonts w:ascii="Courier New" w:eastAsia="Times New Roman" w:hAnsi="Courier New" w:cs="Courier New"/>
-          <w:color w:val="A9B7C6"/>
-          <w:sz w:val="18"/>
-          <w:szCs w:val="18"/>
-        </w:rPr>
-        <w:t xml:space="preserve">= </w:t>
-      </w:r>
-      <w:r>
-        <w:rPr>
-          <w:rFonts w:ascii="Courier New" w:eastAsia="Times New Roman" w:hAnsi="Courier New" w:cs="Courier New"/>
-          <w:color w:val="6A8759"/>
-          <w:sz w:val="18"/>
-          <w:szCs w:val="18"/>
-        </w:rPr>
-        <w:t>"</w:t>
-      </w:r>
-      <w:proofErr w:type="spellStart"/>
-      <w:r>
-        <w:rPr>
-          <w:rFonts w:ascii="Courier New" w:eastAsia="Times New Roman" w:hAnsi="Courier New" w:cs="Courier New"/>
-          <w:color w:val="6A8759"/>
-          <w:sz w:val="18"/>
-          <w:szCs w:val="18"/>
-        </w:rPr>
-        <w:t>sample_config.cfg</w:t>
-      </w:r>
-      <w:proofErr w:type="spellEnd"/>
-      <w:r>
-        <w:rPr>
-          <w:rFonts w:ascii="Courier New" w:eastAsia="Times New Roman" w:hAnsi="Courier New" w:cs="Courier New"/>
-          <w:color w:val="6A8759"/>
-          <w:sz w:val="18"/>
-          <w:szCs w:val="18"/>
-        </w:rPr>
-        <w:t>"</w:t>
-      </w:r>
-      <w:r>
-        <w:rPr>
-          <w:rFonts w:ascii="Courier New" w:eastAsia="Times New Roman" w:hAnsi="Courier New" w:cs="Courier New"/>
-          <w:color w:val="CC7832"/>
-          <w:sz w:val="18"/>
-          <w:szCs w:val="18"/>
-        </w:rPr>
-        <w:t>;</w:t>
-      </w:r>
-      <w:r>
-        <w:rPr>
-          <w:rFonts w:ascii="Courier New" w:eastAsia="Times New Roman" w:hAnsi="Courier New" w:cs="Courier New"/>
-          <w:color w:val="CC7832"/>
-          <w:sz w:val="18"/>
-          <w:szCs w:val="18"/>
-        </w:rPr>
-        <w:br/>
-        <w:t xml:space="preserve">    </w:t>
-      </w:r>
-      <w:r>
-        <w:rPr>
-          <w:rFonts w:ascii="Courier New" w:eastAsia="Times New Roman" w:hAnsi="Courier New" w:cs="Courier New"/>
-          <w:color w:val="A9B7C6"/>
-          <w:sz w:val="18"/>
-          <w:szCs w:val="18"/>
-        </w:rPr>
-        <w:t>}</w:t>
-      </w:r>
-      <w:r>
-        <w:rPr>
-          <w:rFonts w:ascii="Courier New" w:eastAsia="Times New Roman" w:hAnsi="Courier New" w:cs="Courier New"/>
-          <w:color w:val="A9B7C6"/>
-          <w:sz w:val="18"/>
-          <w:szCs w:val="18"/>
-        </w:rPr>
-        <w:br/>
-        <w:t>}</w:t>
-      </w:r>
-    </w:p>
-    <w:bookmarkEnd w:id="0"/>
-    <w:p>
-      <w:pPr>
-        <w:spacing w:line="240" w:lineRule="auto"/>
-        <w:jc w:val="center"/>
+      <w:bookmarkEnd w:id="0"/>
+    </w:p>
+    <w:p>
+      <w:pPr>
+        <w:spacing w:line="240" w:lineRule="auto"/>
         <w:rPr>
           <w:rFonts w:ascii="Times New Roman" w:hAnsi="Times New Roman" w:cs="Times New Roman"/>
           <w:sz w:val="36"/>
           <w:szCs w:val="40"/>
         </w:rPr>
       </w:pPr>
-    </w:p>
-    <w:p>
-      <w:pPr>
-        <w:spacing w:line="240" w:lineRule="auto"/>
-        <w:jc w:val="center"/>
-        <w:rPr>
-          <w:rFonts w:ascii="Times New Roman" w:hAnsi="Times New Roman" w:cs="Times New Roman"/>
+      <w:r>
+        <w:rPr>
+          <w:rFonts w:ascii="Times New Roman" w:hAnsi="Times New Roman" w:cs="Times New Roman"/>
+          <w:noProof/>
           <w:sz w:val="36"/>
           <w:szCs w:val="40"/>
         </w:rPr>
-      </w:pPr>
-    </w:p>
-    <w:p>
-      <w:pPr>
-        <w:spacing w:line="240" w:lineRule="auto"/>
-        <w:jc w:val="center"/>
-        <w:rPr>
-          <w:rFonts w:ascii="Times New Roman" w:hAnsi="Times New Roman" w:cs="Times New Roman"/>
-          <w:sz w:val="36"/>
-          <w:szCs w:val="40"/>
-        </w:rPr>
-      </w:pPr>
-    </w:p>
-    <w:p>
-      <w:pPr>
-        <w:spacing w:line="240" w:lineRule="auto"/>
-        <w:jc w:val="center"/>
-        <w:rPr>
-          <w:rFonts w:ascii="Times New Roman" w:hAnsi="Times New Roman" w:cs="Times New Roman"/>
-          <w:sz w:val="36"/>
-          <w:szCs w:val="40"/>
-        </w:rPr>
-      </w:pPr>
-    </w:p>
-    <w:p>
-      <w:pPr>
-        <w:spacing w:line="240" w:lineRule="auto"/>
-        <w:jc w:val="center"/>
-        <w:rPr>
-          <w:rFonts w:ascii="Times New Roman" w:hAnsi="Times New Roman" w:cs="Times New Roman"/>
-          <w:sz w:val="36"/>
-          <w:szCs w:val="40"/>
-        </w:rPr>
-      </w:pPr>
+        <w:drawing>
+          <wp:inline distT="0" distB="0" distL="0" distR="0">
+            <wp:extent cx="5943414" cy="1937385"/>
+            <wp:effectExtent l="0" t="0" r="635" b="5715"/>
+            <wp:docPr id="1" name="Picture 1"/>
+            <wp:cNvGraphicFramePr>
+              <a:graphicFrameLocks xmlns:a="http://schemas.openxmlformats.org/drawingml/2006/main" noChangeAspect="1"/>
+            </wp:cNvGraphicFramePr>
+            <a:graphic xmlns:a="http://schemas.openxmlformats.org/drawingml/2006/main">
+              <a:graphicData uri="http://schemas.openxmlformats.org/drawingml/2006/picture">
+                <pic:pic xmlns:pic="http://schemas.openxmlformats.org/drawingml/2006/picture">
+                  <pic:nvPicPr>
+                    <pic:cNvPr id="0" name="Capture.PNG"/>
+                    <pic:cNvPicPr/>
+                  </pic:nvPicPr>
+                  <pic:blipFill>
+                    <a:blip r:embed="rId9">
+                      <a:extLst>
+                        <a:ext uri="{28A0092B-C50C-407E-A947-70E740481C1C}">
+                          <a14:useLocalDpi xmlns:a14="http://schemas.microsoft.com/office/drawing/2010/main" val="0"/>
+                        </a:ext>
+                      </a:extLst>
+                    </a:blip>
+                    <a:stretch>
+                      <a:fillRect/>
+                    </a:stretch>
+                  </pic:blipFill>
+                  <pic:spPr>
+                    <a:xfrm>
+                      <a:off x="0" y="0"/>
+                      <a:ext cx="5943414" cy="1937385"/>
+                    </a:xfrm>
+                    <a:prstGeom prst="rect">
+                      <a:avLst/>
+                    </a:prstGeom>
+                  </pic:spPr>
+                </pic:pic>
+              </a:graphicData>
+            </a:graphic>
+          </wp:inline>
+        </w:drawing>
+      </w:r>
     </w:p>
     <w:p>
       <w:pPr>
@@ -2277,66 +2501,6 @@
         </w:rPr>
         <w:t xml:space="preserve"> parser</w:t>
       </w:r>
-    </w:p>
-    <w:p>
-      <w:pPr>
-        <w:spacing w:line="240" w:lineRule="auto"/>
-        <w:rPr>
-          <w:rFonts w:ascii="Times New Roman" w:hAnsi="Times New Roman" w:cs="Times New Roman"/>
-          <w:sz w:val="24"/>
-          <w:szCs w:val="28"/>
-        </w:rPr>
-      </w:pPr>
-    </w:p>
-    <w:p>
-      <w:pPr>
-        <w:spacing w:line="240" w:lineRule="auto"/>
-        <w:rPr>
-          <w:rFonts w:ascii="Times New Roman" w:hAnsi="Times New Roman" w:cs="Times New Roman"/>
-          <w:sz w:val="24"/>
-          <w:szCs w:val="28"/>
-        </w:rPr>
-      </w:pPr>
-    </w:p>
-    <w:p>
-      <w:pPr>
-        <w:spacing w:line="240" w:lineRule="auto"/>
-        <w:rPr>
-          <w:rFonts w:ascii="Times New Roman" w:hAnsi="Times New Roman" w:cs="Times New Roman"/>
-          <w:sz w:val="24"/>
-          <w:szCs w:val="28"/>
-        </w:rPr>
-      </w:pPr>
-    </w:p>
-    <w:p>
-      <w:pPr>
-        <w:spacing w:line="240" w:lineRule="auto"/>
-        <w:rPr>
-          <w:rFonts w:ascii="Times New Roman" w:hAnsi="Times New Roman" w:cs="Times New Roman"/>
-          <w:sz w:val="24"/>
-          <w:szCs w:val="28"/>
-        </w:rPr>
-      </w:pPr>
-    </w:p>
-    <w:p>
-      <w:pPr>
-        <w:spacing w:line="240" w:lineRule="auto"/>
-        <w:rPr>
-          <w:rFonts w:ascii="Times New Roman" w:hAnsi="Times New Roman" w:cs="Times New Roman"/>
-          <w:sz w:val="24"/>
-          <w:szCs w:val="28"/>
-        </w:rPr>
-      </w:pPr>
-    </w:p>
-    <w:p>
-      <w:pPr>
-        <w:spacing w:line="240" w:lineRule="auto"/>
-        <w:rPr>
-          <w:rFonts w:ascii="Times New Roman" w:hAnsi="Times New Roman" w:cs="Times New Roman"/>
-          <w:sz w:val="24"/>
-          <w:szCs w:val="28"/>
-        </w:rPr>
-      </w:pPr>
     </w:p>
     <w:p>
       <w:pPr>
@@ -5497,11 +5661,14 @@
       </w:r>
     </w:p>
     <w:sectPr>
-      <w:headerReference w:type="default" r:id="rId9"/>
-      <w:footerReference w:type="default" r:id="rId10"/>
+      <w:headerReference w:type="default" r:id="rId10"/>
+      <w:footerReference w:type="default" r:id="rId11"/>
+      <w:headerReference w:type="first" r:id="rId12"/>
+      <w:footerReference w:type="first" r:id="rId13"/>
       <w:pgSz w:w="12240" w:h="15840"/>
       <w:pgMar w:top="1440" w:right="1440" w:bottom="1440" w:left="1440" w:header="720" w:footer="720" w:gutter="0"/>
       <w:cols w:space="720"/>
+      <w:titlePg/>
       <w:docGrid w:linePitch="360"/>
     </w:sectPr>
   </w:body>
@@ -5534,6 +5701,63 @@
 </file>
 
 <file path=word/footer1.xml><?xml version="1.0" encoding="utf-8"?>
+<w:ftr xmlns:wpc="http://schemas.microsoft.com/office/word/2010/wordprocessingCanvas" xmlns:mc="http://schemas.openxmlformats.org/markup-compatibility/2006" xmlns:o="urn:schemas-microsoft-com:office:office" xmlns:r="http://schemas.openxmlformats.org/officeDocument/2006/relationships" xmlns:m="http://schemas.openxmlformats.org/officeDocument/2006/math" xmlns:v="urn:schemas-microsoft-com:vml" xmlns:wp14="http://schemas.microsoft.com/office/word/2010/wordprocessingDrawing" xmlns:wp="http://schemas.openxmlformats.org/drawingml/2006/wordprocessingDrawing" xmlns:w10="urn:schemas-microsoft-com:office:word" xmlns:w="http://schemas.openxmlformats.org/wordprocessingml/2006/main" xmlns:w14="http://schemas.microsoft.com/office/word/2010/wordml" xmlns:wpg="http://schemas.microsoft.com/office/word/2010/wordprocessingGroup" xmlns:wpi="http://schemas.microsoft.com/office/word/2010/wordprocessingInk" xmlns:wne="http://schemas.microsoft.com/office/word/2006/wordml" xmlns:wps="http://schemas.microsoft.com/office/word/2010/wordprocessingShape" mc:Ignorable="w14 wp14">
+  <w:p>
+    <w:pPr>
+      <w:pStyle w:val="Footer"/>
+      <w:jc w:val="right"/>
+      <w:rPr>
+        <w:b/>
+        <w:bCs/>
+        <w:noProof/>
+      </w:rPr>
+    </w:pPr>
+    <w:r>
+      <w:rPr>
+        <w:color w:val="808080" w:themeColor="background1" w:themeShade="80"/>
+        <w:spacing w:val="60"/>
+      </w:rPr>
+      <w:t>Page</w:t>
+    </w:r>
+    <w:r>
+      <w:t xml:space="preserve"> | </w:t>
+    </w:r>
+    <w:r>
+      <w:fldChar w:fldCharType="begin"/>
+    </w:r>
+    <w:r>
+      <w:instrText xml:space="preserve"> PAGE   \* MERGEFORMAT </w:instrText>
+    </w:r>
+    <w:r>
+      <w:fldChar w:fldCharType="separate"/>
+    </w:r>
+    <w:r>
+      <w:rPr>
+        <w:b/>
+        <w:bCs/>
+        <w:noProof/>
+      </w:rPr>
+      <w:t>2</w:t>
+    </w:r>
+    <w:r>
+      <w:rPr>
+        <w:b/>
+        <w:bCs/>
+        <w:noProof/>
+      </w:rPr>
+      <w:fldChar w:fldCharType="end"/>
+    </w:r>
+  </w:p>
+  <w:p>
+    <w:pPr>
+      <w:pStyle w:val="Footer"/>
+      <w:jc w:val="right"/>
+    </w:pPr>
+  </w:p>
+</w:ftr>
+</file>
+
+<file path=word/footer2.xml><?xml version="1.0" encoding="utf-8"?>
 <w:ftr xmlns:wpc="http://schemas.microsoft.com/office/word/2010/wordprocessingCanvas" xmlns:mc="http://schemas.openxmlformats.org/markup-compatibility/2006" xmlns:o="urn:schemas-microsoft-com:office:office" xmlns:r="http://schemas.openxmlformats.org/officeDocument/2006/relationships" xmlns:m="http://schemas.openxmlformats.org/officeDocument/2006/math" xmlns:v="urn:schemas-microsoft-com:vml" xmlns:wp14="http://schemas.microsoft.com/office/word/2010/wordprocessingDrawing" xmlns:wp="http://schemas.openxmlformats.org/drawingml/2006/wordprocessingDrawing" xmlns:w10="urn:schemas-microsoft-com:office:word" xmlns:w="http://schemas.openxmlformats.org/wordprocessingml/2006/main" xmlns:w14="http://schemas.microsoft.com/office/word/2010/wordml" xmlns:wpg="http://schemas.microsoft.com/office/word/2010/wordprocessingGroup" xmlns:wpi="http://schemas.microsoft.com/office/word/2010/wordprocessingInk" xmlns:wne="http://schemas.microsoft.com/office/word/2006/wordml" xmlns:wps="http://schemas.microsoft.com/office/word/2010/wordprocessingShape" mc:Ignorable="w14 wp14">
   <w:p>
     <w:pPr>
@@ -5674,6 +5898,91 @@
     <w:pPr>
       <w:pStyle w:val="Header"/>
     </w:pPr>
+  </w:p>
+</w:hdr>
+</file>
+
+<file path=word/header2.xml><?xml version="1.0" encoding="utf-8"?>
+<w:hdr xmlns:wpc="http://schemas.microsoft.com/office/word/2010/wordprocessingCanvas" xmlns:mc="http://schemas.openxmlformats.org/markup-compatibility/2006" xmlns:o="urn:schemas-microsoft-com:office:office" xmlns:r="http://schemas.openxmlformats.org/officeDocument/2006/relationships" xmlns:m="http://schemas.openxmlformats.org/officeDocument/2006/math" xmlns:v="urn:schemas-microsoft-com:vml" xmlns:wp14="http://schemas.microsoft.com/office/word/2010/wordprocessingDrawing" xmlns:wp="http://schemas.openxmlformats.org/drawingml/2006/wordprocessingDrawing" xmlns:w10="urn:schemas-microsoft-com:office:word" xmlns:w="http://schemas.openxmlformats.org/wordprocessingml/2006/main" xmlns:w14="http://schemas.microsoft.com/office/word/2010/wordml" xmlns:wpg="http://schemas.microsoft.com/office/word/2010/wordprocessingGroup" xmlns:wpi="http://schemas.microsoft.com/office/word/2010/wordprocessingInk" xmlns:wne="http://schemas.microsoft.com/office/word/2006/wordml" xmlns:wps="http://schemas.microsoft.com/office/word/2010/wordprocessingShape" mc:Ignorable="w14 wp14">
+  <w:p>
+    <w:pPr>
+      <w:spacing w:line="240" w:lineRule="auto"/>
+      <w:jc w:val="center"/>
+      <w:rPr>
+        <w:rFonts w:ascii="Times New Roman" w:hAnsi="Times New Roman" w:cs="Times New Roman"/>
+        <w:sz w:val="40"/>
+        <w:szCs w:val="44"/>
+      </w:rPr>
+    </w:pPr>
+    <w:r>
+      <w:rPr>
+        <w:rFonts w:ascii="Times New Roman" w:hAnsi="Times New Roman" w:cs="Times New Roman"/>
+        <w:sz w:val="40"/>
+        <w:szCs w:val="44"/>
+      </w:rPr>
+      <w:t>Auto</w:t>
+    </w:r>
+    <w:r>
+      <w:rPr>
+        <w:rFonts w:ascii="Times New Roman" w:hAnsi="Times New Roman" w:cs="Times New Roman"/>
+        <w:sz w:val="40"/>
+        <w:szCs w:val="44"/>
+      </w:rPr>
+      <w:t>nomous</w:t>
+    </w:r>
+    <w:r>
+      <w:rPr>
+        <w:rFonts w:ascii="Times New Roman" w:hAnsi="Times New Roman" w:cs="Times New Roman"/>
+        <w:sz w:val="40"/>
+        <w:szCs w:val="44"/>
+      </w:rPr>
+      <w:t xml:space="preserve"> Event </w:t>
+    </w:r>
+    <w:proofErr w:type="spellStart"/>
+    <w:r>
+      <w:rPr>
+        <w:rFonts w:ascii="Times New Roman" w:hAnsi="Times New Roman" w:cs="Times New Roman"/>
+        <w:sz w:val="40"/>
+        <w:szCs w:val="44"/>
+      </w:rPr>
+      <w:t>Config</w:t>
+    </w:r>
+    <w:proofErr w:type="spellEnd"/>
+    <w:r>
+      <w:rPr>
+        <w:rFonts w:ascii="Times New Roman" w:hAnsi="Times New Roman" w:cs="Times New Roman"/>
+        <w:sz w:val="40"/>
+        <w:szCs w:val="44"/>
+      </w:rPr>
+      <w:t xml:space="preserve"> Documentation</w:t>
+    </w:r>
+  </w:p>
+  <w:p>
+    <w:pPr>
+      <w:spacing w:line="240" w:lineRule="auto"/>
+      <w:jc w:val="center"/>
+      <w:rPr>
+        <w:rFonts w:ascii="Times New Roman" w:hAnsi="Times New Roman" w:cs="Times New Roman"/>
+        <w:sz w:val="24"/>
+        <w:szCs w:val="24"/>
+      </w:rPr>
+    </w:pPr>
+    <w:r>
+      <w:rPr>
+        <w:rFonts w:ascii="Times New Roman" w:hAnsi="Times New Roman" w:cs="Times New Roman"/>
+        <w:sz w:val="24"/>
+        <w:szCs w:val="24"/>
+      </w:rPr>
+      <w:t>Last Updated: 01/17</w:t>
+    </w:r>
+    <w:r>
+      <w:rPr>
+        <w:rFonts w:ascii="Times New Roman" w:hAnsi="Times New Roman" w:cs="Times New Roman"/>
+        <w:sz w:val="24"/>
+        <w:szCs w:val="24"/>
+      </w:rPr>
+      <w:t>/2016</w:t>
+    </w:r>
   </w:p>
 </w:hdr>
 </file>
@@ -6942,7 +7251,7 @@
 </file>
 
 <file path=customXml/itemProps1.xml><?xml version="1.0" encoding="utf-8"?>
-<ds:datastoreItem xmlns:ds="http://schemas.openxmlformats.org/officeDocument/2006/customXml" ds:itemID="{95A2A7F7-CE83-4AEF-8E5B-857C9130429D}">
+<ds:datastoreItem xmlns:ds="http://schemas.openxmlformats.org/officeDocument/2006/customXml" ds:itemID="{E5B6B117-AA49-40B6-9BF5-5130C202FF1D}">
   <ds:schemaRefs>
     <ds:schemaRef ds:uri="http://schemas.openxmlformats.org/officeDocument/2006/bibliography"/>
   </ds:schemaRefs>

</xml_diff>